<commit_message>
Version 2 of SRS document edited
</commit_message>
<xml_diff>
--- a/SoftwareRequirementsSpecification_ver2_a.docx
+++ b/SoftwareRequirementsSpecification_ver2_a.docx
@@ -1,6 +1,6 @@
 
 <file path=word/document.xml><?xml version="1.0" encoding="utf-8"?>
-<w:document xmlns:wpc="http://schemas.microsoft.com/office/word/2010/wordprocessingCanvas" xmlns:mc="http://schemas.openxmlformats.org/markup-compatibility/2006" xmlns:o="urn:schemas-microsoft-com:office:office" xmlns:r="http://schemas.openxmlformats.org/officeDocument/2006/relationships" xmlns:m="http://schemas.openxmlformats.org/officeDocument/2006/math" xmlns:v="urn:schemas-microsoft-com:vml" xmlns:wp14="http://schemas.microsoft.com/office/word/2010/wordprocessingDrawing" xmlns:wp="http://schemas.openxmlformats.org/drawingml/2006/wordprocessingDrawing" xmlns:w10="urn:schemas-microsoft-com:office:word" xmlns:w="http://schemas.openxmlformats.org/wordprocessingml/2006/main" xmlns:w14="http://schemas.microsoft.com/office/word/2010/wordml" xmlns:wpg="http://schemas.microsoft.com/office/word/2010/wordprocessingGroup" xmlns:wpi="http://schemas.microsoft.com/office/word/2010/wordprocessingInk" xmlns:wne="http://schemas.microsoft.com/office/word/2006/wordml" xmlns:wps="http://schemas.microsoft.com/office/word/2010/wordprocessingShape" mc:Ignorable="w14 wp14">
+<w:document xmlns:wpc="http://schemas.microsoft.com/office/word/2010/wordprocessingCanvas" xmlns:cx="http://schemas.microsoft.com/office/drawing/2014/chartex" xmlns:cx1="http://schemas.microsoft.com/office/drawing/2015/9/8/chartex" xmlns:cx2="http://schemas.microsoft.com/office/drawing/2015/10/21/chartex" xmlns:cx3="http://schemas.microsoft.com/office/drawing/2016/5/9/chartex" xmlns:cx4="http://schemas.microsoft.com/office/drawing/2016/5/10/chartex" xmlns:cx5="http://schemas.microsoft.com/office/drawing/2016/5/11/chartex" xmlns:mc="http://schemas.openxmlformats.org/markup-compatibility/2006" xmlns:o="urn:schemas-microsoft-com:office:office" xmlns:r="http://schemas.openxmlformats.org/officeDocument/2006/relationships" xmlns:m="http://schemas.openxmlformats.org/officeDocument/2006/math" xmlns:v="urn:schemas-microsoft-com:vml" xmlns:wp14="http://schemas.microsoft.com/office/word/2010/wordprocessingDrawing" xmlns:wp="http://schemas.openxmlformats.org/drawingml/2006/wordprocessingDrawing" xmlns:w10="urn:schemas-microsoft-com:office:word" xmlns:w="http://schemas.openxmlformats.org/wordprocessingml/2006/main" xmlns:w14="http://schemas.microsoft.com/office/word/2010/wordml" xmlns:w15="http://schemas.microsoft.com/office/word/2012/wordml" xmlns:w16se="http://schemas.microsoft.com/office/word/2015/wordml/symex" xmlns:wpg="http://schemas.microsoft.com/office/word/2010/wordprocessingGroup" xmlns:wpi="http://schemas.microsoft.com/office/word/2010/wordprocessingInk" xmlns:wne="http://schemas.microsoft.com/office/word/2006/wordml" xmlns:wps="http://schemas.microsoft.com/office/word/2010/wordprocessingShape" mc:Ignorable="w14 w15 w16se wp14">
   <w:background w:color="FFFFFF"/>
   <w:body>
     <w:p>
@@ -291,7 +291,7 @@
                           <pic:cNvPicPr/>
                         </pic:nvPicPr>
                         <pic:blipFill>
-                          <a:blip r:embed="rId9">
+                          <a:blip r:embed="rId8">
                             <a:extLst>
                               <a:ext uri="{28A0092B-C50C-407E-A947-70E740481C1C}">
                                 <a14:useLocalDpi xmlns:a14="http://schemas.microsoft.com/office/drawing/2010/main" val="0"/>
@@ -374,6 +374,7 @@
               </w:rPr>
               <w:t xml:space="preserve">, </w:t>
             </w:r>
+            <w:proofErr w:type="spellStart"/>
             <w:r>
               <w:rPr>
                 <w:rFonts w:ascii="Arial" w:eastAsia="SimSun" w:hAnsi="Arial" w:cs="Arial"/>
@@ -381,7 +382,17 @@
                 <w:sz w:val="20"/>
                 <w:szCs w:val="20"/>
               </w:rPr>
-              <w:t>Tellon Smith</w:t>
+              <w:t>Tellon</w:t>
+            </w:r>
+            <w:proofErr w:type="spellEnd"/>
+            <w:r>
+              <w:rPr>
+                <w:rFonts w:ascii="Arial" w:eastAsia="SimSun" w:hAnsi="Arial" w:cs="Arial"/>
+                <w:color w:val="auto"/>
+                <w:sz w:val="20"/>
+                <w:szCs w:val="20"/>
+              </w:rPr>
+              <w:t xml:space="preserve"> Smith</w:t>
             </w:r>
             <w:r>
               <w:rPr>
@@ -399,8 +410,19 @@
                 <w:sz w:val="20"/>
                 <w:szCs w:val="20"/>
               </w:rPr>
-              <w:t>Anderson Nwammadi</w:t>
+              <w:t xml:space="preserve">Anderson </w:t>
             </w:r>
+            <w:proofErr w:type="spellStart"/>
+            <w:r>
+              <w:rPr>
+                <w:rFonts w:ascii="Arial" w:eastAsia="SimSun" w:hAnsi="Arial" w:cs="Arial"/>
+                <w:color w:val="auto"/>
+                <w:sz w:val="20"/>
+                <w:szCs w:val="20"/>
+              </w:rPr>
+              <w:t>Nwammadi</w:t>
+            </w:r>
+            <w:proofErr w:type="spellEnd"/>
             <w:r>
               <w:rPr>
                 <w:rFonts w:ascii="Arial" w:eastAsia="SimSun" w:hAnsi="Arial" w:cs="Arial"/>
@@ -435,8 +457,19 @@
                 <w:sz w:val="20"/>
                 <w:szCs w:val="20"/>
               </w:rPr>
-              <w:t>Andrew McKissick</w:t>
+              <w:t xml:space="preserve">Andrew </w:t>
             </w:r>
+            <w:proofErr w:type="spellStart"/>
+            <w:r>
+              <w:rPr>
+                <w:rFonts w:ascii="Arial" w:eastAsia="SimSun" w:hAnsi="Arial" w:cs="Arial"/>
+                <w:color w:val="auto"/>
+                <w:sz w:val="20"/>
+                <w:szCs w:val="20"/>
+              </w:rPr>
+              <w:t>McKissick</w:t>
+            </w:r>
+            <w:proofErr w:type="spellEnd"/>
           </w:p>
           <w:p>
             <w:pPr>
@@ -510,7 +543,7 @@
                           </pic:cNvPicPr>
                         </pic:nvPicPr>
                         <pic:blipFill>
-                          <a:blip r:embed="rId10">
+                          <a:blip r:embed="rId9">
                             <a:extLst>
                               <a:ext uri="{28A0092B-C50C-407E-A947-70E740481C1C}">
                                 <a14:useLocalDpi xmlns:a14="http://schemas.microsoft.com/office/drawing/2010/main" val="0"/>
@@ -847,7 +880,27 @@
                 <w:sz w:val="20"/>
                 <w:szCs w:val="20"/>
               </w:rPr>
-              <w:t>Redhead, Tellon Smith</w:t>
+              <w:t xml:space="preserve">Redhead, </w:t>
+            </w:r>
+            <w:proofErr w:type="spellStart"/>
+            <w:r>
+              <w:rPr>
+                <w:rFonts w:ascii="Arial" w:eastAsia="SimSun" w:hAnsi="Arial" w:cs="Arial"/>
+                <w:color w:val="auto"/>
+                <w:sz w:val="20"/>
+                <w:szCs w:val="20"/>
+              </w:rPr>
+              <w:t>Tellon</w:t>
+            </w:r>
+            <w:proofErr w:type="spellEnd"/>
+            <w:r>
+              <w:rPr>
+                <w:rFonts w:ascii="Arial" w:eastAsia="SimSun" w:hAnsi="Arial" w:cs="Arial"/>
+                <w:color w:val="auto"/>
+                <w:sz w:val="20"/>
+                <w:szCs w:val="20"/>
+              </w:rPr>
+              <w:t xml:space="preserve"> Smith</w:t>
             </w:r>
           </w:p>
         </w:tc>
@@ -971,6 +1024,35 @@
                 <w:szCs w:val="20"/>
               </w:rPr>
             </w:pPr>
+            <w:r>
+              <w:rPr>
+                <w:rFonts w:ascii="Arial" w:eastAsia="SimSun" w:hAnsi="Arial" w:cs="Arial"/>
+                <w:color w:val="auto"/>
+                <w:sz w:val="20"/>
+                <w:szCs w:val="20"/>
+              </w:rPr>
+              <w:t>Devin Ritter</w:t>
+            </w:r>
+            <w:r>
+              <w:rPr>
+                <w:rFonts w:ascii="Arial" w:eastAsia="SimSun" w:hAnsi="Arial" w:cs="Arial"/>
+                <w:color w:val="auto"/>
+                <w:sz w:val="20"/>
+                <w:szCs w:val="20"/>
+              </w:rPr>
+              <w:t xml:space="preserve">, Andrew </w:t>
+            </w:r>
+            <w:proofErr w:type="spellStart"/>
+            <w:r>
+              <w:rPr>
+                <w:rFonts w:ascii="Arial" w:eastAsia="SimSun" w:hAnsi="Arial" w:cs="Arial"/>
+                <w:color w:val="auto"/>
+                <w:sz w:val="20"/>
+                <w:szCs w:val="20"/>
+              </w:rPr>
+              <w:t>McKissick</w:t>
+            </w:r>
+            <w:proofErr w:type="spellEnd"/>
           </w:p>
         </w:tc>
         <w:tc>
@@ -993,6 +1075,15 @@
                 <w:szCs w:val="20"/>
               </w:rPr>
             </w:pPr>
+            <w:r>
+              <w:rPr>
+                <w:rFonts w:ascii="Arial" w:eastAsia="SimSun" w:hAnsi="Arial" w:cs="Arial"/>
+                <w:color w:val="auto"/>
+                <w:sz w:val="20"/>
+                <w:szCs w:val="20"/>
+              </w:rPr>
+              <w:t>2.0</w:t>
+            </w:r>
           </w:p>
         </w:tc>
         <w:tc>
@@ -1015,6 +1106,15 @@
                 <w:szCs w:val="20"/>
               </w:rPr>
             </w:pPr>
+            <w:r>
+              <w:rPr>
+                <w:rFonts w:ascii="Arial" w:eastAsia="SimSun" w:hAnsi="Arial" w:cs="Arial"/>
+                <w:color w:val="auto"/>
+                <w:sz w:val="20"/>
+                <w:szCs w:val="20"/>
+              </w:rPr>
+              <w:t>02/15/2017</w:t>
+            </w:r>
           </w:p>
         </w:tc>
       </w:tr>
@@ -1425,39 +1525,34 @@
       </w:r>
       <w:r>
         <w:tab/>
-        <w:t>Scope</w:t>
-      </w:r>
-      <w:r>
-        <w:tab/>
-      </w:r>
-      <w:r>
-        <w:tab/>
-      </w:r>
-      <w:r>
-        <w:tab/>
-      </w:r>
-      <w:r>
-        <w:tab/>
-      </w:r>
-      <w:r>
-        <w:tab/>
-      </w:r>
-      <w:r>
-        <w:tab/>
-      </w:r>
-      <w:r>
-        <w:tab/>
-      </w:r>
-      <w:r>
-        <w:tab/>
-      </w:r>
-      <w:r>
-        <w:tab/>
-      </w:r>
-      <w:r>
-        <w:tab/>
-      </w:r>
-      <w:r>
+        <w:t>Main Objective</w:t>
+      </w:r>
+      <w:r>
+        <w:tab/>
+      </w:r>
+      <w:r>
+        <w:tab/>
+      </w:r>
+      <w:r>
+        <w:tab/>
+      </w:r>
+      <w:r>
+        <w:tab/>
+      </w:r>
+      <w:r>
+        <w:tab/>
+      </w:r>
+      <w:r>
+        <w:tab/>
+      </w:r>
+      <w:r>
+        <w:tab/>
+      </w:r>
+      <w:r>
+        <w:tab/>
+      </w:r>
+      <w:r>
+        <w:tab/>
         <w:t>4</w:t>
       </w:r>
     </w:p>
@@ -1467,11 +1562,11 @@
         <w:ind w:firstLine="720"/>
       </w:pPr>
       <w:r>
-        <w:t>1.2.1</w:t>
-      </w:r>
-      <w:r>
-        <w:tab/>
-        <w:t>Main Objective</w:t>
+        <w:t>1.3</w:t>
+      </w:r>
+      <w:r>
+        <w:tab/>
+        <w:t>Specific Goals</w:t>
       </w:r>
       <w:r>
         <w:tab/>
@@ -1508,48 +1603,7 @@
         <w:ind w:firstLine="720"/>
       </w:pPr>
       <w:r>
-        <w:t>1.2.2</w:t>
-      </w:r>
-      <w:r>
-        <w:tab/>
-        <w:t>Specific Goals</w:t>
-      </w:r>
-      <w:r>
-        <w:tab/>
-      </w:r>
-      <w:r>
-        <w:tab/>
-      </w:r>
-      <w:r>
-        <w:tab/>
-      </w:r>
-      <w:r>
-        <w:tab/>
-      </w:r>
-      <w:r>
-        <w:tab/>
-      </w:r>
-      <w:r>
-        <w:tab/>
-      </w:r>
-      <w:r>
-        <w:tab/>
-      </w:r>
-      <w:r>
-        <w:tab/>
-      </w:r>
-      <w:r>
-        <w:tab/>
-        <w:t>4</w:t>
-      </w:r>
-    </w:p>
-    <w:p>
-      <w:pPr>
-        <w:spacing w:after="0"/>
-        <w:ind w:firstLine="720"/>
-      </w:pPr>
-      <w:r>
-        <w:t>1.3</w:t>
+        <w:t>1.4</w:t>
       </w:r>
       <w:r>
         <w:tab/>
@@ -2440,7 +2494,7 @@
           <w:numId w:val="1"/>
         </w:numPr>
         <w:spacing w:after="120" w:line="240" w:lineRule="auto"/>
-        <w:ind w:hanging="360"/>
+        <w:ind w:left="360" w:hanging="360"/>
         <w:contextualSpacing/>
         <w:rPr>
           <w:rFonts w:ascii="Times New Roman" w:eastAsia="Times New Roman" w:hAnsi="Times New Roman" w:cs="Times New Roman"/>
@@ -2456,22 +2510,52 @@
           <w:sz w:val="32"/>
           <w:szCs w:val="32"/>
         </w:rPr>
+        <w:lastRenderedPageBreak/>
         <w:t>Introduction</w:t>
       </w:r>
     </w:p>
     <w:p>
       <w:pPr>
-        <w:spacing w:before="120" w:after="120" w:line="240" w:lineRule="auto"/>
-        <w:ind w:left="360"/>
-      </w:pPr>
-      <w:r>
-        <w:rPr>
-          <w:rFonts w:ascii="Times New Roman" w:eastAsia="Times New Roman" w:hAnsi="Times New Roman" w:cs="Times New Roman"/>
-          <w:b/>
-          <w:sz w:val="24"/>
-          <w:szCs w:val="24"/>
-        </w:rPr>
-        <w:t>1.1 Purpose</w:t>
+        <w:spacing w:after="120" w:line="240" w:lineRule="auto"/>
+        <w:ind w:left="720"/>
+        <w:contextualSpacing/>
+        <w:rPr>
+          <w:rFonts w:ascii="Times New Roman" w:eastAsia="Times New Roman" w:hAnsi="Times New Roman" w:cs="Times New Roman"/>
+          <w:b/>
+          <w:sz w:val="32"/>
+          <w:szCs w:val="32"/>
+        </w:rPr>
+      </w:pPr>
+    </w:p>
+    <w:p>
+      <w:pPr>
+        <w:spacing w:after="120" w:line="240" w:lineRule="auto"/>
+        <w:ind w:firstLine="360"/>
+        <w:contextualSpacing/>
+        <w:rPr>
+          <w:rFonts w:ascii="Times New Roman" w:eastAsia="Times New Roman" w:hAnsi="Times New Roman" w:cs="Times New Roman"/>
+          <w:b/>
+          <w:sz w:val="32"/>
+          <w:szCs w:val="32"/>
+        </w:rPr>
+      </w:pPr>
+      <w:r>
+        <w:rPr>
+          <w:rFonts w:ascii="Times New Roman" w:eastAsia="Times New Roman" w:hAnsi="Times New Roman" w:cs="Times New Roman"/>
+          <w:b/>
+          <w:sz w:val="24"/>
+          <w:szCs w:val="24"/>
+        </w:rPr>
+        <w:t xml:space="preserve">1.1 </w:t>
+      </w:r>
+      <w:r>
+        <w:rPr>
+          <w:rFonts w:ascii="Times New Roman" w:eastAsia="Times New Roman" w:hAnsi="Times New Roman" w:cs="Times New Roman"/>
+          <w:b/>
+          <w:sz w:val="24"/>
+          <w:szCs w:val="24"/>
+        </w:rPr>
+        <w:t>Purpose</w:t>
       </w:r>
     </w:p>
     <w:p>
@@ -2633,7 +2717,23 @@
           <w:sz w:val="24"/>
           <w:szCs w:val="24"/>
         </w:rPr>
-        <w:t>. The current system allows the user to search the database for a given card, delete a card, create a card, browse all cards and generate a file for a card.</w:t>
+        <w:t>. The current system allows the user to search the database for a given card, delete a card, create a card, browse all cards</w:t>
+      </w:r>
+      <w:r>
+        <w:rPr>
+          <w:rFonts w:ascii="Times New Roman" w:eastAsia="Times New Roman" w:hAnsi="Times New Roman" w:cs="Times New Roman"/>
+          <w:sz w:val="24"/>
+          <w:szCs w:val="24"/>
+        </w:rPr>
+        <w:t>,</w:t>
+      </w:r>
+      <w:r>
+        <w:rPr>
+          <w:rFonts w:ascii="Times New Roman" w:eastAsia="Times New Roman" w:hAnsi="Times New Roman" w:cs="Times New Roman"/>
+          <w:sz w:val="24"/>
+          <w:szCs w:val="24"/>
+        </w:rPr>
+        <w:t xml:space="preserve"> and generate a file for a card.</w:t>
       </w:r>
     </w:p>
     <w:p>
@@ -2653,22 +2753,28 @@
           <w:sz w:val="24"/>
           <w:szCs w:val="24"/>
         </w:rPr>
-        <w:t>The current system is old, slow and prone to crashes due to its previous design and large amounts of data. The customer desires a system that will provide a better GUI and efficiency. While the current system allows the user to complete the required tasks, the customer envisions a system that accomplishes the same tasks while being efficient and user-friendly. The customer also requires that certain parts of the system remain intact while changes are made to the surrounding front-end and back-end components.</w:t>
-      </w:r>
-    </w:p>
-    <w:p>
-      <w:pPr>
-        <w:spacing w:before="120" w:after="120" w:line="240" w:lineRule="auto"/>
-      </w:pPr>
-    </w:p>
-    <w:p>
-      <w:pPr>
-        <w:numPr>
-          <w:ilvl w:val="1"/>
-          <w:numId w:val="1"/>
-        </w:numPr>
-        <w:spacing w:before="120" w:after="0" w:line="240" w:lineRule="auto"/>
-        <w:ind w:hanging="480"/>
+        <w:t>The current system is old, slow</w:t>
+      </w:r>
+      <w:r>
+        <w:rPr>
+          <w:rFonts w:ascii="Times New Roman" w:eastAsia="Times New Roman" w:hAnsi="Times New Roman" w:cs="Times New Roman"/>
+          <w:sz w:val="24"/>
+          <w:szCs w:val="24"/>
+        </w:rPr>
+        <w:t>,</w:t>
+      </w:r>
+      <w:r>
+        <w:rPr>
+          <w:rFonts w:ascii="Times New Roman" w:eastAsia="Times New Roman" w:hAnsi="Times New Roman" w:cs="Times New Roman"/>
+          <w:sz w:val="24"/>
+          <w:szCs w:val="24"/>
+        </w:rPr>
+        <w:t xml:space="preserve"> and prone to crashes due to its previous design and large amounts of data. While the current system allows the user to complete the required tasks, the customer envisions a system that accomplishes the same tasks while being efficient and user-friendly. The customer also requires that certain parts of the system remain intact while changes are made to the surrounding front-end and back-end components.</w:t>
+      </w:r>
+    </w:p>
+    <w:p>
+      <w:pPr>
+        <w:spacing w:after="0" w:line="240" w:lineRule="auto"/>
         <w:contextualSpacing/>
         <w:rPr>
           <w:rFonts w:ascii="Times New Roman" w:eastAsia="Times New Roman" w:hAnsi="Times New Roman" w:cs="Times New Roman"/>
@@ -2677,20 +2783,11 @@
           <w:szCs w:val="24"/>
         </w:rPr>
       </w:pPr>
-      <w:r>
-        <w:rPr>
-          <w:rFonts w:ascii="Times New Roman" w:eastAsia="Times New Roman" w:hAnsi="Times New Roman" w:cs="Times New Roman"/>
-          <w:b/>
-          <w:sz w:val="24"/>
-          <w:szCs w:val="24"/>
-        </w:rPr>
-        <w:t>Scope</w:t>
-      </w:r>
-    </w:p>
-    <w:p>
-      <w:pPr>
-        <w:spacing w:before="120" w:after="0" w:line="240" w:lineRule="auto"/>
-        <w:ind w:left="840"/>
+    </w:p>
+    <w:p>
+      <w:pPr>
+        <w:spacing w:after="0" w:line="240" w:lineRule="auto"/>
+        <w:ind w:left="360"/>
         <w:contextualSpacing/>
         <w:rPr>
           <w:rFonts w:ascii="Times New Roman" w:eastAsia="Times New Roman" w:hAnsi="Times New Roman" w:cs="Times New Roman"/>
@@ -2699,23 +2796,15 @@
           <w:szCs w:val="24"/>
         </w:rPr>
       </w:pPr>
-    </w:p>
-    <w:p>
-      <w:pPr>
-        <w:numPr>
-          <w:ilvl w:val="2"/>
-          <w:numId w:val="1"/>
-        </w:numPr>
-        <w:spacing w:after="0" w:line="240" w:lineRule="auto"/>
-        <w:ind w:hanging="720"/>
-        <w:contextualSpacing/>
-        <w:rPr>
-          <w:rFonts w:ascii="Times New Roman" w:eastAsia="Times New Roman" w:hAnsi="Times New Roman" w:cs="Times New Roman"/>
-          <w:b/>
-          <w:sz w:val="24"/>
-          <w:szCs w:val="24"/>
-        </w:rPr>
-      </w:pPr>
+      <w:r>
+        <w:rPr>
+          <w:rFonts w:ascii="Times New Roman" w:eastAsia="Times New Roman" w:hAnsi="Times New Roman" w:cs="Times New Roman"/>
+          <w:b/>
+          <w:sz w:val="24"/>
+          <w:szCs w:val="24"/>
+        </w:rPr>
+        <w:t xml:space="preserve">1.2 </w:t>
+      </w:r>
       <w:r>
         <w:rPr>
           <w:rFonts w:ascii="Times New Roman" w:eastAsia="Times New Roman" w:hAnsi="Times New Roman" w:cs="Times New Roman"/>
@@ -2735,7 +2824,7 @@
     <w:p>
       <w:pPr>
         <w:spacing w:after="120" w:line="240" w:lineRule="auto"/>
-        <w:ind w:left="1080"/>
+        <w:ind w:left="720"/>
       </w:pPr>
       <w:r>
         <w:rPr>
@@ -2753,12 +2842,8 @@
     </w:p>
     <w:p>
       <w:pPr>
-        <w:numPr>
-          <w:ilvl w:val="2"/>
-          <w:numId w:val="1"/>
-        </w:numPr>
         <w:spacing w:before="120" w:after="0" w:line="240" w:lineRule="auto"/>
-        <w:ind w:hanging="720"/>
+        <w:ind w:left="360"/>
         <w:contextualSpacing/>
         <w:rPr>
           <w:rFonts w:ascii="Times New Roman" w:eastAsia="Times New Roman" w:hAnsi="Times New Roman" w:cs="Times New Roman"/>
@@ -2767,6 +2852,15 @@
           <w:szCs w:val="24"/>
         </w:rPr>
       </w:pPr>
+      <w:r>
+        <w:rPr>
+          <w:rFonts w:ascii="Times New Roman" w:eastAsia="Times New Roman" w:hAnsi="Times New Roman" w:cs="Times New Roman"/>
+          <w:b/>
+          <w:sz w:val="24"/>
+          <w:szCs w:val="24"/>
+        </w:rPr>
+        <w:t xml:space="preserve">1.3 </w:t>
+      </w:r>
       <w:r>
         <w:rPr>
           <w:rFonts w:ascii="Times New Roman" w:eastAsia="Times New Roman" w:hAnsi="Times New Roman" w:cs="Times New Roman"/>
@@ -2786,20 +2880,116 @@
     <w:p>
       <w:pPr>
         <w:spacing w:after="120" w:line="240" w:lineRule="auto"/>
-        <w:ind w:left="1080"/>
-        <w:rPr>
-          <w:rFonts w:ascii="Times New Roman" w:eastAsia="Times New Roman" w:hAnsi="Times New Roman" w:cs="Times New Roman"/>
-          <w:sz w:val="24"/>
-          <w:szCs w:val="24"/>
-        </w:rPr>
-      </w:pPr>
-      <w:r>
-        <w:rPr>
-          <w:rFonts w:ascii="Times New Roman" w:eastAsia="Times New Roman" w:hAnsi="Times New Roman" w:cs="Times New Roman"/>
-          <w:sz w:val="24"/>
-          <w:szCs w:val="24"/>
-        </w:rPr>
-        <w:t>The customer desires a system that is graphical in nature and more efficient. Navigation menus, icons, drop-down menus and use of a mouse. A visual approach with menu tabs representing the different operations and ranged data output is envisioned for the system. With each menu tab options, icons relevant to the operations will be visible. Photo-cropping capabilities for uploaded images will also be updated and refined to improve visual representation and user interaction.</w:t>
+        <w:ind w:left="720"/>
+        <w:rPr>
+          <w:rFonts w:ascii="Times New Roman" w:eastAsia="Times New Roman" w:hAnsi="Times New Roman" w:cs="Times New Roman"/>
+          <w:sz w:val="24"/>
+          <w:szCs w:val="24"/>
+        </w:rPr>
+      </w:pPr>
+      <w:r>
+        <w:rPr>
+          <w:rFonts w:ascii="Times New Roman" w:eastAsia="Times New Roman" w:hAnsi="Times New Roman" w:cs="Times New Roman"/>
+          <w:sz w:val="24"/>
+          <w:szCs w:val="24"/>
+        </w:rPr>
+        <w:t>The customer desires a system</w:t>
+      </w:r>
+      <w:r>
+        <w:rPr>
+          <w:rFonts w:ascii="Times New Roman" w:eastAsia="Times New Roman" w:hAnsi="Times New Roman" w:cs="Times New Roman"/>
+          <w:sz w:val="24"/>
+          <w:szCs w:val="24"/>
+        </w:rPr>
+        <w:t xml:space="preserve"> with an interface</w:t>
+      </w:r>
+      <w:r>
+        <w:rPr>
+          <w:rFonts w:ascii="Times New Roman" w:eastAsia="Times New Roman" w:hAnsi="Times New Roman" w:cs="Times New Roman"/>
+          <w:sz w:val="24"/>
+          <w:szCs w:val="24"/>
+        </w:rPr>
+        <w:t xml:space="preserve"> that is graphical in nature and more efficient. </w:t>
+      </w:r>
+      <w:r>
+        <w:rPr>
+          <w:rFonts w:ascii="Times New Roman" w:eastAsia="Times New Roman" w:hAnsi="Times New Roman" w:cs="Times New Roman"/>
+          <w:sz w:val="24"/>
+          <w:szCs w:val="24"/>
+        </w:rPr>
+        <w:t xml:space="preserve">The </w:t>
+      </w:r>
+      <w:r>
+        <w:rPr>
+          <w:rFonts w:ascii="Times New Roman" w:eastAsia="Times New Roman" w:hAnsi="Times New Roman" w:cs="Times New Roman"/>
+          <w:sz w:val="24"/>
+          <w:szCs w:val="24"/>
+        </w:rPr>
+        <w:t>interface</w:t>
+      </w:r>
+      <w:r>
+        <w:rPr>
+          <w:rFonts w:ascii="Times New Roman" w:eastAsia="Times New Roman" w:hAnsi="Times New Roman" w:cs="Times New Roman"/>
+          <w:sz w:val="24"/>
+          <w:szCs w:val="24"/>
+        </w:rPr>
+        <w:t xml:space="preserve"> should include n</w:t>
+      </w:r>
+      <w:r>
+        <w:rPr>
+          <w:rFonts w:ascii="Times New Roman" w:eastAsia="Times New Roman" w:hAnsi="Times New Roman" w:cs="Times New Roman"/>
+          <w:sz w:val="24"/>
+          <w:szCs w:val="24"/>
+        </w:rPr>
+        <w:t>avigation menus, icons, drop-down menus</w:t>
+      </w:r>
+      <w:r>
+        <w:rPr>
+          <w:rFonts w:ascii="Times New Roman" w:eastAsia="Times New Roman" w:hAnsi="Times New Roman" w:cs="Times New Roman"/>
+          <w:sz w:val="24"/>
+          <w:szCs w:val="24"/>
+        </w:rPr>
+        <w:t>,</w:t>
+      </w:r>
+      <w:r>
+        <w:rPr>
+          <w:rFonts w:ascii="Times New Roman" w:eastAsia="Times New Roman" w:hAnsi="Times New Roman" w:cs="Times New Roman"/>
+          <w:sz w:val="24"/>
+          <w:szCs w:val="24"/>
+        </w:rPr>
+        <w:t xml:space="preserve"> and use of a mouse. A visual approach with menu tabs representing the different operations and ranged data output is envisioned for the sy</w:t>
+      </w:r>
+      <w:r>
+        <w:rPr>
+          <w:rFonts w:ascii="Times New Roman" w:eastAsia="Times New Roman" w:hAnsi="Times New Roman" w:cs="Times New Roman"/>
+          <w:sz w:val="24"/>
+          <w:szCs w:val="24"/>
+        </w:rPr>
+        <w:t>stem. With each menu tab option</w:t>
+      </w:r>
+      <w:r>
+        <w:rPr>
+          <w:rFonts w:ascii="Times New Roman" w:eastAsia="Times New Roman" w:hAnsi="Times New Roman" w:cs="Times New Roman"/>
+          <w:sz w:val="24"/>
+          <w:szCs w:val="24"/>
+        </w:rPr>
+        <w:t xml:space="preserve">, </w:t>
+      </w:r>
+      <w:r>
+        <w:rPr>
+          <w:rFonts w:ascii="Times New Roman" w:eastAsia="Times New Roman" w:hAnsi="Times New Roman" w:cs="Times New Roman"/>
+          <w:sz w:val="24"/>
+          <w:szCs w:val="24"/>
+        </w:rPr>
+        <w:t>an icon relevant to the operation</w:t>
+      </w:r>
+      <w:r>
+        <w:rPr>
+          <w:rFonts w:ascii="Times New Roman" w:eastAsia="Times New Roman" w:hAnsi="Times New Roman" w:cs="Times New Roman"/>
+          <w:sz w:val="24"/>
+          <w:szCs w:val="24"/>
+        </w:rPr>
+        <w:t xml:space="preserve"> will be visible. Photo-cropping capabilities for uploaded images will also be updated and refined to improve visual representation and user interaction.</w:t>
       </w:r>
     </w:p>
     <w:p>
@@ -2815,12 +3005,8 @@
     </w:p>
     <w:p>
       <w:pPr>
-        <w:numPr>
-          <w:ilvl w:val="1"/>
-          <w:numId w:val="1"/>
-        </w:numPr>
         <w:spacing w:before="120" w:after="0" w:line="240" w:lineRule="auto"/>
-        <w:ind w:hanging="480"/>
+        <w:ind w:left="360"/>
         <w:contextualSpacing/>
         <w:rPr>
           <w:rFonts w:ascii="Times New Roman" w:eastAsia="Times New Roman" w:hAnsi="Times New Roman" w:cs="Times New Roman"/>
@@ -2836,19 +3022,29 @@
           <w:sz w:val="24"/>
           <w:szCs w:val="24"/>
         </w:rPr>
+        <w:lastRenderedPageBreak/>
+        <w:t xml:space="preserve">1.4 </w:t>
+      </w:r>
+      <w:r>
+        <w:rPr>
+          <w:rFonts w:ascii="Times New Roman" w:eastAsia="Times New Roman" w:hAnsi="Times New Roman" w:cs="Times New Roman"/>
+          <w:b/>
+          <w:sz w:val="24"/>
+          <w:szCs w:val="24"/>
+        </w:rPr>
         <w:t>Overview of Document</w:t>
       </w:r>
     </w:p>
     <w:p>
       <w:pPr>
         <w:spacing w:after="0" w:line="240" w:lineRule="auto"/>
-        <w:ind w:left="840"/>
+        <w:ind w:left="720"/>
       </w:pPr>
     </w:p>
     <w:p>
       <w:pPr>
         <w:spacing w:after="120" w:line="240" w:lineRule="auto"/>
-        <w:ind w:left="840"/>
+        <w:ind w:left="720"/>
       </w:pPr>
       <w:r>
         <w:rPr>
@@ -2871,7 +3067,7 @@
           <w:numId w:val="1"/>
         </w:numPr>
         <w:spacing w:before="120" w:after="120" w:line="240" w:lineRule="auto"/>
-        <w:ind w:hanging="360"/>
+        <w:ind w:left="360" w:hanging="360"/>
         <w:contextualSpacing/>
         <w:rPr>
           <w:rFonts w:ascii="Times New Roman" w:eastAsia="Times New Roman" w:hAnsi="Times New Roman" w:cs="Times New Roman"/>
@@ -2892,6 +3088,19 @@
     </w:p>
     <w:p>
       <w:pPr>
+        <w:spacing w:before="120" w:after="120" w:line="240" w:lineRule="auto"/>
+        <w:ind w:left="720"/>
+        <w:contextualSpacing/>
+        <w:rPr>
+          <w:rFonts w:ascii="Times New Roman" w:eastAsia="Times New Roman" w:hAnsi="Times New Roman" w:cs="Times New Roman"/>
+          <w:b/>
+          <w:sz w:val="32"/>
+          <w:szCs w:val="32"/>
+        </w:rPr>
+      </w:pPr>
+    </w:p>
+    <w:p>
+      <w:pPr>
         <w:spacing w:before="120" w:after="0" w:line="360" w:lineRule="auto"/>
         <w:ind w:left="360"/>
       </w:pPr>
@@ -2902,7 +3111,25 @@
           <w:sz w:val="24"/>
           <w:szCs w:val="24"/>
         </w:rPr>
-        <w:t>2.1 Target Environment</w:t>
+        <w:t xml:space="preserve">2.1 </w:t>
+      </w:r>
+      <w:r>
+        <w:rPr>
+          <w:rFonts w:ascii="Times New Roman" w:eastAsia="Times New Roman" w:hAnsi="Times New Roman" w:cs="Times New Roman"/>
+          <w:b/>
+          <w:sz w:val="24"/>
+          <w:szCs w:val="24"/>
+        </w:rPr>
+        <w:t xml:space="preserve">Development and </w:t>
+      </w:r>
+      <w:r>
+        <w:rPr>
+          <w:rFonts w:ascii="Times New Roman" w:eastAsia="Times New Roman" w:hAnsi="Times New Roman" w:cs="Times New Roman"/>
+          <w:b/>
+          <w:sz w:val="24"/>
+          <w:szCs w:val="24"/>
+        </w:rPr>
+        <w:t>Target Environment</w:t>
       </w:r>
     </w:p>
     <w:p>
@@ -3088,6 +3315,207 @@
           <w:szCs w:val="24"/>
         </w:rPr>
         <w:t>LCD screen display 14” or greater</w:t>
+      </w:r>
+    </w:p>
+    <w:p>
+      <w:pPr>
+        <w:spacing w:before="120" w:after="0"/>
+        <w:ind w:left="360"/>
+      </w:pPr>
+      <w:r>
+        <w:rPr>
+          <w:rFonts w:ascii="Times New Roman" w:eastAsia="Times New Roman" w:hAnsi="Times New Roman" w:cs="Times New Roman"/>
+          <w:b/>
+          <w:sz w:val="24"/>
+          <w:szCs w:val="24"/>
+        </w:rPr>
+        <w:tab/>
+      </w:r>
+      <w:r>
+        <w:rPr>
+          <w:rFonts w:ascii="Times New Roman" w:eastAsia="Times New Roman" w:hAnsi="Times New Roman" w:cs="Times New Roman"/>
+          <w:sz w:val="24"/>
+          <w:szCs w:val="24"/>
+        </w:rPr>
+        <w:t xml:space="preserve">The </w:t>
+      </w:r>
+      <w:r>
+        <w:rPr>
+          <w:rFonts w:ascii="Times New Roman" w:eastAsia="Times New Roman" w:hAnsi="Times New Roman" w:cs="Times New Roman"/>
+          <w:b/>
+          <w:sz w:val="24"/>
+          <w:szCs w:val="24"/>
+        </w:rPr>
+        <w:t xml:space="preserve">Software </w:t>
+      </w:r>
+      <w:r>
+        <w:rPr>
+          <w:rFonts w:ascii="Times New Roman" w:eastAsia="Times New Roman" w:hAnsi="Times New Roman" w:cs="Times New Roman"/>
+          <w:sz w:val="24"/>
+          <w:szCs w:val="24"/>
+        </w:rPr>
+        <w:t>utilized to develop the project will include:</w:t>
+      </w:r>
+    </w:p>
+    <w:p>
+      <w:pPr>
+        <w:numPr>
+          <w:ilvl w:val="0"/>
+          <w:numId w:val="3"/>
+        </w:numPr>
+        <w:spacing w:after="0" w:line="240" w:lineRule="auto"/>
+        <w:ind w:left="1440" w:hanging="360"/>
+        <w:contextualSpacing/>
+        <w:rPr>
+          <w:sz w:val="24"/>
+          <w:szCs w:val="24"/>
+        </w:rPr>
+      </w:pPr>
+      <w:r>
+        <w:rPr>
+          <w:rFonts w:ascii="Times New Roman" w:eastAsia="Times New Roman" w:hAnsi="Times New Roman" w:cs="Times New Roman"/>
+          <w:sz w:val="24"/>
+          <w:szCs w:val="24"/>
+        </w:rPr>
+        <w:t>Windows 10</w:t>
+      </w:r>
+    </w:p>
+    <w:p>
+      <w:pPr>
+        <w:numPr>
+          <w:ilvl w:val="0"/>
+          <w:numId w:val="3"/>
+        </w:numPr>
+        <w:spacing w:after="0"/>
+        <w:ind w:left="1440" w:hanging="360"/>
+        <w:contextualSpacing/>
+        <w:rPr>
+          <w:sz w:val="24"/>
+          <w:szCs w:val="24"/>
+        </w:rPr>
+      </w:pPr>
+      <w:r>
+        <w:rPr>
+          <w:rFonts w:ascii="Times New Roman" w:eastAsia="Times New Roman" w:hAnsi="Times New Roman" w:cs="Times New Roman"/>
+          <w:sz w:val="24"/>
+          <w:szCs w:val="24"/>
+        </w:rPr>
+        <w:t>Microsoft Visual Studio Code</w:t>
+      </w:r>
+    </w:p>
+    <w:p>
+      <w:pPr>
+        <w:numPr>
+          <w:ilvl w:val="0"/>
+          <w:numId w:val="3"/>
+        </w:numPr>
+        <w:spacing w:after="0"/>
+        <w:ind w:left="1440" w:hanging="360"/>
+        <w:contextualSpacing/>
+        <w:rPr>
+          <w:sz w:val="24"/>
+          <w:szCs w:val="24"/>
+        </w:rPr>
+      </w:pPr>
+      <w:r>
+        <w:rPr>
+          <w:rFonts w:ascii="Times New Roman" w:eastAsia="Times New Roman" w:hAnsi="Times New Roman" w:cs="Times New Roman"/>
+          <w:sz w:val="24"/>
+          <w:szCs w:val="24"/>
+        </w:rPr>
+        <w:t>Notepad ++</w:t>
+      </w:r>
+    </w:p>
+    <w:p>
+      <w:pPr>
+        <w:numPr>
+          <w:ilvl w:val="0"/>
+          <w:numId w:val="3"/>
+        </w:numPr>
+        <w:spacing w:after="0"/>
+        <w:ind w:left="1440" w:hanging="360"/>
+        <w:contextualSpacing/>
+        <w:rPr>
+          <w:sz w:val="24"/>
+          <w:szCs w:val="24"/>
+        </w:rPr>
+      </w:pPr>
+      <w:r>
+        <w:rPr>
+          <w:rFonts w:ascii="Times New Roman" w:eastAsia="Times New Roman" w:hAnsi="Times New Roman" w:cs="Times New Roman"/>
+          <w:sz w:val="24"/>
+          <w:szCs w:val="24"/>
+        </w:rPr>
+        <w:t>MySQL</w:t>
+      </w:r>
+    </w:p>
+    <w:p>
+      <w:pPr>
+        <w:numPr>
+          <w:ilvl w:val="0"/>
+          <w:numId w:val="3"/>
+        </w:numPr>
+        <w:spacing w:after="0"/>
+        <w:ind w:left="1440" w:hanging="360"/>
+        <w:contextualSpacing/>
+        <w:rPr>
+          <w:sz w:val="24"/>
+          <w:szCs w:val="24"/>
+        </w:rPr>
+      </w:pPr>
+      <w:r>
+        <w:rPr>
+          <w:rFonts w:ascii="Times New Roman" w:eastAsia="Times New Roman" w:hAnsi="Times New Roman" w:cs="Times New Roman"/>
+          <w:sz w:val="24"/>
+          <w:szCs w:val="24"/>
+        </w:rPr>
+        <w:t>XAMPP</w:t>
+      </w:r>
+    </w:p>
+    <w:p>
+      <w:pPr>
+        <w:numPr>
+          <w:ilvl w:val="0"/>
+          <w:numId w:val="3"/>
+        </w:numPr>
+        <w:spacing w:after="0"/>
+        <w:ind w:left="1440" w:hanging="360"/>
+        <w:contextualSpacing/>
+        <w:rPr>
+          <w:sz w:val="24"/>
+          <w:szCs w:val="24"/>
+        </w:rPr>
+      </w:pPr>
+      <w:r>
+        <w:rPr>
+          <w:rFonts w:ascii="Times New Roman" w:eastAsia="Times New Roman" w:hAnsi="Times New Roman" w:cs="Times New Roman"/>
+          <w:sz w:val="24"/>
+          <w:szCs w:val="24"/>
+        </w:rPr>
+        <w:t>GitHub</w:t>
+      </w:r>
+    </w:p>
+    <w:p>
+      <w:pPr>
+        <w:numPr>
+          <w:ilvl w:val="0"/>
+          <w:numId w:val="3"/>
+        </w:numPr>
+        <w:spacing w:after="0"/>
+        <w:ind w:left="1440" w:hanging="360"/>
+        <w:contextualSpacing/>
+        <w:rPr>
+          <w:sz w:val="24"/>
+          <w:szCs w:val="24"/>
+        </w:rPr>
+      </w:pPr>
+      <w:r>
+        <w:rPr>
+          <w:rFonts w:ascii="Times New Roman" w:eastAsia="Times New Roman" w:hAnsi="Times New Roman" w:cs="Times New Roman"/>
+          <w:sz w:val="24"/>
+          <w:szCs w:val="24"/>
+        </w:rPr>
+        <w:t>Google Docs</w:t>
       </w:r>
     </w:p>
     <w:p>
@@ -3133,7 +3561,7 @@
           <w:tab w:val="left" w:pos="1451"/>
         </w:tabs>
         <w:spacing w:after="0" w:line="240" w:lineRule="auto"/>
-        <w:ind w:hanging="360"/>
+        <w:ind w:left="1440" w:hanging="360"/>
         <w:contextualSpacing/>
         <w:rPr>
           <w:sz w:val="24"/>
@@ -3159,33 +3587,7 @@
           <w:tab w:val="left" w:pos="1451"/>
         </w:tabs>
         <w:spacing w:after="0" w:line="240" w:lineRule="auto"/>
-        <w:ind w:hanging="360"/>
-        <w:contextualSpacing/>
-        <w:rPr>
-          <w:sz w:val="24"/>
-          <w:szCs w:val="24"/>
-        </w:rPr>
-      </w:pPr>
-      <w:r>
-        <w:rPr>
-          <w:rFonts w:ascii="Times New Roman" w:eastAsia="Times New Roman" w:hAnsi="Times New Roman" w:cs="Times New Roman"/>
-          <w:sz w:val="24"/>
-          <w:szCs w:val="24"/>
-        </w:rPr>
-        <w:t>Safari version 10.02</w:t>
-      </w:r>
-    </w:p>
-    <w:p>
-      <w:pPr>
-        <w:numPr>
-          <w:ilvl w:val="0"/>
-          <w:numId w:val="2"/>
-        </w:numPr>
-        <w:tabs>
-          <w:tab w:val="left" w:pos="1451"/>
-        </w:tabs>
-        <w:spacing w:after="0" w:line="240" w:lineRule="auto"/>
-        <w:ind w:hanging="360"/>
+        <w:ind w:left="1440" w:hanging="360"/>
         <w:contextualSpacing/>
         <w:rPr>
           <w:sz w:val="24"/>
@@ -3233,220 +3635,7 @@
           <w:sz w:val="24"/>
           <w:szCs w:val="24"/>
         </w:rPr>
-        <w:tab/>
-      </w:r>
-      <w:r>
-        <w:rPr>
-          <w:rFonts w:ascii="Times New Roman" w:eastAsia="Times New Roman" w:hAnsi="Times New Roman" w:cs="Times New Roman"/>
-          <w:sz w:val="24"/>
-          <w:szCs w:val="24"/>
-        </w:rPr>
-        <w:t xml:space="preserve">The </w:t>
-      </w:r>
-      <w:r>
-        <w:rPr>
-          <w:rFonts w:ascii="Times New Roman" w:eastAsia="Times New Roman" w:hAnsi="Times New Roman" w:cs="Times New Roman"/>
-          <w:b/>
-          <w:sz w:val="24"/>
-          <w:szCs w:val="24"/>
-        </w:rPr>
-        <w:t xml:space="preserve">Software </w:t>
-      </w:r>
-      <w:r>
-        <w:rPr>
-          <w:rFonts w:ascii="Times New Roman" w:eastAsia="Times New Roman" w:hAnsi="Times New Roman" w:cs="Times New Roman"/>
-          <w:sz w:val="24"/>
-          <w:szCs w:val="24"/>
-        </w:rPr>
-        <w:t>utilized in the project will include:</w:t>
-      </w:r>
-    </w:p>
-    <w:p>
-      <w:pPr>
-        <w:numPr>
-          <w:ilvl w:val="0"/>
-          <w:numId w:val="3"/>
-        </w:numPr>
-        <w:spacing w:after="0" w:line="240" w:lineRule="auto"/>
-        <w:ind w:left="1498" w:hanging="360"/>
-        <w:contextualSpacing/>
-        <w:rPr>
-          <w:sz w:val="24"/>
-          <w:szCs w:val="24"/>
-        </w:rPr>
-      </w:pPr>
-      <w:r>
-        <w:rPr>
-          <w:rFonts w:ascii="Times New Roman" w:eastAsia="Times New Roman" w:hAnsi="Times New Roman" w:cs="Times New Roman"/>
-          <w:sz w:val="24"/>
-          <w:szCs w:val="24"/>
-        </w:rPr>
-        <w:t>Windows 10</w:t>
-      </w:r>
-    </w:p>
-    <w:p>
-      <w:pPr>
-        <w:numPr>
-          <w:ilvl w:val="0"/>
-          <w:numId w:val="3"/>
-        </w:numPr>
-        <w:spacing w:after="0"/>
-        <w:ind w:hanging="360"/>
-        <w:contextualSpacing/>
-        <w:rPr>
-          <w:sz w:val="24"/>
-          <w:szCs w:val="24"/>
-        </w:rPr>
-      </w:pPr>
-      <w:r>
-        <w:rPr>
-          <w:rFonts w:ascii="Times New Roman" w:eastAsia="Times New Roman" w:hAnsi="Times New Roman" w:cs="Times New Roman"/>
-          <w:sz w:val="24"/>
-          <w:szCs w:val="24"/>
-        </w:rPr>
-        <w:t>Microsoft Visual Studio Code</w:t>
-      </w:r>
-    </w:p>
-    <w:p>
-      <w:pPr>
-        <w:numPr>
-          <w:ilvl w:val="0"/>
-          <w:numId w:val="3"/>
-        </w:numPr>
-        <w:spacing w:after="0"/>
-        <w:ind w:hanging="360"/>
-        <w:contextualSpacing/>
-        <w:rPr>
-          <w:sz w:val="24"/>
-          <w:szCs w:val="24"/>
-        </w:rPr>
-      </w:pPr>
-      <w:r>
-        <w:rPr>
-          <w:rFonts w:ascii="Times New Roman" w:eastAsia="Times New Roman" w:hAnsi="Times New Roman" w:cs="Times New Roman"/>
-          <w:sz w:val="24"/>
-          <w:szCs w:val="24"/>
-        </w:rPr>
-        <w:t>Notepad ++</w:t>
-      </w:r>
-    </w:p>
-    <w:p>
-      <w:pPr>
-        <w:numPr>
-          <w:ilvl w:val="0"/>
-          <w:numId w:val="3"/>
-        </w:numPr>
-        <w:spacing w:after="0"/>
-        <w:ind w:hanging="360"/>
-        <w:contextualSpacing/>
-        <w:rPr>
-          <w:sz w:val="24"/>
-          <w:szCs w:val="24"/>
-        </w:rPr>
-      </w:pPr>
-      <w:r>
-        <w:rPr>
-          <w:rFonts w:ascii="Times New Roman" w:eastAsia="Times New Roman" w:hAnsi="Times New Roman" w:cs="Times New Roman"/>
-          <w:sz w:val="24"/>
-          <w:szCs w:val="24"/>
-        </w:rPr>
-        <w:t>MyS</w:t>
-      </w:r>
-      <w:r>
-        <w:rPr>
-          <w:rFonts w:ascii="Times New Roman" w:eastAsia="Times New Roman" w:hAnsi="Times New Roman" w:cs="Times New Roman"/>
-          <w:sz w:val="24"/>
-          <w:szCs w:val="24"/>
-        </w:rPr>
-        <w:t>QL</w:t>
-      </w:r>
-    </w:p>
-    <w:p>
-      <w:pPr>
-        <w:numPr>
-          <w:ilvl w:val="0"/>
-          <w:numId w:val="3"/>
-        </w:numPr>
-        <w:spacing w:after="0"/>
-        <w:ind w:hanging="360"/>
-        <w:contextualSpacing/>
-        <w:rPr>
-          <w:sz w:val="24"/>
-          <w:szCs w:val="24"/>
-        </w:rPr>
-      </w:pPr>
-      <w:r>
-        <w:rPr>
-          <w:rFonts w:ascii="Times New Roman" w:eastAsia="Times New Roman" w:hAnsi="Times New Roman" w:cs="Times New Roman"/>
-          <w:sz w:val="24"/>
-          <w:szCs w:val="24"/>
-        </w:rPr>
-        <w:t>XAMPP</w:t>
-      </w:r>
-    </w:p>
-    <w:p>
-      <w:pPr>
-        <w:numPr>
-          <w:ilvl w:val="0"/>
-          <w:numId w:val="3"/>
-        </w:numPr>
-        <w:spacing w:after="0"/>
-        <w:ind w:hanging="360"/>
-        <w:contextualSpacing/>
-        <w:rPr>
-          <w:sz w:val="24"/>
-          <w:szCs w:val="24"/>
-        </w:rPr>
-      </w:pPr>
-      <w:r>
-        <w:rPr>
-          <w:rFonts w:ascii="Times New Roman" w:eastAsia="Times New Roman" w:hAnsi="Times New Roman" w:cs="Times New Roman"/>
-          <w:sz w:val="24"/>
-          <w:szCs w:val="24"/>
-        </w:rPr>
-        <w:t>GitHub</w:t>
-      </w:r>
-    </w:p>
-    <w:p>
-      <w:pPr>
-        <w:numPr>
-          <w:ilvl w:val="0"/>
-          <w:numId w:val="3"/>
-        </w:numPr>
-        <w:spacing w:after="0"/>
-        <w:ind w:hanging="360"/>
-        <w:contextualSpacing/>
-        <w:rPr>
-          <w:sz w:val="24"/>
-          <w:szCs w:val="24"/>
-        </w:rPr>
-      </w:pPr>
-      <w:r>
-        <w:rPr>
-          <w:rFonts w:ascii="Times New Roman" w:eastAsia="Times New Roman" w:hAnsi="Times New Roman" w:cs="Times New Roman"/>
-          <w:sz w:val="24"/>
-          <w:szCs w:val="24"/>
-        </w:rPr>
-        <w:t>Google Docs</w:t>
-      </w:r>
-    </w:p>
-    <w:p>
-      <w:pPr>
-        <w:spacing w:before="120" w:after="0"/>
-      </w:pPr>
-    </w:p>
-    <w:p>
-      <w:pPr>
-        <w:spacing w:before="120" w:after="0"/>
-      </w:pPr>
-      <w:r>
-        <w:rPr>
-          <w:rFonts w:ascii="Times New Roman" w:eastAsia="Times New Roman" w:hAnsi="Times New Roman" w:cs="Times New Roman"/>
-          <w:b/>
-          <w:sz w:val="24"/>
-          <w:szCs w:val="24"/>
-        </w:rPr>
-        <w:t xml:space="preserve">     2.2 The Users</w:t>
+        <w:t>2.2 The Users</w:t>
       </w:r>
     </w:p>
     <w:p>
@@ -3460,16 +3649,55 @@
           <w:sz w:val="24"/>
           <w:szCs w:val="24"/>
         </w:rPr>
-        <w:t xml:space="preserve">The users of the developed system are the employees and administrators at the MWSU Information Desk and the customer. These users will interact with the system to complete all functional requirements. These users are the primary actors in all use cases for the system. The primary actors are those who interact with the system on a daily basis and the customer. The daily users include the SA’s at the information desk and the full-time </w:t>
-      </w:r>
-      <w:r>
-        <w:rPr>
-          <w:rFonts w:ascii="Times New Roman" w:eastAsia="Times New Roman" w:hAnsi="Times New Roman" w:cs="Times New Roman"/>
-          <w:sz w:val="24"/>
-          <w:szCs w:val="24"/>
-        </w:rPr>
-        <w:lastRenderedPageBreak/>
-        <w:t>employees of the CSC Information</w:t>
+        <w:t xml:space="preserve">The users of the developed system are the employees and administrators at the MWSU Information Desk and the </w:t>
+      </w:r>
+      <w:r>
+        <w:rPr>
+          <w:rFonts w:ascii="Times New Roman" w:eastAsia="Times New Roman" w:hAnsi="Times New Roman" w:cs="Times New Roman"/>
+          <w:sz w:val="24"/>
+          <w:szCs w:val="24"/>
+        </w:rPr>
+        <w:t>faculty member in charge of the development</w:t>
+      </w:r>
+      <w:r>
+        <w:rPr>
+          <w:rFonts w:ascii="Times New Roman" w:eastAsia="Times New Roman" w:hAnsi="Times New Roman" w:cs="Times New Roman"/>
+          <w:sz w:val="24"/>
+          <w:szCs w:val="24"/>
+        </w:rPr>
+        <w:t>. These users will interact with the system to complete all functional requirements. These users are the primary actors in all use cases for the system. The primary actors are those who interact with the system on a daily basis and</w:t>
+      </w:r>
+      <w:r>
+        <w:rPr>
+          <w:rFonts w:ascii="Times New Roman" w:eastAsia="Times New Roman" w:hAnsi="Times New Roman" w:cs="Times New Roman"/>
+          <w:sz w:val="24"/>
+          <w:szCs w:val="24"/>
+        </w:rPr>
+        <w:t xml:space="preserve"> with</w:t>
+      </w:r>
+      <w:r>
+        <w:rPr>
+          <w:rFonts w:ascii="Times New Roman" w:eastAsia="Times New Roman" w:hAnsi="Times New Roman" w:cs="Times New Roman"/>
+          <w:sz w:val="24"/>
+          <w:szCs w:val="24"/>
+        </w:rPr>
+        <w:t xml:space="preserve"> the customer. The daily users include the </w:t>
+      </w:r>
+      <w:r>
+        <w:rPr>
+          <w:rFonts w:ascii="Times New Roman" w:eastAsia="Times New Roman" w:hAnsi="Times New Roman" w:cs="Times New Roman"/>
+          <w:sz w:val="24"/>
+          <w:szCs w:val="24"/>
+        </w:rPr>
+        <w:t xml:space="preserve">student assistant </w:t>
+      </w:r>
+      <w:r>
+        <w:rPr>
+          <w:rFonts w:ascii="Times New Roman" w:eastAsia="Times New Roman" w:hAnsi="Times New Roman" w:cs="Times New Roman"/>
+          <w:sz w:val="24"/>
+          <w:szCs w:val="24"/>
+        </w:rPr>
+        <w:t>at the information desk and the full-time employees of the CSC Information</w:t>
       </w:r>
       <w:r>
         <w:rPr>
@@ -3505,6 +3733,7 @@
           <w:sz w:val="24"/>
           <w:szCs w:val="24"/>
         </w:rPr>
+        <w:lastRenderedPageBreak/>
         <w:t xml:space="preserve">The usefulness of the system respective to </w:t>
       </w:r>
       <w:r>
@@ -3600,6 +3829,7 @@
     <w:p>
       <w:pPr>
         <w:spacing w:after="0" w:line="240" w:lineRule="auto"/>
+        <w:ind w:firstLine="360"/>
         <w:rPr>
           <w:rFonts w:ascii="Times New Roman" w:eastAsia="Times New Roman" w:hAnsi="Times New Roman" w:cs="Times New Roman"/>
           <w:b/>
@@ -3620,11 +3850,37 @@
     <w:p>
       <w:pPr>
         <w:spacing w:after="0" w:line="240" w:lineRule="auto"/>
-      </w:pPr>
+        <w:ind w:left="720"/>
+        <w:rPr>
+          <w:rFonts w:ascii="Times New Roman" w:hAnsi="Times New Roman" w:cs="Times New Roman"/>
+          <w:sz w:val="24"/>
+          <w:szCs w:val="24"/>
+        </w:rPr>
+      </w:pPr>
+      <w:r>
+        <w:rPr>
+          <w:rFonts w:ascii="Times New Roman" w:hAnsi="Times New Roman" w:cs="Times New Roman"/>
+          <w:sz w:val="24"/>
+          <w:szCs w:val="24"/>
+        </w:rPr>
+        <w:t>This section describes all the functional and non-functional requirements of the system. It gives a listing of the features of the system.</w:t>
+      </w:r>
     </w:p>
     <w:p>
       <w:pPr>
         <w:spacing w:after="0" w:line="240" w:lineRule="auto"/>
+        <w:ind w:firstLine="360"/>
+        <w:rPr>
+          <w:rFonts w:ascii="Times New Roman" w:hAnsi="Times New Roman" w:cs="Times New Roman"/>
+          <w:sz w:val="24"/>
+          <w:szCs w:val="24"/>
+        </w:rPr>
+      </w:pPr>
+    </w:p>
+    <w:p>
+      <w:pPr>
+        <w:spacing w:after="0" w:line="240" w:lineRule="auto"/>
+        <w:ind w:firstLine="360"/>
       </w:pPr>
       <w:r>
         <w:rPr>
@@ -3639,15 +3895,39 @@
     <w:p>
       <w:pPr>
         <w:spacing w:before="120" w:after="0" w:line="240" w:lineRule="auto"/>
-        <w:ind w:left="360"/>
-      </w:pPr>
-      <w:r>
-        <w:rPr>
-          <w:rFonts w:ascii="Times New Roman" w:eastAsia="Times New Roman" w:hAnsi="Times New Roman" w:cs="Times New Roman"/>
-          <w:sz w:val="24"/>
-          <w:szCs w:val="24"/>
-        </w:rPr>
-        <w:t>The functional requirements are statements of information processing capabilities that the system must contain. The functional requirements for this system include the following:</w:t>
+        <w:ind w:left="720"/>
+      </w:pPr>
+      <w:r>
+        <w:rPr>
+          <w:rFonts w:ascii="Times New Roman" w:eastAsia="Times New Roman" w:hAnsi="Times New Roman" w:cs="Times New Roman"/>
+          <w:sz w:val="24"/>
+          <w:szCs w:val="24"/>
+        </w:rPr>
+        <w:t>F</w:t>
+      </w:r>
+      <w:r>
+        <w:rPr>
+          <w:rFonts w:ascii="Times New Roman" w:eastAsia="Times New Roman" w:hAnsi="Times New Roman" w:cs="Times New Roman"/>
+          <w:sz w:val="24"/>
+          <w:szCs w:val="24"/>
+        </w:rPr>
+        <w:t xml:space="preserve">unctional requirements are statements of information processing capabilities that the system must </w:t>
+      </w:r>
+      <w:r>
+        <w:rPr>
+          <w:rFonts w:ascii="Times New Roman" w:eastAsia="Times New Roman" w:hAnsi="Times New Roman" w:cs="Times New Roman"/>
+          <w:sz w:val="24"/>
+          <w:szCs w:val="24"/>
+        </w:rPr>
+        <w:t>have</w:t>
+      </w:r>
+      <w:r>
+        <w:rPr>
+          <w:rFonts w:ascii="Times New Roman" w:eastAsia="Times New Roman" w:hAnsi="Times New Roman" w:cs="Times New Roman"/>
+          <w:sz w:val="24"/>
+          <w:szCs w:val="24"/>
+        </w:rPr>
+        <w:t>. The functional requirements for this system include the following:</w:t>
       </w:r>
     </w:p>
     <w:p>
@@ -3693,7 +3973,23 @@
           <w:sz w:val="24"/>
           <w:szCs w:val="24"/>
         </w:rPr>
-        <w:t>User must be able to crop</w:t>
+        <w:t>User must be able to</w:t>
+      </w:r>
+      <w:r>
+        <w:rPr>
+          <w:rFonts w:ascii="Times New Roman" w:eastAsia="Times New Roman" w:hAnsi="Times New Roman" w:cs="Times New Roman"/>
+          <w:sz w:val="24"/>
+          <w:szCs w:val="24"/>
+        </w:rPr>
+        <w:t xml:space="preserve"> upload and</w:t>
+      </w:r>
+      <w:r>
+        <w:rPr>
+          <w:rFonts w:ascii="Times New Roman" w:eastAsia="Times New Roman" w:hAnsi="Times New Roman" w:cs="Times New Roman"/>
+          <w:sz w:val="24"/>
+          <w:szCs w:val="24"/>
+        </w:rPr>
+        <w:t xml:space="preserve"> crop</w:t>
       </w:r>
       <w:r>
         <w:rPr>
@@ -3770,7 +4066,23 @@
           <w:sz w:val="24"/>
           <w:szCs w:val="24"/>
         </w:rPr>
-        <w:t>User must be able to generate file to send to Wells Fargo</w:t>
+        <w:t>User must be able to generate</w:t>
+      </w:r>
+      <w:r>
+        <w:rPr>
+          <w:rFonts w:ascii="Times New Roman" w:eastAsia="Times New Roman" w:hAnsi="Times New Roman" w:cs="Times New Roman"/>
+          <w:sz w:val="24"/>
+          <w:szCs w:val="24"/>
+        </w:rPr>
+        <w:t xml:space="preserve"> a</w:t>
+      </w:r>
+      <w:r>
+        <w:rPr>
+          <w:rFonts w:ascii="Times New Roman" w:eastAsia="Times New Roman" w:hAnsi="Times New Roman" w:cs="Times New Roman"/>
+          <w:sz w:val="24"/>
+          <w:szCs w:val="24"/>
+        </w:rPr>
+        <w:t xml:space="preserve"> file to send to Wells Fargo</w:t>
       </w:r>
     </w:p>
     <w:p>
@@ -3781,15 +4093,63 @@
     <w:p>
       <w:pPr>
         <w:spacing w:before="120" w:after="0" w:line="240" w:lineRule="auto"/>
-        <w:ind w:left="360"/>
-      </w:pPr>
-      <w:r>
-        <w:rPr>
-          <w:rFonts w:ascii="Times New Roman" w:eastAsia="Times New Roman" w:hAnsi="Times New Roman" w:cs="Times New Roman"/>
-          <w:sz w:val="24"/>
-          <w:szCs w:val="24"/>
-        </w:rPr>
-        <w:t>These functions represent the main functions that the system was created to complete. The functional requirements would be the components of the menu bar on the web page.</w:t>
+        <w:ind w:left="720"/>
+      </w:pPr>
+      <w:r>
+        <w:rPr>
+          <w:rFonts w:ascii="Times New Roman" w:eastAsia="Times New Roman" w:hAnsi="Times New Roman" w:cs="Times New Roman"/>
+          <w:sz w:val="24"/>
+          <w:szCs w:val="24"/>
+        </w:rPr>
+        <w:t xml:space="preserve">These functions represent the main functions </w:t>
+      </w:r>
+      <w:r>
+        <w:rPr>
+          <w:rFonts w:ascii="Times New Roman" w:eastAsia="Times New Roman" w:hAnsi="Times New Roman" w:cs="Times New Roman"/>
+          <w:sz w:val="24"/>
+          <w:szCs w:val="24"/>
+        </w:rPr>
+        <w:t>of</w:t>
+      </w:r>
+      <w:r>
+        <w:rPr>
+          <w:rFonts w:ascii="Times New Roman" w:eastAsia="Times New Roman" w:hAnsi="Times New Roman" w:cs="Times New Roman"/>
+          <w:sz w:val="24"/>
+          <w:szCs w:val="24"/>
+        </w:rPr>
+        <w:t xml:space="preserve"> the system was created to complete. The functional requirements would be the </w:t>
+      </w:r>
+      <w:r>
+        <w:rPr>
+          <w:rFonts w:ascii="Times New Roman" w:eastAsia="Times New Roman" w:hAnsi="Times New Roman" w:cs="Times New Roman"/>
+          <w:sz w:val="24"/>
+          <w:szCs w:val="24"/>
+        </w:rPr>
+        <w:t>items</w:t>
+      </w:r>
+      <w:r>
+        <w:rPr>
+          <w:rFonts w:ascii="Times New Roman" w:eastAsia="Times New Roman" w:hAnsi="Times New Roman" w:cs="Times New Roman"/>
+          <w:sz w:val="24"/>
+          <w:szCs w:val="24"/>
+        </w:rPr>
+        <w:t xml:space="preserve"> of the menu bar </w:t>
+      </w:r>
+      <w:r>
+        <w:rPr>
+          <w:rFonts w:ascii="Times New Roman" w:eastAsia="Times New Roman" w:hAnsi="Times New Roman" w:cs="Times New Roman"/>
+          <w:sz w:val="24"/>
+          <w:szCs w:val="24"/>
+        </w:rPr>
+        <w:t>of</w:t>
+      </w:r>
+      <w:r>
+        <w:rPr>
+          <w:rFonts w:ascii="Times New Roman" w:eastAsia="Times New Roman" w:hAnsi="Times New Roman" w:cs="Times New Roman"/>
+          <w:sz w:val="24"/>
+          <w:szCs w:val="24"/>
+        </w:rPr>
+        <w:t xml:space="preserve"> the web page.</w:t>
       </w:r>
     </w:p>
     <w:p>
@@ -3800,6 +4160,7 @@
     <w:p>
       <w:pPr>
         <w:spacing w:before="120" w:after="0" w:line="240" w:lineRule="auto"/>
+        <w:ind w:firstLine="360"/>
       </w:pPr>
       <w:r>
         <w:rPr>
@@ -3814,15 +4175,71 @@
     <w:p>
       <w:pPr>
         <w:spacing w:before="120" w:after="0" w:line="240" w:lineRule="auto"/>
-        <w:ind w:left="420"/>
-      </w:pPr>
-      <w:r>
-        <w:rPr>
-          <w:rFonts w:ascii="Times New Roman" w:eastAsia="Times New Roman" w:hAnsi="Times New Roman" w:cs="Times New Roman"/>
-          <w:sz w:val="24"/>
-          <w:szCs w:val="24"/>
-        </w:rPr>
-        <w:t>The non-functional requirements elaborate a performance characteristic of a system. The non-functional requirements of the system include the following:</w:t>
+        <w:ind w:left="720"/>
+      </w:pPr>
+      <w:r>
+        <w:rPr>
+          <w:rFonts w:ascii="Times New Roman" w:eastAsia="Times New Roman" w:hAnsi="Times New Roman" w:cs="Times New Roman"/>
+          <w:sz w:val="24"/>
+          <w:szCs w:val="24"/>
+        </w:rPr>
+        <w:t>N</w:t>
+      </w:r>
+      <w:r>
+        <w:rPr>
+          <w:rFonts w:ascii="Times New Roman" w:eastAsia="Times New Roman" w:hAnsi="Times New Roman" w:cs="Times New Roman"/>
+          <w:sz w:val="24"/>
+          <w:szCs w:val="24"/>
+        </w:rPr>
+        <w:t xml:space="preserve">on-functional requirements </w:t>
+      </w:r>
+      <w:r>
+        <w:rPr>
+          <w:rFonts w:ascii="Times New Roman" w:eastAsia="Times New Roman" w:hAnsi="Times New Roman" w:cs="Times New Roman"/>
+          <w:sz w:val="24"/>
+          <w:szCs w:val="24"/>
+        </w:rPr>
+        <w:t>pertain to</w:t>
+      </w:r>
+      <w:r>
+        <w:rPr>
+          <w:rFonts w:ascii="Times New Roman" w:eastAsia="Times New Roman" w:hAnsi="Times New Roman" w:cs="Times New Roman"/>
+          <w:sz w:val="24"/>
+          <w:szCs w:val="24"/>
+        </w:rPr>
+        <w:t xml:space="preserve"> performance characteristic</w:t>
+      </w:r>
+      <w:r>
+        <w:rPr>
+          <w:rFonts w:ascii="Times New Roman" w:eastAsia="Times New Roman" w:hAnsi="Times New Roman" w:cs="Times New Roman"/>
+          <w:sz w:val="24"/>
+          <w:szCs w:val="24"/>
+        </w:rPr>
+        <w:t>s</w:t>
+      </w:r>
+      <w:r>
+        <w:rPr>
+          <w:rFonts w:ascii="Times New Roman" w:eastAsia="Times New Roman" w:hAnsi="Times New Roman" w:cs="Times New Roman"/>
+          <w:sz w:val="24"/>
+          <w:szCs w:val="24"/>
+        </w:rPr>
+        <w:t xml:space="preserve"> of a system. The non-functional requirements of </w:t>
+      </w:r>
+      <w:r>
+        <w:rPr>
+          <w:rFonts w:ascii="Times New Roman" w:eastAsia="Times New Roman" w:hAnsi="Times New Roman" w:cs="Times New Roman"/>
+          <w:sz w:val="24"/>
+          <w:szCs w:val="24"/>
+        </w:rPr>
+        <w:t>this</w:t>
+      </w:r>
+      <w:r>
+        <w:rPr>
+          <w:rFonts w:ascii="Times New Roman" w:eastAsia="Times New Roman" w:hAnsi="Times New Roman" w:cs="Times New Roman"/>
+          <w:sz w:val="24"/>
+          <w:szCs w:val="24"/>
+        </w:rPr>
+        <w:t xml:space="preserve"> system include the following:</w:t>
       </w:r>
     </w:p>
     <w:p>
@@ -3964,15 +4381,47 @@
     <w:p>
       <w:pPr>
         <w:spacing w:before="120" w:after="0" w:line="240" w:lineRule="auto"/>
-        <w:ind w:left="480"/>
-      </w:pPr>
-      <w:r>
-        <w:rPr>
-          <w:rFonts w:ascii="Times New Roman" w:eastAsia="Times New Roman" w:hAnsi="Times New Roman" w:cs="Times New Roman"/>
-          <w:sz w:val="24"/>
-          <w:szCs w:val="24"/>
-        </w:rPr>
-        <w:t>These functions represent the underlying functionality the system will provide to ensure security, interface requirements, safety requirements, quality and performance.</w:t>
+        <w:ind w:left="720"/>
+      </w:pPr>
+      <w:r>
+        <w:rPr>
+          <w:rFonts w:ascii="Times New Roman" w:eastAsia="Times New Roman" w:hAnsi="Times New Roman" w:cs="Times New Roman"/>
+          <w:sz w:val="24"/>
+          <w:szCs w:val="24"/>
+        </w:rPr>
+        <w:t xml:space="preserve">These </w:t>
+      </w:r>
+      <w:r>
+        <w:rPr>
+          <w:rFonts w:ascii="Times New Roman" w:eastAsia="Times New Roman" w:hAnsi="Times New Roman" w:cs="Times New Roman"/>
+          <w:sz w:val="24"/>
+          <w:szCs w:val="24"/>
+        </w:rPr>
+        <w:t>items</w:t>
+      </w:r>
+      <w:r>
+        <w:rPr>
+          <w:rFonts w:ascii="Times New Roman" w:eastAsia="Times New Roman" w:hAnsi="Times New Roman" w:cs="Times New Roman"/>
+          <w:sz w:val="24"/>
+          <w:szCs w:val="24"/>
+        </w:rPr>
+        <w:t xml:space="preserve"> represent the underlying functionality the system will provide to ensure security, interface requirements, safety requirements, quality</w:t>
+      </w:r>
+      <w:r>
+        <w:rPr>
+          <w:rFonts w:ascii="Times New Roman" w:eastAsia="Times New Roman" w:hAnsi="Times New Roman" w:cs="Times New Roman"/>
+          <w:sz w:val="24"/>
+          <w:szCs w:val="24"/>
+        </w:rPr>
+        <w:t>,</w:t>
+      </w:r>
+      <w:r>
+        <w:rPr>
+          <w:rFonts w:ascii="Times New Roman" w:eastAsia="Times New Roman" w:hAnsi="Times New Roman" w:cs="Times New Roman"/>
+          <w:sz w:val="24"/>
+          <w:szCs w:val="24"/>
+        </w:rPr>
+        <w:t xml:space="preserve"> and performance.</w:t>
       </w:r>
     </w:p>
     <w:p>
@@ -4020,7 +4469,11 @@
     </w:p>
     <w:p>
       <w:pPr>
+        <w:tabs>
+          <w:tab w:val="left" w:pos="540"/>
+        </w:tabs>
         <w:spacing w:before="120" w:after="0" w:line="240" w:lineRule="auto"/>
+        <w:ind w:left="360"/>
       </w:pPr>
       <w:r>
         <w:rPr>
@@ -4035,7 +4488,7 @@
     <w:p>
       <w:pPr>
         <w:spacing w:before="120" w:after="0" w:line="240" w:lineRule="auto"/>
-        <w:ind w:left="540"/>
+        <w:ind w:left="720"/>
       </w:pPr>
       <w:r>
         <w:rPr>
@@ -4134,6 +4587,7 @@
     <w:p>
       <w:pPr>
         <w:spacing w:before="120" w:after="0" w:line="240" w:lineRule="auto"/>
+        <w:ind w:firstLine="360"/>
       </w:pPr>
       <w:r>
         <w:rPr>
@@ -4148,7 +4602,7 @@
     <w:p>
       <w:pPr>
         <w:spacing w:before="120" w:after="0" w:line="240" w:lineRule="auto"/>
-        <w:ind w:left="540"/>
+        <w:ind w:left="720"/>
       </w:pPr>
       <w:r>
         <w:rPr>
@@ -4166,7 +4620,7 @@
           <w:numId w:val="8"/>
         </w:numPr>
         <w:spacing w:before="120" w:after="0" w:line="240" w:lineRule="auto"/>
-        <w:ind w:hanging="360"/>
+        <w:ind w:left="1440" w:hanging="360"/>
         <w:contextualSpacing/>
         <w:rPr>
           <w:sz w:val="24"/>
@@ -4189,7 +4643,7 @@
           <w:numId w:val="8"/>
         </w:numPr>
         <w:spacing w:after="0" w:line="240" w:lineRule="auto"/>
-        <w:ind w:hanging="360"/>
+        <w:ind w:left="1440" w:hanging="360"/>
         <w:contextualSpacing/>
         <w:rPr>
           <w:sz w:val="24"/>
@@ -4202,7 +4656,23 @@
           <w:sz w:val="24"/>
           <w:szCs w:val="24"/>
         </w:rPr>
-        <w:t>The system is limited to the web browsers Google Chrome, Safari and Mozilla Firefox</w:t>
+        <w:t>The system is limited to</w:t>
+      </w:r>
+      <w:r>
+        <w:rPr>
+          <w:rFonts w:ascii="Times New Roman" w:eastAsia="Times New Roman" w:hAnsi="Times New Roman" w:cs="Times New Roman"/>
+          <w:sz w:val="24"/>
+          <w:szCs w:val="24"/>
+        </w:rPr>
+        <w:t xml:space="preserve"> the web browsers Google Chrome</w:t>
+      </w:r>
+      <w:r>
+        <w:rPr>
+          <w:rFonts w:ascii="Times New Roman" w:eastAsia="Times New Roman" w:hAnsi="Times New Roman" w:cs="Times New Roman"/>
+          <w:sz w:val="24"/>
+          <w:szCs w:val="24"/>
+        </w:rPr>
+        <w:t xml:space="preserve"> and Mozilla Firefox</w:t>
       </w:r>
     </w:p>
     <w:p>
@@ -4217,21 +4687,21 @@
           <w:numId w:val="1"/>
         </w:numPr>
         <w:spacing w:before="120" w:after="0" w:line="240" w:lineRule="auto"/>
-        <w:ind w:hanging="360"/>
+        <w:ind w:left="360" w:hanging="360"/>
         <w:contextualSpacing/>
         <w:rPr>
           <w:rFonts w:ascii="Times New Roman" w:eastAsia="Times New Roman" w:hAnsi="Times New Roman" w:cs="Times New Roman"/>
           <w:b/>
-          <w:sz w:val="24"/>
-          <w:szCs w:val="24"/>
-        </w:rPr>
-      </w:pPr>
-      <w:r>
-        <w:rPr>
-          <w:rFonts w:ascii="Times New Roman" w:eastAsia="Times New Roman" w:hAnsi="Times New Roman" w:cs="Times New Roman"/>
-          <w:b/>
-          <w:sz w:val="24"/>
-          <w:szCs w:val="24"/>
+          <w:sz w:val="32"/>
+          <w:szCs w:val="32"/>
+        </w:rPr>
+      </w:pPr>
+      <w:r>
+        <w:rPr>
+          <w:rFonts w:ascii="Times New Roman" w:eastAsia="Times New Roman" w:hAnsi="Times New Roman" w:cs="Times New Roman"/>
+          <w:b/>
+          <w:sz w:val="32"/>
+          <w:szCs w:val="32"/>
         </w:rPr>
         <w:t>Risks</w:t>
       </w:r>
@@ -4253,7 +4723,39 @@
           <w:sz w:val="24"/>
           <w:szCs w:val="24"/>
         </w:rPr>
-        <w:t xml:space="preserve">The risks involved in the development of the project revolve around communication and time management and project domain. The project requires not only communication among team members but also requires communication with the customer. There is a possibility for loss of information between meetings and misinterpretation of information. </w:t>
+        <w:t>The risks involved in the development of the proje</w:t>
+      </w:r>
+      <w:r>
+        <w:rPr>
+          <w:rFonts w:ascii="Times New Roman" w:eastAsia="Times New Roman" w:hAnsi="Times New Roman" w:cs="Times New Roman"/>
+          <w:sz w:val="24"/>
+          <w:szCs w:val="24"/>
+        </w:rPr>
+        <w:t xml:space="preserve">ct revolve around communication, </w:t>
+      </w:r>
+      <w:r>
+        <w:rPr>
+          <w:rFonts w:ascii="Times New Roman" w:eastAsia="Times New Roman" w:hAnsi="Times New Roman" w:cs="Times New Roman"/>
+          <w:sz w:val="24"/>
+          <w:szCs w:val="24"/>
+        </w:rPr>
+        <w:t>time management</w:t>
+      </w:r>
+      <w:r>
+        <w:rPr>
+          <w:rFonts w:ascii="Times New Roman" w:eastAsia="Times New Roman" w:hAnsi="Times New Roman" w:cs="Times New Roman"/>
+          <w:sz w:val="24"/>
+          <w:szCs w:val="24"/>
+        </w:rPr>
+        <w:t>,</w:t>
+      </w:r>
+      <w:r>
+        <w:rPr>
+          <w:rFonts w:ascii="Times New Roman" w:eastAsia="Times New Roman" w:hAnsi="Times New Roman" w:cs="Times New Roman"/>
+          <w:sz w:val="24"/>
+          <w:szCs w:val="24"/>
+        </w:rPr>
+        <w:t xml:space="preserve"> and project domain. The project requires not only communication among team members but also requires communication with the customer. There is a possibility for loss of information between meetings and misinterpretation of information. </w:t>
       </w:r>
       <w:r>
         <w:rPr>
@@ -4285,7 +4787,17 @@
           <w:sz w:val="24"/>
           <w:szCs w:val="24"/>
         </w:rPr>
-        <w:t xml:space="preserve">time management, the development team may find it hard to schedule physical meeting times or to set up frequent contact as the different schedules are unable to jive. Another issue facing the development team is that of problem domain. With a lack of problem experience, the developers may find it challenging to attack the issue with the most efficient solution or lack of exposure to the problem may cause misinterpretation of information.  </w:t>
+        <w:t>time management, the development team may find it hard to schedule physical meeting times or to set up frequent contact as the different schedules are unable to jive. Another issue facing t</w:t>
+      </w:r>
+      <w:bookmarkStart w:id="0" w:name="_GoBack"/>
+      <w:bookmarkEnd w:id="0"/>
+      <w:r>
+        <w:rPr>
+          <w:rFonts w:ascii="Times New Roman" w:eastAsia="Times New Roman" w:hAnsi="Times New Roman" w:cs="Times New Roman"/>
+          <w:sz w:val="24"/>
+          <w:szCs w:val="24"/>
+        </w:rPr>
+        <w:t xml:space="preserve">he development team is that of problem domain. With a lack of problem experience, the developers may find it challenging to attack the issue with the most efficient solution or lack of exposure to the problem may cause misinterpretation of information.  </w:t>
       </w:r>
     </w:p>
     <w:p>
@@ -4305,21 +4817,21 @@
           <w:numId w:val="1"/>
         </w:numPr>
         <w:spacing w:before="120" w:after="0" w:line="240" w:lineRule="auto"/>
-        <w:ind w:hanging="360"/>
+        <w:ind w:left="360" w:hanging="360"/>
         <w:contextualSpacing/>
         <w:rPr>
           <w:rFonts w:ascii="Times New Roman" w:eastAsia="Times New Roman" w:hAnsi="Times New Roman" w:cs="Times New Roman"/>
           <w:b/>
-          <w:sz w:val="24"/>
-          <w:szCs w:val="24"/>
-        </w:rPr>
-      </w:pPr>
-      <w:r>
-        <w:rPr>
-          <w:rFonts w:ascii="Times New Roman" w:eastAsia="Times New Roman" w:hAnsi="Times New Roman" w:cs="Times New Roman"/>
-          <w:b/>
-          <w:sz w:val="24"/>
-          <w:szCs w:val="24"/>
+          <w:sz w:val="32"/>
+          <w:szCs w:val="32"/>
+        </w:rPr>
+      </w:pPr>
+      <w:r>
+        <w:rPr>
+          <w:rFonts w:ascii="Times New Roman" w:eastAsia="Times New Roman" w:hAnsi="Times New Roman" w:cs="Times New Roman"/>
+          <w:b/>
+          <w:sz w:val="32"/>
+          <w:szCs w:val="32"/>
         </w:rPr>
         <w:t>Glossary</w:t>
       </w:r>
@@ -4478,7 +4990,7 @@
           <w:sz w:val="24"/>
           <w:szCs w:val="24"/>
         </w:rPr>
-        <w:t xml:space="preserve">RAM – Random Access Memory: Random access memory (RAM) is a type of data storage used in computers that is generally located on the motherboard. This type of memory is volatile and all information that was stored in RAM is lost when the </w:t>
+        <w:t xml:space="preserve">RAM – Random Access Memory: Random access memory (RAM) is a type of data storage that is generally located on the motherboard. This type of memory is volatile </w:t>
       </w:r>
       <w:r>
         <w:rPr>
@@ -4487,7 +4999,15 @@
           <w:szCs w:val="24"/>
         </w:rPr>
         <w:lastRenderedPageBreak/>
-        <w:t>computer is turned off.</w:t>
+        <w:t xml:space="preserve">and all information that was stored in RAM is lost when </w:t>
+      </w:r>
+      <w:r>
+        <w:rPr>
+          <w:rFonts w:ascii="Times New Roman" w:eastAsia="Times New Roman" w:hAnsi="Times New Roman" w:cs="Times New Roman"/>
+          <w:sz w:val="24"/>
+          <w:szCs w:val="24"/>
+        </w:rPr>
+        <w:t>power is no longer available.</w:t>
       </w:r>
     </w:p>
     <w:p>
@@ -4589,21 +5109,21 @@
           <w:numId w:val="1"/>
         </w:numPr>
         <w:spacing w:before="120" w:after="0" w:line="480" w:lineRule="auto"/>
-        <w:ind w:hanging="360"/>
+        <w:ind w:left="360" w:hanging="360"/>
         <w:contextualSpacing/>
         <w:rPr>
           <w:rFonts w:ascii="Times New Roman" w:eastAsia="Times New Roman" w:hAnsi="Times New Roman" w:cs="Times New Roman"/>
           <w:b/>
-          <w:sz w:val="24"/>
-          <w:szCs w:val="24"/>
-        </w:rPr>
-      </w:pPr>
-      <w:r>
-        <w:rPr>
-          <w:rFonts w:ascii="Times New Roman" w:eastAsia="Times New Roman" w:hAnsi="Times New Roman" w:cs="Times New Roman"/>
-          <w:b/>
-          <w:sz w:val="24"/>
-          <w:szCs w:val="24"/>
+          <w:sz w:val="32"/>
+          <w:szCs w:val="32"/>
+        </w:rPr>
+      </w:pPr>
+      <w:r>
+        <w:rPr>
+          <w:rFonts w:ascii="Times New Roman" w:eastAsia="Times New Roman" w:hAnsi="Times New Roman" w:cs="Times New Roman"/>
+          <w:b/>
+          <w:sz w:val="32"/>
+          <w:szCs w:val="32"/>
         </w:rPr>
         <w:t>References</w:t>
       </w:r>
@@ -4625,16 +5145,39 @@
           <w:rFonts w:ascii="Times New Roman" w:hAnsi="Times New Roman" w:cs="Times New Roman"/>
           <w:color w:val="000000" w:themeColor="text1"/>
         </w:rPr>
-        <w:t xml:space="preserve">Long, Josh </w:t>
+        <w:t>Long, Josh</w:t>
       </w:r>
       <w:r>
         <w:rPr>
           <w:rFonts w:ascii="Times New Roman" w:hAnsi="Times New Roman" w:cs="Times New Roman"/>
           <w:color w:val="000000" w:themeColor="text1"/>
         </w:rPr>
-        <w:t xml:space="preserve">TeamTreehouse “I Don’t Speak Your Language: Frontend vs. Backend” September 25, 2012.  </w:t>
-      </w:r>
-      <w:hyperlink r:id="rId11">
+        <w:t>,</w:t>
+      </w:r>
+      <w:r>
+        <w:rPr>
+          <w:rFonts w:ascii="Times New Roman" w:hAnsi="Times New Roman" w:cs="Times New Roman"/>
+          <w:color w:val="000000" w:themeColor="text1"/>
+        </w:rPr>
+        <w:t xml:space="preserve"> </w:t>
+      </w:r>
+      <w:proofErr w:type="spellStart"/>
+      <w:r>
+        <w:rPr>
+          <w:rFonts w:ascii="Times New Roman" w:hAnsi="Times New Roman" w:cs="Times New Roman"/>
+          <w:color w:val="000000" w:themeColor="text1"/>
+        </w:rPr>
+        <w:t>TeamTreehouse</w:t>
+      </w:r>
+      <w:proofErr w:type="spellEnd"/>
+      <w:r>
+        <w:rPr>
+          <w:rFonts w:ascii="Times New Roman" w:hAnsi="Times New Roman" w:cs="Times New Roman"/>
+          <w:color w:val="000000" w:themeColor="text1"/>
+        </w:rPr>
+        <w:t xml:space="preserve"> “I Don’t Speak Your Language: Frontend vs. Backend” September 25, 2012.  </w:t>
+      </w:r>
+      <w:hyperlink r:id="rId10">
         <w:r>
           <w:rPr>
             <w:rStyle w:val="Hyperlink"/>
@@ -4663,7 +5206,7 @@
           <w:color w:val="000000" w:themeColor="text1"/>
         </w:rPr>
       </w:pPr>
-      <w:hyperlink r:id="rId12"/>
+      <w:hyperlink r:id="rId11"/>
     </w:p>
     <w:p>
       <w:pPr>
@@ -4691,6 +5234,7 @@
         </w:rPr>
         <w:t xml:space="preserve"> </w:t>
       </w:r>
+      <w:proofErr w:type="spellStart"/>
       <w:r>
         <w:rPr>
           <w:rFonts w:ascii="Times New Roman" w:hAnsi="Times New Roman" w:cs="Times New Roman"/>
@@ -4698,6 +5242,7 @@
         </w:rPr>
         <w:t>Techpidia</w:t>
       </w:r>
+      <w:proofErr w:type="spellEnd"/>
       <w:r>
         <w:rPr>
           <w:rFonts w:ascii="Times New Roman" w:hAnsi="Times New Roman" w:cs="Times New Roman"/>
@@ -4705,7 +5250,7 @@
         </w:rPr>
         <w:t xml:space="preserve"> </w:t>
       </w:r>
-      <w:hyperlink r:id="rId13">
+      <w:hyperlink r:id="rId12">
         <w:r>
           <w:rPr>
             <w:rStyle w:val="Hyperlink"/>
@@ -4723,27 +5268,18 @@
           <w:color w:val="000000" w:themeColor="text1"/>
           <w:u w:val="none"/>
         </w:rPr>
-        <w:t xml:space="preserve"> </w:t>
-      </w:r>
-      <w:r>
-        <w:rPr>
-          <w:rStyle w:val="Hyperlink"/>
+        <w:t xml:space="preserve"> Accessed 2/15/2017</w:t>
+      </w:r>
+    </w:p>
+    <w:p>
+      <w:pPr>
+        <w:pStyle w:val="ListParagraph"/>
+        <w:rPr>
           <w:rFonts w:ascii="Times New Roman" w:hAnsi="Times New Roman" w:cs="Times New Roman"/>
           <w:color w:val="000000" w:themeColor="text1"/>
-          <w:u w:val="none"/>
-        </w:rPr>
-        <w:t>Accessed 2/15/2017</w:t>
-      </w:r>
-    </w:p>
-    <w:p>
-      <w:pPr>
-        <w:pStyle w:val="ListParagraph"/>
-        <w:rPr>
-          <w:rFonts w:ascii="Times New Roman" w:hAnsi="Times New Roman" w:cs="Times New Roman"/>
-          <w:color w:val="000000" w:themeColor="text1"/>
-        </w:rPr>
-      </w:pPr>
-      <w:hyperlink r:id="rId14"/>
+        </w:rPr>
+      </w:pPr>
+      <w:hyperlink r:id="rId13"/>
     </w:p>
     <w:p>
       <w:pPr>
@@ -4829,6 +5365,7 @@
         </w:rPr>
         <w:t xml:space="preserve"> </w:t>
       </w:r>
+      <w:proofErr w:type="spellStart"/>
       <w:r>
         <w:rPr>
           <w:rFonts w:ascii="Times New Roman" w:hAnsi="Times New Roman" w:cs="Times New Roman"/>
@@ -4849,6 +5386,7 @@
         </w:rPr>
         <w:t>echterms</w:t>
       </w:r>
+      <w:proofErr w:type="spellEnd"/>
       <w:r>
         <w:rPr>
           <w:rFonts w:ascii="Times New Roman" w:hAnsi="Times New Roman" w:cs="Times New Roman"/>
@@ -4869,7 +5407,7 @@
         </w:rPr>
         <w:t xml:space="preserve"> </w:t>
       </w:r>
-      <w:hyperlink r:id="rId15">
+      <w:hyperlink r:id="rId14">
         <w:r>
           <w:rPr>
             <w:rStyle w:val="Hyperlink"/>
@@ -4893,8 +5431,6 @@
         </w:rPr>
         <w:t xml:space="preserve"> </w:t>
       </w:r>
-      <w:bookmarkStart w:id="0" w:name="_GoBack"/>
-      <w:bookmarkEnd w:id="0"/>
       <w:r>
         <w:rPr>
           <w:rStyle w:val="Hyperlink"/>
@@ -4913,7 +5449,7 @@
           <w:color w:val="000000" w:themeColor="text1"/>
         </w:rPr>
       </w:pPr>
-      <w:hyperlink r:id="rId16"/>
+      <w:hyperlink r:id="rId15"/>
     </w:p>
     <w:p>
       <w:pPr>
@@ -5054,30 +5590,29 @@
           <w:ilvl w:val="0"/>
           <w:numId w:val="1"/>
         </w:numPr>
-        <w:spacing w:before="120" w:after="0" w:line="480" w:lineRule="auto"/>
-        <w:ind w:hanging="360"/>
+        <w:spacing w:before="120" w:after="240" w:line="480" w:lineRule="auto"/>
+        <w:ind w:left="360" w:hanging="360"/>
         <w:contextualSpacing/>
         <w:rPr>
           <w:rFonts w:ascii="Times New Roman" w:eastAsia="Times New Roman" w:hAnsi="Times New Roman" w:cs="Times New Roman"/>
           <w:b/>
-          <w:sz w:val="24"/>
-          <w:szCs w:val="24"/>
-        </w:rPr>
-      </w:pPr>
-      <w:r>
-        <w:rPr>
-          <w:rFonts w:ascii="Times New Roman" w:eastAsia="Times New Roman" w:hAnsi="Times New Roman" w:cs="Times New Roman"/>
-          <w:b/>
-          <w:sz w:val="24"/>
-          <w:szCs w:val="24"/>
+          <w:sz w:val="32"/>
+          <w:szCs w:val="32"/>
+        </w:rPr>
+      </w:pPr>
+      <w:r>
+        <w:rPr>
+          <w:rFonts w:ascii="Times New Roman" w:eastAsia="Times New Roman" w:hAnsi="Times New Roman" w:cs="Times New Roman"/>
+          <w:b/>
+          <w:sz w:val="32"/>
+          <w:szCs w:val="32"/>
         </w:rPr>
         <w:t>Use Case Diagram</w:t>
       </w:r>
     </w:p>
     <w:p>
       <w:pPr>
-        <w:spacing w:before="120" w:after="0" w:line="480" w:lineRule="auto"/>
-        <w:ind w:left="720"/>
+        <w:spacing w:before="120" w:after="240" w:line="480" w:lineRule="auto"/>
         <w:contextualSpacing/>
         <w:rPr>
           <w:rFonts w:ascii="Times New Roman" w:eastAsia="Times New Roman" w:hAnsi="Times New Roman" w:cs="Times New Roman"/>
@@ -5096,9 +5631,9 @@
         </w:rPr>
         <w:drawing>
           <wp:inline distT="0" distB="0" distL="0" distR="0">
-            <wp:extent cx="4686300" cy="5944161"/>
+            <wp:extent cx="6024515" cy="5629275"/>
             <wp:effectExtent l="0" t="0" r="0" b="0"/>
-            <wp:docPr id="1" name="Picture 1"/>
+            <wp:docPr id="2" name="Picture 2"/>
             <wp:cNvGraphicFramePr>
               <a:graphicFrameLocks xmlns:a="http://schemas.openxmlformats.org/drawingml/2006/main" noChangeAspect="1"/>
             </wp:cNvGraphicFramePr>
@@ -5106,11 +5641,11 @@
               <a:graphicData uri="http://schemas.openxmlformats.org/drawingml/2006/picture">
                 <pic:pic xmlns:pic="http://schemas.openxmlformats.org/drawingml/2006/picture">
                   <pic:nvPicPr>
-                    <pic:cNvPr id="1" name="Card System.png"/>
+                    <pic:cNvPr id="2" name="Use Case Diagrams.png"/>
                     <pic:cNvPicPr/>
                   </pic:nvPicPr>
                   <pic:blipFill>
-                    <a:blip r:embed="rId17">
+                    <a:blip r:embed="rId16" cstate="print">
                       <a:extLst>
                         <a:ext uri="{28A0092B-C50C-407E-A947-70E740481C1C}">
                           <a14:useLocalDpi xmlns:a14="http://schemas.microsoft.com/office/drawing/2010/main" val="0"/>
@@ -5124,7 +5659,7 @@
                   <pic:spPr>
                     <a:xfrm>
                       <a:off x="0" y="0"/>
-                      <a:ext cx="4686300" cy="5944161"/>
+                      <a:ext cx="6028335" cy="5632845"/>
                     </a:xfrm>
                     <a:prstGeom prst="rect">
                       <a:avLst/>
@@ -5137,15 +5672,10 @@
         </w:drawing>
       </w:r>
     </w:p>
-    <w:p>
-      <w:pPr>
-        <w:spacing w:after="240"/>
-      </w:pPr>
-    </w:p>
     <w:sectPr>
-      <w:headerReference w:type="default" r:id="rId18"/>
-      <w:footerReference w:type="default" r:id="rId19"/>
-      <w:headerReference w:type="first" r:id="rId20"/>
+      <w:headerReference w:type="default" r:id="rId17"/>
+      <w:footerReference w:type="default" r:id="rId18"/>
+      <w:headerReference w:type="first" r:id="rId19"/>
       <w:type w:val="continuous"/>
       <w:pgSz w:w="12240" w:h="15840"/>
       <w:pgMar w:top="1440" w:right="1440" w:bottom="1440" w:left="1440" w:header="0" w:footer="720" w:gutter="0"/>
@@ -5158,7 +5688,7 @@
 </file>
 
 <file path=word/endnotes.xml><?xml version="1.0" encoding="utf-8"?>
-<w:endnotes xmlns:wpc="http://schemas.microsoft.com/office/word/2010/wordprocessingCanvas" xmlns:mc="http://schemas.openxmlformats.org/markup-compatibility/2006" xmlns:o="urn:schemas-microsoft-com:office:office" xmlns:r="http://schemas.openxmlformats.org/officeDocument/2006/relationships" xmlns:m="http://schemas.openxmlformats.org/officeDocument/2006/math" xmlns:v="urn:schemas-microsoft-com:vml" xmlns:wp14="http://schemas.microsoft.com/office/word/2010/wordprocessingDrawing" xmlns:wp="http://schemas.openxmlformats.org/drawingml/2006/wordprocessingDrawing" xmlns:w10="urn:schemas-microsoft-com:office:word" xmlns:w="http://schemas.openxmlformats.org/wordprocessingml/2006/main" xmlns:w14="http://schemas.microsoft.com/office/word/2010/wordml" xmlns:wpg="http://schemas.microsoft.com/office/word/2010/wordprocessingGroup" xmlns:wpi="http://schemas.microsoft.com/office/word/2010/wordprocessingInk" xmlns:wne="http://schemas.microsoft.com/office/word/2006/wordml" xmlns:wps="http://schemas.microsoft.com/office/word/2010/wordprocessingShape" mc:Ignorable="w14 wp14">
+<w:endnotes xmlns:wpc="http://schemas.microsoft.com/office/word/2010/wordprocessingCanvas" xmlns:cx="http://schemas.microsoft.com/office/drawing/2014/chartex" xmlns:cx1="http://schemas.microsoft.com/office/drawing/2015/9/8/chartex" xmlns:cx2="http://schemas.microsoft.com/office/drawing/2015/10/21/chartex" xmlns:cx3="http://schemas.microsoft.com/office/drawing/2016/5/9/chartex" xmlns:cx4="http://schemas.microsoft.com/office/drawing/2016/5/10/chartex" xmlns:cx5="http://schemas.microsoft.com/office/drawing/2016/5/11/chartex" xmlns:mc="http://schemas.openxmlformats.org/markup-compatibility/2006" xmlns:o="urn:schemas-microsoft-com:office:office" xmlns:r="http://schemas.openxmlformats.org/officeDocument/2006/relationships" xmlns:m="http://schemas.openxmlformats.org/officeDocument/2006/math" xmlns:v="urn:schemas-microsoft-com:vml" xmlns:wp14="http://schemas.microsoft.com/office/word/2010/wordprocessingDrawing" xmlns:wp="http://schemas.openxmlformats.org/drawingml/2006/wordprocessingDrawing" xmlns:w10="urn:schemas-microsoft-com:office:word" xmlns:w="http://schemas.openxmlformats.org/wordprocessingml/2006/main" xmlns:w14="http://schemas.microsoft.com/office/word/2010/wordml" xmlns:w15="http://schemas.microsoft.com/office/word/2012/wordml" xmlns:w16se="http://schemas.microsoft.com/office/word/2015/wordml/symex" xmlns:wpg="http://schemas.microsoft.com/office/word/2010/wordprocessingGroup" xmlns:wpi="http://schemas.microsoft.com/office/word/2010/wordprocessingInk" xmlns:wne="http://schemas.microsoft.com/office/word/2006/wordml" xmlns:wps="http://schemas.microsoft.com/office/word/2010/wordprocessingShape" mc:Ignorable="w14 w15 w16se wp14">
   <w:endnote w:type="separator" w:id="-1">
     <w:p>
       <w:pPr>
@@ -5183,10 +5713,10 @@
 </file>
 
 <file path=word/footer1.xml><?xml version="1.0" encoding="utf-8"?>
-<w:ftr xmlns:wpc="http://schemas.microsoft.com/office/word/2010/wordprocessingCanvas" xmlns:mc="http://schemas.openxmlformats.org/markup-compatibility/2006" xmlns:o="urn:schemas-microsoft-com:office:office" xmlns:r="http://schemas.openxmlformats.org/officeDocument/2006/relationships" xmlns:m="http://schemas.openxmlformats.org/officeDocument/2006/math" xmlns:v="urn:schemas-microsoft-com:vml" xmlns:wp14="http://schemas.microsoft.com/office/word/2010/wordprocessingDrawing" xmlns:wp="http://schemas.openxmlformats.org/drawingml/2006/wordprocessingDrawing" xmlns:w10="urn:schemas-microsoft-com:office:word" xmlns:w="http://schemas.openxmlformats.org/wordprocessingml/2006/main" xmlns:w14="http://schemas.microsoft.com/office/word/2010/wordml" xmlns:wpg="http://schemas.microsoft.com/office/word/2010/wordprocessingGroup" xmlns:wpi="http://schemas.microsoft.com/office/word/2010/wordprocessingInk" xmlns:wne="http://schemas.microsoft.com/office/word/2006/wordml" xmlns:wps="http://schemas.microsoft.com/office/word/2010/wordprocessingShape" mc:Ignorable="w14 wp14">
+<w:ftr xmlns:wpc="http://schemas.microsoft.com/office/word/2010/wordprocessingCanvas" xmlns:cx="http://schemas.microsoft.com/office/drawing/2014/chartex" xmlns:cx1="http://schemas.microsoft.com/office/drawing/2015/9/8/chartex" xmlns:cx2="http://schemas.microsoft.com/office/drawing/2015/10/21/chartex" xmlns:cx3="http://schemas.microsoft.com/office/drawing/2016/5/9/chartex" xmlns:cx4="http://schemas.microsoft.com/office/drawing/2016/5/10/chartex" xmlns:cx5="http://schemas.microsoft.com/office/drawing/2016/5/11/chartex" xmlns:mc="http://schemas.openxmlformats.org/markup-compatibility/2006" xmlns:o="urn:schemas-microsoft-com:office:office" xmlns:r="http://schemas.openxmlformats.org/officeDocument/2006/relationships" xmlns:m="http://schemas.openxmlformats.org/officeDocument/2006/math" xmlns:v="urn:schemas-microsoft-com:vml" xmlns:wp14="http://schemas.microsoft.com/office/word/2010/wordprocessingDrawing" xmlns:wp="http://schemas.openxmlformats.org/drawingml/2006/wordprocessingDrawing" xmlns:w10="urn:schemas-microsoft-com:office:word" xmlns:w="http://schemas.openxmlformats.org/wordprocessingml/2006/main" xmlns:w14="http://schemas.microsoft.com/office/word/2010/wordml" xmlns:w15="http://schemas.microsoft.com/office/word/2012/wordml" xmlns:w16se="http://schemas.microsoft.com/office/word/2015/wordml/symex" xmlns:wpg="http://schemas.microsoft.com/office/word/2010/wordprocessingGroup" xmlns:wpi="http://schemas.microsoft.com/office/word/2010/wordprocessingInk" xmlns:wne="http://schemas.microsoft.com/office/word/2006/wordml" xmlns:wps="http://schemas.microsoft.com/office/word/2010/wordprocessingShape" mc:Ignorable="w14 w15 w16se wp14">
   <w:sdt>
     <w:sdtPr>
-      <w:id w:val="-585996164"/>
+      <w:id w:val="1335262491"/>
       <w:docPartObj>
         <w:docPartGallery w:val="Page Numbers (Bottom of Page)"/>
         <w:docPartUnique/>
@@ -5196,7 +5726,7 @@
     <w:sdtContent>
       <w:sdt>
         <w:sdtPr>
-          <w:id w:val="-1201477887"/>
+          <w:id w:val="-1048844401"/>
           <w:docPartObj>
             <w:docPartGallery w:val="Page Numbers (Top of Page)"/>
             <w:docPartUnique/>
@@ -5262,7 +5792,7 @@
                 <w:bCs/>
                 <w:noProof/>
               </w:rPr>
-              <w:t>8</w:t>
+              <w:t>9</w:t>
             </w:r>
             <w:r>
               <w:rPr>
@@ -5332,7 +5862,7 @@
 </file>
 
 <file path=word/footnotes.xml><?xml version="1.0" encoding="utf-8"?>
-<w:footnotes xmlns:wpc="http://schemas.microsoft.com/office/word/2010/wordprocessingCanvas" xmlns:mc="http://schemas.openxmlformats.org/markup-compatibility/2006" xmlns:o="urn:schemas-microsoft-com:office:office" xmlns:r="http://schemas.openxmlformats.org/officeDocument/2006/relationships" xmlns:m="http://schemas.openxmlformats.org/officeDocument/2006/math" xmlns:v="urn:schemas-microsoft-com:vml" xmlns:wp14="http://schemas.microsoft.com/office/word/2010/wordprocessingDrawing" xmlns:wp="http://schemas.openxmlformats.org/drawingml/2006/wordprocessingDrawing" xmlns:w10="urn:schemas-microsoft-com:office:word" xmlns:w="http://schemas.openxmlformats.org/wordprocessingml/2006/main" xmlns:w14="http://schemas.microsoft.com/office/word/2010/wordml" xmlns:wpg="http://schemas.microsoft.com/office/word/2010/wordprocessingGroup" xmlns:wpi="http://schemas.microsoft.com/office/word/2010/wordprocessingInk" xmlns:wne="http://schemas.microsoft.com/office/word/2006/wordml" xmlns:wps="http://schemas.microsoft.com/office/word/2010/wordprocessingShape" mc:Ignorable="w14 wp14">
+<w:footnotes xmlns:wpc="http://schemas.microsoft.com/office/word/2010/wordprocessingCanvas" xmlns:cx="http://schemas.microsoft.com/office/drawing/2014/chartex" xmlns:cx1="http://schemas.microsoft.com/office/drawing/2015/9/8/chartex" xmlns:cx2="http://schemas.microsoft.com/office/drawing/2015/10/21/chartex" xmlns:cx3="http://schemas.microsoft.com/office/drawing/2016/5/9/chartex" xmlns:cx4="http://schemas.microsoft.com/office/drawing/2016/5/10/chartex" xmlns:cx5="http://schemas.microsoft.com/office/drawing/2016/5/11/chartex" xmlns:mc="http://schemas.openxmlformats.org/markup-compatibility/2006" xmlns:o="urn:schemas-microsoft-com:office:office" xmlns:r="http://schemas.openxmlformats.org/officeDocument/2006/relationships" xmlns:m="http://schemas.openxmlformats.org/officeDocument/2006/math" xmlns:v="urn:schemas-microsoft-com:vml" xmlns:wp14="http://schemas.microsoft.com/office/word/2010/wordprocessingDrawing" xmlns:wp="http://schemas.openxmlformats.org/drawingml/2006/wordprocessingDrawing" xmlns:w10="urn:schemas-microsoft-com:office:word" xmlns:w="http://schemas.openxmlformats.org/wordprocessingml/2006/main" xmlns:w14="http://schemas.microsoft.com/office/word/2010/wordml" xmlns:w15="http://schemas.microsoft.com/office/word/2012/wordml" xmlns:w16se="http://schemas.microsoft.com/office/word/2015/wordml/symex" xmlns:wpg="http://schemas.microsoft.com/office/word/2010/wordprocessingGroup" xmlns:wpi="http://schemas.microsoft.com/office/word/2010/wordprocessingInk" xmlns:wne="http://schemas.microsoft.com/office/word/2006/wordml" xmlns:wps="http://schemas.microsoft.com/office/word/2010/wordprocessingShape" mc:Ignorable="w14 w15 w16se wp14">
   <w:footnote w:type="separator" w:id="-1">
     <w:p>
       <w:pPr>
@@ -5357,7 +5887,7 @@
 </file>
 
 <file path=word/header1.xml><?xml version="1.0" encoding="utf-8"?>
-<w:hdr xmlns:wpc="http://schemas.microsoft.com/office/word/2010/wordprocessingCanvas" xmlns:mc="http://schemas.openxmlformats.org/markup-compatibility/2006" xmlns:o="urn:schemas-microsoft-com:office:office" xmlns:r="http://schemas.openxmlformats.org/officeDocument/2006/relationships" xmlns:m="http://schemas.openxmlformats.org/officeDocument/2006/math" xmlns:v="urn:schemas-microsoft-com:vml" xmlns:wp14="http://schemas.microsoft.com/office/word/2010/wordprocessingDrawing" xmlns:wp="http://schemas.openxmlformats.org/drawingml/2006/wordprocessingDrawing" xmlns:w10="urn:schemas-microsoft-com:office:word" xmlns:w="http://schemas.openxmlformats.org/wordprocessingml/2006/main" xmlns:w14="http://schemas.microsoft.com/office/word/2010/wordml" xmlns:wpg="http://schemas.microsoft.com/office/word/2010/wordprocessingGroup" xmlns:wpi="http://schemas.microsoft.com/office/word/2010/wordprocessingInk" xmlns:wne="http://schemas.microsoft.com/office/word/2006/wordml" xmlns:wps="http://schemas.microsoft.com/office/word/2010/wordprocessingShape" mc:Ignorable="w14 wp14">
+<w:hdr xmlns:wpc="http://schemas.microsoft.com/office/word/2010/wordprocessingCanvas" xmlns:cx="http://schemas.microsoft.com/office/drawing/2014/chartex" xmlns:cx1="http://schemas.microsoft.com/office/drawing/2015/9/8/chartex" xmlns:cx2="http://schemas.microsoft.com/office/drawing/2015/10/21/chartex" xmlns:cx3="http://schemas.microsoft.com/office/drawing/2016/5/9/chartex" xmlns:cx4="http://schemas.microsoft.com/office/drawing/2016/5/10/chartex" xmlns:cx5="http://schemas.microsoft.com/office/drawing/2016/5/11/chartex" xmlns:mc="http://schemas.openxmlformats.org/markup-compatibility/2006" xmlns:o="urn:schemas-microsoft-com:office:office" xmlns:r="http://schemas.openxmlformats.org/officeDocument/2006/relationships" xmlns:m="http://schemas.openxmlformats.org/officeDocument/2006/math" xmlns:v="urn:schemas-microsoft-com:vml" xmlns:wp14="http://schemas.microsoft.com/office/word/2010/wordprocessingDrawing" xmlns:wp="http://schemas.openxmlformats.org/drawingml/2006/wordprocessingDrawing" xmlns:w10="urn:schemas-microsoft-com:office:word" xmlns:w="http://schemas.openxmlformats.org/wordprocessingml/2006/main" xmlns:w14="http://schemas.microsoft.com/office/word/2010/wordml" xmlns:w15="http://schemas.microsoft.com/office/word/2012/wordml" xmlns:w16se="http://schemas.microsoft.com/office/word/2015/wordml/symex" xmlns:wpg="http://schemas.microsoft.com/office/word/2010/wordprocessingGroup" xmlns:wpi="http://schemas.microsoft.com/office/word/2010/wordprocessingInk" xmlns:wne="http://schemas.microsoft.com/office/word/2006/wordml" xmlns:wps="http://schemas.microsoft.com/office/word/2010/wordprocessingShape" mc:Ignorable="w14 w15 w16se wp14">
   <w:p>
     <w:pPr>
       <w:pStyle w:val="Header"/>
@@ -5406,7 +5936,7 @@
 </file>
 
 <file path=word/header2.xml><?xml version="1.0" encoding="utf-8"?>
-<w:hdr xmlns:wpc="http://schemas.microsoft.com/office/word/2010/wordprocessingCanvas" xmlns:mc="http://schemas.openxmlformats.org/markup-compatibility/2006" xmlns:o="urn:schemas-microsoft-com:office:office" xmlns:r="http://schemas.openxmlformats.org/officeDocument/2006/relationships" xmlns:m="http://schemas.openxmlformats.org/officeDocument/2006/math" xmlns:v="urn:schemas-microsoft-com:vml" xmlns:wp14="http://schemas.microsoft.com/office/word/2010/wordprocessingDrawing" xmlns:wp="http://schemas.openxmlformats.org/drawingml/2006/wordprocessingDrawing" xmlns:w10="urn:schemas-microsoft-com:office:word" xmlns:w="http://schemas.openxmlformats.org/wordprocessingml/2006/main" xmlns:w14="http://schemas.microsoft.com/office/word/2010/wordml" xmlns:wpg="http://schemas.microsoft.com/office/word/2010/wordprocessingGroup" xmlns:wpi="http://schemas.microsoft.com/office/word/2010/wordprocessingInk" xmlns:wne="http://schemas.microsoft.com/office/word/2006/wordml" xmlns:wps="http://schemas.microsoft.com/office/word/2010/wordprocessingShape" mc:Ignorable="w14 wp14">
+<w:hdr xmlns:wpc="http://schemas.microsoft.com/office/word/2010/wordprocessingCanvas" xmlns:cx="http://schemas.microsoft.com/office/drawing/2014/chartex" xmlns:cx1="http://schemas.microsoft.com/office/drawing/2015/9/8/chartex" xmlns:cx2="http://schemas.microsoft.com/office/drawing/2015/10/21/chartex" xmlns:cx3="http://schemas.microsoft.com/office/drawing/2016/5/9/chartex" xmlns:cx4="http://schemas.microsoft.com/office/drawing/2016/5/10/chartex" xmlns:cx5="http://schemas.microsoft.com/office/drawing/2016/5/11/chartex" xmlns:mc="http://schemas.openxmlformats.org/markup-compatibility/2006" xmlns:o="urn:schemas-microsoft-com:office:office" xmlns:r="http://schemas.openxmlformats.org/officeDocument/2006/relationships" xmlns:m="http://schemas.openxmlformats.org/officeDocument/2006/math" xmlns:v="urn:schemas-microsoft-com:vml" xmlns:wp14="http://schemas.microsoft.com/office/word/2010/wordprocessingDrawing" xmlns:wp="http://schemas.openxmlformats.org/drawingml/2006/wordprocessingDrawing" xmlns:w10="urn:schemas-microsoft-com:office:word" xmlns:w="http://schemas.openxmlformats.org/wordprocessingml/2006/main" xmlns:w14="http://schemas.microsoft.com/office/word/2010/wordml" xmlns:w15="http://schemas.microsoft.com/office/word/2012/wordml" xmlns:w16se="http://schemas.microsoft.com/office/word/2015/wordml/symex" xmlns:wpg="http://schemas.microsoft.com/office/word/2010/wordprocessingGroup" xmlns:wpi="http://schemas.microsoft.com/office/word/2010/wordprocessingInk" xmlns:wne="http://schemas.microsoft.com/office/word/2006/wordml" xmlns:wps="http://schemas.microsoft.com/office/word/2010/wordprocessingShape" mc:Ignorable="w14 w15 w16se wp14">
   <w:p>
     <w:pPr>
       <w:pStyle w:val="Header"/>
@@ -5458,7 +5988,7 @@
         <wp:inline distT="0" distB="0" distL="0" distR="0" wp14:anchorId="20478DF7" wp14:editId="741E0436">
           <wp:extent cx="1752600" cy="597985"/>
           <wp:effectExtent l="0" t="0" r="0" b="0"/>
-          <wp:docPr id="7" name="Picture 7"/>
+          <wp:docPr id="13" name="Picture 13"/>
           <wp:cNvGraphicFramePr>
             <a:graphicFrameLocks xmlns:a="http://schemas.openxmlformats.org/drawingml/2006/main" noChangeAspect="1"/>
           </wp:cNvGraphicFramePr>
@@ -5505,8 +6035,8 @@
 </file>
 
 <file path=word/numbering.xml><?xml version="1.0" encoding="utf-8"?>
-<w:numbering xmlns:wpc="http://schemas.microsoft.com/office/word/2010/wordprocessingCanvas" xmlns:mc="http://schemas.openxmlformats.org/markup-compatibility/2006" xmlns:o="urn:schemas-microsoft-com:office:office" xmlns:r="http://schemas.openxmlformats.org/officeDocument/2006/relationships" xmlns:m="http://schemas.openxmlformats.org/officeDocument/2006/math" xmlns:v="urn:schemas-microsoft-com:vml" xmlns:wp14="http://schemas.microsoft.com/office/word/2010/wordprocessingDrawing" xmlns:wp="http://schemas.openxmlformats.org/drawingml/2006/wordprocessingDrawing" xmlns:w10="urn:schemas-microsoft-com:office:word" xmlns:w="http://schemas.openxmlformats.org/wordprocessingml/2006/main" xmlns:w14="http://schemas.microsoft.com/office/word/2010/wordml" xmlns:wpg="http://schemas.microsoft.com/office/word/2010/wordprocessingGroup" xmlns:wpi="http://schemas.microsoft.com/office/word/2010/wordprocessingInk" xmlns:wne="http://schemas.microsoft.com/office/word/2006/wordml" xmlns:wps="http://schemas.microsoft.com/office/word/2010/wordprocessingShape" mc:Ignorable="w14 wp14">
-  <w:abstractNum w:abstractNumId="0">
+<w:numbering xmlns:wpc="http://schemas.microsoft.com/office/word/2010/wordprocessingCanvas" xmlns:cx="http://schemas.microsoft.com/office/drawing/2014/chartex" xmlns:cx1="http://schemas.microsoft.com/office/drawing/2015/9/8/chartex" xmlns:cx2="http://schemas.microsoft.com/office/drawing/2015/10/21/chartex" xmlns:cx3="http://schemas.microsoft.com/office/drawing/2016/5/9/chartex" xmlns:cx4="http://schemas.microsoft.com/office/drawing/2016/5/10/chartex" xmlns:cx5="http://schemas.microsoft.com/office/drawing/2016/5/11/chartex" xmlns:mc="http://schemas.openxmlformats.org/markup-compatibility/2006" xmlns:o="urn:schemas-microsoft-com:office:office" xmlns:r="http://schemas.openxmlformats.org/officeDocument/2006/relationships" xmlns:m="http://schemas.openxmlformats.org/officeDocument/2006/math" xmlns:v="urn:schemas-microsoft-com:vml" xmlns:wp14="http://schemas.microsoft.com/office/word/2010/wordprocessingDrawing" xmlns:wp="http://schemas.openxmlformats.org/drawingml/2006/wordprocessingDrawing" xmlns:w10="urn:schemas-microsoft-com:office:word" xmlns:w="http://schemas.openxmlformats.org/wordprocessingml/2006/main" xmlns:w14="http://schemas.microsoft.com/office/word/2010/wordml" xmlns:w15="http://schemas.microsoft.com/office/word/2012/wordml" xmlns:w16se="http://schemas.microsoft.com/office/word/2015/wordml/symex" xmlns:wpg="http://schemas.microsoft.com/office/word/2010/wordprocessingGroup" xmlns:wpi="http://schemas.microsoft.com/office/word/2010/wordprocessingInk" xmlns:wne="http://schemas.microsoft.com/office/word/2006/wordml" xmlns:wps="http://schemas.microsoft.com/office/word/2010/wordprocessingShape" mc:Ignorable="w14 w15 w16se wp14">
+  <w:abstractNum w:abstractNumId="0" w15:restartNumberingAfterBreak="0">
     <w:nsid w:val="03E51946"/>
     <w:multiLevelType w:val="multilevel"/>
     <w:tmpl w:val="9EC44F9C"/>
@@ -5619,7 +6149,7 @@
       </w:rPr>
     </w:lvl>
   </w:abstractNum>
-  <w:abstractNum w:abstractNumId="1">
+  <w:abstractNum w:abstractNumId="1" w15:restartNumberingAfterBreak="0">
     <w:nsid w:val="0D831D44"/>
     <w:multiLevelType w:val="hybridMultilevel"/>
     <w:tmpl w:val="ED0099BE"/>
@@ -5732,7 +6262,7 @@
       </w:rPr>
     </w:lvl>
   </w:abstractNum>
-  <w:abstractNum w:abstractNumId="2">
+  <w:abstractNum w:abstractNumId="2" w15:restartNumberingAfterBreak="0">
     <w:nsid w:val="15C55864"/>
     <w:multiLevelType w:val="multilevel"/>
     <w:tmpl w:val="9D0A12B0"/>
@@ -5845,7 +6375,7 @@
       </w:rPr>
     </w:lvl>
   </w:abstractNum>
-  <w:abstractNum w:abstractNumId="3">
+  <w:abstractNum w:abstractNumId="3" w15:restartNumberingAfterBreak="0">
     <w:nsid w:val="1C4002A9"/>
     <w:multiLevelType w:val="multilevel"/>
     <w:tmpl w:val="8A3A7350"/>
@@ -5958,7 +6488,7 @@
       </w:rPr>
     </w:lvl>
   </w:abstractNum>
-  <w:abstractNum w:abstractNumId="4">
+  <w:abstractNum w:abstractNumId="4" w15:restartNumberingAfterBreak="0">
     <w:nsid w:val="1F6E0682"/>
     <w:multiLevelType w:val="multilevel"/>
     <w:tmpl w:val="8D1603D6"/>
@@ -6044,7 +6574,7 @@
       </w:pPr>
     </w:lvl>
   </w:abstractNum>
-  <w:abstractNum w:abstractNumId="5">
+  <w:abstractNum w:abstractNumId="5" w15:restartNumberingAfterBreak="0">
     <w:nsid w:val="230125CD"/>
     <w:multiLevelType w:val="multilevel"/>
     <w:tmpl w:val="BBD8BD86"/>
@@ -6157,7 +6687,7 @@
       </w:rPr>
     </w:lvl>
   </w:abstractNum>
-  <w:abstractNum w:abstractNumId="6">
+  <w:abstractNum w:abstractNumId="6" w15:restartNumberingAfterBreak="0">
     <w:nsid w:val="2C403E7D"/>
     <w:multiLevelType w:val="multilevel"/>
     <w:tmpl w:val="FB605EFA"/>
@@ -6270,7 +6800,7 @@
       </w:rPr>
     </w:lvl>
   </w:abstractNum>
-  <w:abstractNum w:abstractNumId="7">
+  <w:abstractNum w:abstractNumId="7" w15:restartNumberingAfterBreak="0">
     <w:nsid w:val="34C52B0E"/>
     <w:multiLevelType w:val="multilevel"/>
     <w:tmpl w:val="D8C6C7F2"/>
@@ -6280,7 +6810,7 @@
       <w:lvlText w:val="●"/>
       <w:lvlJc w:val="left"/>
       <w:pPr>
-        <w:ind w:left="1800" w:firstLine="1440"/>
+        <w:ind w:left="1440" w:firstLine="1440"/>
       </w:pPr>
       <w:rPr>
         <w:rFonts w:ascii="Arial" w:eastAsia="Arial" w:hAnsi="Arial" w:cs="Arial"/>
@@ -6292,7 +6822,7 @@
       <w:lvlText w:val="o"/>
       <w:lvlJc w:val="left"/>
       <w:pPr>
-        <w:ind w:left="2520" w:firstLine="2160"/>
+        <w:ind w:left="2160" w:firstLine="2160"/>
       </w:pPr>
       <w:rPr>
         <w:rFonts w:ascii="Arial" w:eastAsia="Arial" w:hAnsi="Arial" w:cs="Arial"/>
@@ -6304,7 +6834,7 @@
       <w:lvlText w:val="▪"/>
       <w:lvlJc w:val="left"/>
       <w:pPr>
-        <w:ind w:left="3240" w:firstLine="2880"/>
+        <w:ind w:left="2880" w:firstLine="2880"/>
       </w:pPr>
       <w:rPr>
         <w:rFonts w:ascii="Arial" w:eastAsia="Arial" w:hAnsi="Arial" w:cs="Arial"/>
@@ -6316,7 +6846,7 @@
       <w:lvlText w:val="●"/>
       <w:lvlJc w:val="left"/>
       <w:pPr>
-        <w:ind w:left="3960" w:firstLine="3600"/>
+        <w:ind w:left="3600" w:firstLine="3600"/>
       </w:pPr>
       <w:rPr>
         <w:rFonts w:ascii="Arial" w:eastAsia="Arial" w:hAnsi="Arial" w:cs="Arial"/>
@@ -6328,7 +6858,7 @@
       <w:lvlText w:val="o"/>
       <w:lvlJc w:val="left"/>
       <w:pPr>
-        <w:ind w:left="4680" w:firstLine="4320"/>
+        <w:ind w:left="4320" w:firstLine="4320"/>
       </w:pPr>
       <w:rPr>
         <w:rFonts w:ascii="Arial" w:eastAsia="Arial" w:hAnsi="Arial" w:cs="Arial"/>
@@ -6340,7 +6870,7 @@
       <w:lvlText w:val="▪"/>
       <w:lvlJc w:val="left"/>
       <w:pPr>
-        <w:ind w:left="5400" w:firstLine="5040"/>
+        <w:ind w:left="5040" w:firstLine="5040"/>
       </w:pPr>
       <w:rPr>
         <w:rFonts w:ascii="Arial" w:eastAsia="Arial" w:hAnsi="Arial" w:cs="Arial"/>
@@ -6352,7 +6882,7 @@
       <w:lvlText w:val="●"/>
       <w:lvlJc w:val="left"/>
       <w:pPr>
-        <w:ind w:left="6120" w:firstLine="5760"/>
+        <w:ind w:left="5760" w:firstLine="5760"/>
       </w:pPr>
       <w:rPr>
         <w:rFonts w:ascii="Arial" w:eastAsia="Arial" w:hAnsi="Arial" w:cs="Arial"/>
@@ -6364,7 +6894,7 @@
       <w:lvlText w:val="o"/>
       <w:lvlJc w:val="left"/>
       <w:pPr>
-        <w:ind w:left="6840" w:firstLine="6480"/>
+        <w:ind w:left="6480" w:firstLine="6480"/>
       </w:pPr>
       <w:rPr>
         <w:rFonts w:ascii="Arial" w:eastAsia="Arial" w:hAnsi="Arial" w:cs="Arial"/>
@@ -6376,14 +6906,14 @@
       <w:lvlText w:val="▪"/>
       <w:lvlJc w:val="left"/>
       <w:pPr>
-        <w:ind w:left="7560" w:firstLine="7200"/>
+        <w:ind w:left="7200" w:firstLine="7200"/>
       </w:pPr>
       <w:rPr>
         <w:rFonts w:ascii="Arial" w:eastAsia="Arial" w:hAnsi="Arial" w:cs="Arial"/>
       </w:rPr>
     </w:lvl>
   </w:abstractNum>
-  <w:abstractNum w:abstractNumId="8">
+  <w:abstractNum w:abstractNumId="8" w15:restartNumberingAfterBreak="0">
     <w:nsid w:val="38B40863"/>
     <w:multiLevelType w:val="multilevel"/>
     <w:tmpl w:val="F34C53B6"/>
@@ -6496,7 +7026,7 @@
       </w:rPr>
     </w:lvl>
   </w:abstractNum>
-  <w:abstractNum w:abstractNumId="9">
+  <w:abstractNum w:abstractNumId="9" w15:restartNumberingAfterBreak="0">
     <w:nsid w:val="3A190B83"/>
     <w:multiLevelType w:val="multilevel"/>
     <w:tmpl w:val="A134C110"/>
@@ -6609,7 +7139,7 @@
       </w:rPr>
     </w:lvl>
   </w:abstractNum>
-  <w:abstractNum w:abstractNumId="10">
+  <w:abstractNum w:abstractNumId="10" w15:restartNumberingAfterBreak="0">
     <w:nsid w:val="6D094110"/>
     <w:multiLevelType w:val="multilevel"/>
     <w:tmpl w:val="94D094E2"/>
@@ -6695,7 +7225,7 @@
       </w:pPr>
     </w:lvl>
   </w:abstractNum>
-  <w:abstractNum w:abstractNumId="11">
+  <w:abstractNum w:abstractNumId="11" w15:restartNumberingAfterBreak="0">
     <w:nsid w:val="78CC6BEF"/>
     <w:multiLevelType w:val="multilevel"/>
     <w:tmpl w:val="1152BE76"/>
@@ -6848,7 +7378,7 @@
 </file>
 
 <file path=word/styles.xml><?xml version="1.0" encoding="utf-8"?>
-<w:styles xmlns:mc="http://schemas.openxmlformats.org/markup-compatibility/2006" xmlns:r="http://schemas.openxmlformats.org/officeDocument/2006/relationships" xmlns:w="http://schemas.openxmlformats.org/wordprocessingml/2006/main" xmlns:w14="http://schemas.microsoft.com/office/word/2010/wordml" mc:Ignorable="w14">
+<w:styles xmlns:mc="http://schemas.openxmlformats.org/markup-compatibility/2006" xmlns:r="http://schemas.openxmlformats.org/officeDocument/2006/relationships" xmlns:w="http://schemas.openxmlformats.org/wordprocessingml/2006/main" xmlns:w14="http://schemas.microsoft.com/office/word/2010/wordml" xmlns:w15="http://schemas.microsoft.com/office/word/2012/wordml" xmlns:w16se="http://schemas.microsoft.com/office/word/2015/wordml/symex" mc:Ignorable="w14 w15 w16se">
   <w:docDefaults>
     <w:rPrDefault>
       <w:rPr>
@@ -6866,147 +7396,381 @@
       </w:pPr>
     </w:pPrDefault>
   </w:docDefaults>
-  <w:latentStyles w:defLockedState="0" w:defUIPriority="99" w:defSemiHidden="1" w:defUnhideWhenUsed="1" w:defQFormat="0" w:count="267">
-    <w:lsdException w:name="Normal" w:semiHidden="0" w:uiPriority="0" w:unhideWhenUsed="0" w:qFormat="1"/>
-    <w:lsdException w:name="heading 1" w:semiHidden="0" w:uiPriority="9" w:unhideWhenUsed="0" w:qFormat="1"/>
-    <w:lsdException w:name="heading 2" w:uiPriority="9" w:qFormat="1"/>
-    <w:lsdException w:name="heading 3" w:uiPriority="9" w:qFormat="1"/>
-    <w:lsdException w:name="heading 4" w:uiPriority="9" w:qFormat="1"/>
-    <w:lsdException w:name="heading 5" w:uiPriority="9" w:qFormat="1"/>
-    <w:lsdException w:name="heading 6" w:uiPriority="9" w:qFormat="1"/>
-    <w:lsdException w:name="heading 7" w:uiPriority="9" w:qFormat="1"/>
-    <w:lsdException w:name="heading 8" w:uiPriority="9" w:qFormat="1"/>
-    <w:lsdException w:name="heading 9" w:uiPriority="9" w:qFormat="1"/>
-    <w:lsdException w:name="toc 1" w:uiPriority="39"/>
-    <w:lsdException w:name="toc 2" w:uiPriority="39"/>
-    <w:lsdException w:name="toc 3" w:uiPriority="39"/>
-    <w:lsdException w:name="toc 4" w:uiPriority="39"/>
-    <w:lsdException w:name="toc 5" w:uiPriority="39"/>
-    <w:lsdException w:name="toc 6" w:uiPriority="39"/>
-    <w:lsdException w:name="toc 7" w:uiPriority="39"/>
-    <w:lsdException w:name="toc 8" w:uiPriority="39"/>
-    <w:lsdException w:name="toc 9" w:uiPriority="39"/>
-    <w:lsdException w:name="caption" w:uiPriority="35" w:qFormat="1"/>
-    <w:lsdException w:name="Title" w:semiHidden="0" w:uiPriority="10" w:unhideWhenUsed="0" w:qFormat="1"/>
-    <w:lsdException w:name="Default Paragraph Font" w:uiPriority="1"/>
-    <w:lsdException w:name="Subtitle" w:semiHidden="0" w:uiPriority="11" w:unhideWhenUsed="0" w:qFormat="1"/>
-    <w:lsdException w:name="Strong" w:semiHidden="0" w:uiPriority="22" w:unhideWhenUsed="0" w:qFormat="1"/>
-    <w:lsdException w:name="Emphasis" w:semiHidden="0" w:uiPriority="20" w:unhideWhenUsed="0" w:qFormat="1"/>
-    <w:lsdException w:name="Normal Table" w:semiHidden="0" w:unhideWhenUsed="0"/>
-    <w:lsdException w:name="Table Web 2" w:semiHidden="0" w:unhideWhenUsed="0"/>
-    <w:lsdException w:name="Table Grid" w:semiHidden="0" w:uiPriority="39" w:unhideWhenUsed="0"/>
-    <w:lsdException w:name="Table Theme" w:semiHidden="0" w:unhideWhenUsed="0"/>
-    <w:lsdException w:name="Placeholder Text" w:unhideWhenUsed="0"/>
-    <w:lsdException w:name="No Spacing" w:semiHidden="0" w:uiPriority="1" w:unhideWhenUsed="0" w:qFormat="1"/>
-    <w:lsdException w:name="Light Shading" w:semiHidden="0" w:uiPriority="60" w:unhideWhenUsed="0"/>
-    <w:lsdException w:name="Light List" w:semiHidden="0" w:uiPriority="61" w:unhideWhenUsed="0"/>
-    <w:lsdException w:name="Light Grid" w:semiHidden="0" w:uiPriority="62" w:unhideWhenUsed="0"/>
-    <w:lsdException w:name="Medium Shading 1" w:semiHidden="0" w:uiPriority="63" w:unhideWhenUsed="0"/>
-    <w:lsdException w:name="Medium Shading 2" w:semiHidden="0" w:uiPriority="64" w:unhideWhenUsed="0"/>
-    <w:lsdException w:name="Medium List 1" w:semiHidden="0" w:uiPriority="65" w:unhideWhenUsed="0"/>
-    <w:lsdException w:name="Medium List 2" w:semiHidden="0" w:uiPriority="66" w:unhideWhenUsed="0"/>
-    <w:lsdException w:name="Medium Grid 1" w:semiHidden="0" w:uiPriority="67" w:unhideWhenUsed="0"/>
-    <w:lsdException w:name="Medium Grid 2" w:semiHidden="0" w:uiPriority="68" w:unhideWhenUsed="0"/>
-    <w:lsdException w:name="Medium Grid 3" w:semiHidden="0" w:uiPriority="69" w:unhideWhenUsed="0"/>
-    <w:lsdException w:name="Dark List" w:semiHidden="0" w:uiPriority="70" w:unhideWhenUsed="0"/>
-    <w:lsdException w:name="Colorful Shading" w:semiHidden="0" w:uiPriority="71" w:unhideWhenUsed="0"/>
-    <w:lsdException w:name="Colorful List" w:semiHidden="0" w:uiPriority="72" w:unhideWhenUsed="0"/>
-    <w:lsdException w:name="Colorful Grid" w:semiHidden="0" w:uiPriority="73" w:unhideWhenUsed="0"/>
-    <w:lsdException w:name="Light Shading Accent 1" w:semiHidden="0" w:uiPriority="60" w:unhideWhenUsed="0"/>
-    <w:lsdException w:name="Light List Accent 1" w:semiHidden="0" w:uiPriority="61" w:unhideWhenUsed="0"/>
-    <w:lsdException w:name="Light Grid Accent 1" w:semiHidden="0" w:uiPriority="62" w:unhideWhenUsed="0"/>
-    <w:lsdException w:name="Medium Shading 1 Accent 1" w:semiHidden="0" w:uiPriority="63" w:unhideWhenUsed="0"/>
-    <w:lsdException w:name="Medium Shading 2 Accent 1" w:semiHidden="0" w:uiPriority="64" w:unhideWhenUsed="0"/>
-    <w:lsdException w:name="Medium List 1 Accent 1" w:semiHidden="0" w:uiPriority="65" w:unhideWhenUsed="0"/>
-    <w:lsdException w:name="Revision" w:unhideWhenUsed="0"/>
-    <w:lsdException w:name="List Paragraph" w:semiHidden="0" w:uiPriority="34" w:unhideWhenUsed="0" w:qFormat="1"/>
-    <w:lsdException w:name="Quote" w:semiHidden="0" w:uiPriority="29" w:unhideWhenUsed="0" w:qFormat="1"/>
-    <w:lsdException w:name="Intense Quote" w:semiHidden="0" w:uiPriority="30" w:unhideWhenUsed="0" w:qFormat="1"/>
-    <w:lsdException w:name="Medium List 2 Accent 1" w:semiHidden="0" w:uiPriority="66" w:unhideWhenUsed="0"/>
-    <w:lsdException w:name="Medium Grid 1 Accent 1" w:semiHidden="0" w:uiPriority="67" w:unhideWhenUsed="0"/>
-    <w:lsdException w:name="Medium Grid 2 Accent 1" w:semiHidden="0" w:uiPriority="68" w:unhideWhenUsed="0"/>
-    <w:lsdException w:name="Medium Grid 3 Accent 1" w:semiHidden="0" w:uiPriority="69" w:unhideWhenUsed="0"/>
-    <w:lsdException w:name="Dark List Accent 1" w:semiHidden="0" w:uiPriority="70" w:unhideWhenUsed="0"/>
-    <w:lsdException w:name="Colorful Shading Accent 1" w:semiHidden="0" w:uiPriority="71" w:unhideWhenUsed="0"/>
-    <w:lsdException w:name="Colorful List Accent 1" w:semiHidden="0" w:uiPriority="72" w:unhideWhenUsed="0"/>
-    <w:lsdException w:name="Colorful Grid Accent 1" w:semiHidden="0" w:uiPriority="73" w:unhideWhenUsed="0"/>
-    <w:lsdException w:name="Light Shading Accent 2" w:semiHidden="0" w:uiPriority="60" w:unhideWhenUsed="0"/>
-    <w:lsdException w:name="Light List Accent 2" w:semiHidden="0" w:uiPriority="61" w:unhideWhenUsed="0"/>
-    <w:lsdException w:name="Light Grid Accent 2" w:semiHidden="0" w:uiPriority="62" w:unhideWhenUsed="0"/>
-    <w:lsdException w:name="Medium Shading 1 Accent 2" w:semiHidden="0" w:uiPriority="63" w:unhideWhenUsed="0"/>
-    <w:lsdException w:name="Medium Shading 2 Accent 2" w:semiHidden="0" w:uiPriority="64" w:unhideWhenUsed="0"/>
-    <w:lsdException w:name="Medium List 1 Accent 2" w:semiHidden="0" w:uiPriority="65" w:unhideWhenUsed="0"/>
-    <w:lsdException w:name="Medium List 2 Accent 2" w:semiHidden="0" w:uiPriority="66" w:unhideWhenUsed="0"/>
-    <w:lsdException w:name="Medium Grid 1 Accent 2" w:semiHidden="0" w:uiPriority="67" w:unhideWhenUsed="0"/>
-    <w:lsdException w:name="Medium Grid 2 Accent 2" w:semiHidden="0" w:uiPriority="68" w:unhideWhenUsed="0"/>
-    <w:lsdException w:name="Medium Grid 3 Accent 2" w:semiHidden="0" w:uiPriority="69" w:unhideWhenUsed="0"/>
-    <w:lsdException w:name="Dark List Accent 2" w:semiHidden="0" w:uiPriority="70" w:unhideWhenUsed="0"/>
-    <w:lsdException w:name="Colorful Shading Accent 2" w:semiHidden="0" w:uiPriority="71" w:unhideWhenUsed="0"/>
-    <w:lsdException w:name="Colorful List Accent 2" w:semiHidden="0" w:uiPriority="72" w:unhideWhenUsed="0"/>
-    <w:lsdException w:name="Colorful Grid Accent 2" w:semiHidden="0" w:uiPriority="73" w:unhideWhenUsed="0"/>
-    <w:lsdException w:name="Light Shading Accent 3" w:semiHidden="0" w:uiPriority="60" w:unhideWhenUsed="0"/>
-    <w:lsdException w:name="Light List Accent 3" w:semiHidden="0" w:uiPriority="61" w:unhideWhenUsed="0"/>
-    <w:lsdException w:name="Light Grid Accent 3" w:semiHidden="0" w:uiPriority="62" w:unhideWhenUsed="0"/>
-    <w:lsdException w:name="Medium Shading 1 Accent 3" w:semiHidden="0" w:uiPriority="63" w:unhideWhenUsed="0"/>
-    <w:lsdException w:name="Medium Shading 2 Accent 3" w:semiHidden="0" w:uiPriority="64" w:unhideWhenUsed="0"/>
-    <w:lsdException w:name="Medium List 1 Accent 3" w:semiHidden="0" w:uiPriority="65" w:unhideWhenUsed="0"/>
-    <w:lsdException w:name="Medium List 2 Accent 3" w:semiHidden="0" w:uiPriority="66" w:unhideWhenUsed="0"/>
-    <w:lsdException w:name="Medium Grid 1 Accent 3" w:semiHidden="0" w:uiPriority="67" w:unhideWhenUsed="0"/>
-    <w:lsdException w:name="Medium Grid 2 Accent 3" w:semiHidden="0" w:uiPriority="68" w:unhideWhenUsed="0"/>
-    <w:lsdException w:name="Medium Grid 3 Accent 3" w:semiHidden="0" w:uiPriority="69" w:unhideWhenUsed="0"/>
-    <w:lsdException w:name="Dark List Accent 3" w:semiHidden="0" w:uiPriority="70" w:unhideWhenUsed="0"/>
-    <w:lsdException w:name="Colorful Shading Accent 3" w:semiHidden="0" w:uiPriority="71" w:unhideWhenUsed="0"/>
-    <w:lsdException w:name="Colorful List Accent 3" w:semiHidden="0" w:uiPriority="72" w:unhideWhenUsed="0"/>
-    <w:lsdException w:name="Colorful Grid Accent 3" w:semiHidden="0" w:uiPriority="73" w:unhideWhenUsed="0"/>
-    <w:lsdException w:name="Light Shading Accent 4" w:semiHidden="0" w:uiPriority="60" w:unhideWhenUsed="0"/>
-    <w:lsdException w:name="Light List Accent 4" w:semiHidden="0" w:uiPriority="61" w:unhideWhenUsed="0"/>
-    <w:lsdException w:name="Light Grid Accent 4" w:semiHidden="0" w:uiPriority="62" w:unhideWhenUsed="0"/>
-    <w:lsdException w:name="Medium Shading 1 Accent 4" w:semiHidden="0" w:uiPriority="63" w:unhideWhenUsed="0"/>
-    <w:lsdException w:name="Medium Shading 2 Accent 4" w:semiHidden="0" w:uiPriority="64" w:unhideWhenUsed="0"/>
-    <w:lsdException w:name="Medium List 1 Accent 4" w:semiHidden="0" w:uiPriority="65" w:unhideWhenUsed="0"/>
-    <w:lsdException w:name="Medium List 2 Accent 4" w:semiHidden="0" w:uiPriority="66" w:unhideWhenUsed="0"/>
-    <w:lsdException w:name="Medium Grid 1 Accent 4" w:semiHidden="0" w:uiPriority="67" w:unhideWhenUsed="0"/>
-    <w:lsdException w:name="Medium Grid 2 Accent 4" w:semiHidden="0" w:uiPriority="68" w:unhideWhenUsed="0"/>
-    <w:lsdException w:name="Medium Grid 3 Accent 4" w:semiHidden="0" w:uiPriority="69" w:unhideWhenUsed="0"/>
-    <w:lsdException w:name="Dark List Accent 4" w:semiHidden="0" w:uiPriority="70" w:unhideWhenUsed="0"/>
-    <w:lsdException w:name="Colorful Shading Accent 4" w:semiHidden="0" w:uiPriority="71" w:unhideWhenUsed="0"/>
-    <w:lsdException w:name="Colorful List Accent 4" w:semiHidden="0" w:uiPriority="72" w:unhideWhenUsed="0"/>
-    <w:lsdException w:name="Colorful Grid Accent 4" w:semiHidden="0" w:uiPriority="73" w:unhideWhenUsed="0"/>
-    <w:lsdException w:name="Light Shading Accent 5" w:semiHidden="0" w:uiPriority="60" w:unhideWhenUsed="0"/>
-    <w:lsdException w:name="Light List Accent 5" w:semiHidden="0" w:uiPriority="61" w:unhideWhenUsed="0"/>
-    <w:lsdException w:name="Light Grid Accent 5" w:semiHidden="0" w:uiPriority="62" w:unhideWhenUsed="0"/>
-    <w:lsdException w:name="Medium Shading 1 Accent 5" w:semiHidden="0" w:uiPriority="63" w:unhideWhenUsed="0"/>
-    <w:lsdException w:name="Medium Shading 2 Accent 5" w:semiHidden="0" w:uiPriority="64" w:unhideWhenUsed="0"/>
-    <w:lsdException w:name="Medium List 1 Accent 5" w:semiHidden="0" w:uiPriority="65" w:unhideWhenUsed="0"/>
-    <w:lsdException w:name="Medium List 2 Accent 5" w:semiHidden="0" w:uiPriority="66" w:unhideWhenUsed="0"/>
-    <w:lsdException w:name="Medium Grid 1 Accent 5" w:semiHidden="0" w:uiPriority="67" w:unhideWhenUsed="0"/>
-    <w:lsdException w:name="Medium Grid 2 Accent 5" w:semiHidden="0" w:uiPriority="68" w:unhideWhenUsed="0"/>
-    <w:lsdException w:name="Medium Grid 3 Accent 5" w:semiHidden="0" w:uiPriority="69" w:unhideWhenUsed="0"/>
-    <w:lsdException w:name="Dark List Accent 5" w:semiHidden="0" w:uiPriority="70" w:unhideWhenUsed="0"/>
-    <w:lsdException w:name="Colorful Shading Accent 5" w:semiHidden="0" w:uiPriority="71" w:unhideWhenUsed="0"/>
-    <w:lsdException w:name="Colorful List Accent 5" w:semiHidden="0" w:uiPriority="72" w:unhideWhenUsed="0"/>
-    <w:lsdException w:name="Colorful Grid Accent 5" w:semiHidden="0" w:uiPriority="73" w:unhideWhenUsed="0"/>
-    <w:lsdException w:name="Light Shading Accent 6" w:semiHidden="0" w:uiPriority="60" w:unhideWhenUsed="0"/>
-    <w:lsdException w:name="Light List Accent 6" w:semiHidden="0" w:uiPriority="61" w:unhideWhenUsed="0"/>
-    <w:lsdException w:name="Light Grid Accent 6" w:semiHidden="0" w:uiPriority="62" w:unhideWhenUsed="0"/>
-    <w:lsdException w:name="Medium Shading 1 Accent 6" w:semiHidden="0" w:uiPriority="63" w:unhideWhenUsed="0"/>
-    <w:lsdException w:name="Medium Shading 2 Accent 6" w:semiHidden="0" w:uiPriority="64" w:unhideWhenUsed="0"/>
-    <w:lsdException w:name="Medium List 1 Accent 6" w:semiHidden="0" w:uiPriority="65" w:unhideWhenUsed="0"/>
-    <w:lsdException w:name="Medium List 2 Accent 6" w:semiHidden="0" w:uiPriority="66" w:unhideWhenUsed="0"/>
-    <w:lsdException w:name="Medium Grid 1 Accent 6" w:semiHidden="0" w:uiPriority="67" w:unhideWhenUsed="0"/>
-    <w:lsdException w:name="Medium Grid 2 Accent 6" w:semiHidden="0" w:uiPriority="68" w:unhideWhenUsed="0"/>
-    <w:lsdException w:name="Medium Grid 3 Accent 6" w:semiHidden="0" w:uiPriority="69" w:unhideWhenUsed="0"/>
-    <w:lsdException w:name="Dark List Accent 6" w:semiHidden="0" w:uiPriority="70" w:unhideWhenUsed="0"/>
-    <w:lsdException w:name="Colorful Shading Accent 6" w:semiHidden="0" w:uiPriority="71" w:unhideWhenUsed="0"/>
-    <w:lsdException w:name="Colorful List Accent 6" w:semiHidden="0" w:uiPriority="72" w:unhideWhenUsed="0"/>
-    <w:lsdException w:name="Colorful Grid Accent 6" w:semiHidden="0" w:uiPriority="73" w:unhideWhenUsed="0"/>
-    <w:lsdException w:name="Subtle Emphasis" w:semiHidden="0" w:uiPriority="19" w:unhideWhenUsed="0" w:qFormat="1"/>
-    <w:lsdException w:name="Intense Emphasis" w:semiHidden="0" w:uiPriority="21" w:unhideWhenUsed="0" w:qFormat="1"/>
-    <w:lsdException w:name="Subtle Reference" w:semiHidden="0" w:uiPriority="31" w:unhideWhenUsed="0" w:qFormat="1"/>
-    <w:lsdException w:name="Intense Reference" w:semiHidden="0" w:uiPriority="32" w:unhideWhenUsed="0" w:qFormat="1"/>
-    <w:lsdException w:name="Book Title" w:semiHidden="0" w:uiPriority="33" w:unhideWhenUsed="0" w:qFormat="1"/>
-    <w:lsdException w:name="Bibliography" w:uiPriority="37"/>
-    <w:lsdException w:name="TOC Heading" w:uiPriority="39" w:qFormat="1"/>
+  <w:latentStyles w:defLockedState="0" w:defUIPriority="99" w:defSemiHidden="0" w:defUnhideWhenUsed="0" w:defQFormat="0" w:count="374">
+    <w:lsdException w:name="Normal" w:uiPriority="0" w:qFormat="1"/>
+    <w:lsdException w:name="heading 1" w:uiPriority="9" w:qFormat="1"/>
+    <w:lsdException w:name="heading 2" w:semiHidden="1" w:uiPriority="9" w:unhideWhenUsed="1" w:qFormat="1"/>
+    <w:lsdException w:name="heading 3" w:semiHidden="1" w:uiPriority="9" w:unhideWhenUsed="1" w:qFormat="1"/>
+    <w:lsdException w:name="heading 4" w:semiHidden="1" w:uiPriority="9" w:unhideWhenUsed="1" w:qFormat="1"/>
+    <w:lsdException w:name="heading 5" w:semiHidden="1" w:uiPriority="9" w:unhideWhenUsed="1" w:qFormat="1"/>
+    <w:lsdException w:name="heading 6" w:semiHidden="1" w:uiPriority="9" w:unhideWhenUsed="1" w:qFormat="1"/>
+    <w:lsdException w:name="heading 7" w:semiHidden="1" w:uiPriority="9" w:unhideWhenUsed="1" w:qFormat="1"/>
+    <w:lsdException w:name="heading 8" w:semiHidden="1" w:uiPriority="9" w:unhideWhenUsed="1" w:qFormat="1"/>
+    <w:lsdException w:name="heading 9" w:semiHidden="1" w:uiPriority="9" w:unhideWhenUsed="1" w:qFormat="1"/>
+    <w:lsdException w:name="index 1" w:semiHidden="1" w:unhideWhenUsed="1"/>
+    <w:lsdException w:name="index 2" w:semiHidden="1" w:unhideWhenUsed="1"/>
+    <w:lsdException w:name="index 3" w:semiHidden="1" w:unhideWhenUsed="1"/>
+    <w:lsdException w:name="index 4" w:semiHidden="1" w:unhideWhenUsed="1"/>
+    <w:lsdException w:name="index 5" w:semiHidden="1" w:unhideWhenUsed="1"/>
+    <w:lsdException w:name="index 6" w:semiHidden="1" w:unhideWhenUsed="1"/>
+    <w:lsdException w:name="index 7" w:semiHidden="1" w:unhideWhenUsed="1"/>
+    <w:lsdException w:name="index 8" w:semiHidden="1" w:unhideWhenUsed="1"/>
+    <w:lsdException w:name="index 9" w:semiHidden="1" w:unhideWhenUsed="1"/>
+    <w:lsdException w:name="toc 1" w:semiHidden="1" w:uiPriority="39" w:unhideWhenUsed="1"/>
+    <w:lsdException w:name="toc 2" w:semiHidden="1" w:uiPriority="39" w:unhideWhenUsed="1"/>
+    <w:lsdException w:name="toc 3" w:semiHidden="1" w:uiPriority="39" w:unhideWhenUsed="1"/>
+    <w:lsdException w:name="toc 4" w:semiHidden="1" w:uiPriority="39" w:unhideWhenUsed="1"/>
+    <w:lsdException w:name="toc 5" w:semiHidden="1" w:uiPriority="39" w:unhideWhenUsed="1"/>
+    <w:lsdException w:name="toc 6" w:semiHidden="1" w:uiPriority="39" w:unhideWhenUsed="1"/>
+    <w:lsdException w:name="toc 7" w:semiHidden="1" w:uiPriority="39" w:unhideWhenUsed="1"/>
+    <w:lsdException w:name="toc 8" w:semiHidden="1" w:uiPriority="39" w:unhideWhenUsed="1"/>
+    <w:lsdException w:name="toc 9" w:semiHidden="1" w:uiPriority="39" w:unhideWhenUsed="1"/>
+    <w:lsdException w:name="Normal Indent" w:semiHidden="1" w:unhideWhenUsed="1"/>
+    <w:lsdException w:name="footnote text" w:semiHidden="1" w:unhideWhenUsed="1"/>
+    <w:lsdException w:name="annotation text" w:semiHidden="1" w:unhideWhenUsed="1"/>
+    <w:lsdException w:name="header" w:semiHidden="1" w:unhideWhenUsed="1"/>
+    <w:lsdException w:name="footer" w:semiHidden="1" w:unhideWhenUsed="1"/>
+    <w:lsdException w:name="index heading" w:semiHidden="1" w:unhideWhenUsed="1"/>
+    <w:lsdException w:name="caption" w:semiHidden="1" w:uiPriority="35" w:unhideWhenUsed="1" w:qFormat="1"/>
+    <w:lsdException w:name="table of figures" w:semiHidden="1" w:unhideWhenUsed="1"/>
+    <w:lsdException w:name="envelope address" w:semiHidden="1" w:unhideWhenUsed="1"/>
+    <w:lsdException w:name="envelope return" w:semiHidden="1" w:unhideWhenUsed="1"/>
+    <w:lsdException w:name="footnote reference" w:semiHidden="1" w:unhideWhenUsed="1"/>
+    <w:lsdException w:name="annotation reference" w:semiHidden="1" w:unhideWhenUsed="1"/>
+    <w:lsdException w:name="line number" w:semiHidden="1" w:unhideWhenUsed="1"/>
+    <w:lsdException w:name="page number" w:semiHidden="1" w:unhideWhenUsed="1"/>
+    <w:lsdException w:name="endnote reference" w:semiHidden="1" w:unhideWhenUsed="1"/>
+    <w:lsdException w:name="endnote text" w:semiHidden="1" w:unhideWhenUsed="1"/>
+    <w:lsdException w:name="table of authorities" w:semiHidden="1" w:unhideWhenUsed="1"/>
+    <w:lsdException w:name="macro" w:semiHidden="1" w:unhideWhenUsed="1"/>
+    <w:lsdException w:name="toa heading" w:semiHidden="1" w:unhideWhenUsed="1"/>
+    <w:lsdException w:name="List" w:semiHidden="1" w:unhideWhenUsed="1"/>
+    <w:lsdException w:name="List Bullet" w:semiHidden="1" w:unhideWhenUsed="1"/>
+    <w:lsdException w:name="List Number" w:semiHidden="1" w:unhideWhenUsed="1"/>
+    <w:lsdException w:name="List 2" w:semiHidden="1" w:unhideWhenUsed="1"/>
+    <w:lsdException w:name="List 3" w:semiHidden="1" w:unhideWhenUsed="1"/>
+    <w:lsdException w:name="List 4" w:semiHidden="1" w:unhideWhenUsed="1"/>
+    <w:lsdException w:name="List 5" w:semiHidden="1" w:unhideWhenUsed="1"/>
+    <w:lsdException w:name="List Bullet 2" w:semiHidden="1" w:unhideWhenUsed="1"/>
+    <w:lsdException w:name="List Bullet 3" w:semiHidden="1" w:unhideWhenUsed="1"/>
+    <w:lsdException w:name="List Bullet 4" w:semiHidden="1" w:unhideWhenUsed="1"/>
+    <w:lsdException w:name="List Bullet 5" w:semiHidden="1" w:unhideWhenUsed="1"/>
+    <w:lsdException w:name="List Number 2" w:semiHidden="1" w:unhideWhenUsed="1"/>
+    <w:lsdException w:name="List Number 3" w:semiHidden="1" w:unhideWhenUsed="1"/>
+    <w:lsdException w:name="List Number 4" w:semiHidden="1" w:unhideWhenUsed="1"/>
+    <w:lsdException w:name="List Number 5" w:semiHidden="1" w:unhideWhenUsed="1"/>
+    <w:lsdException w:name="Title" w:uiPriority="10" w:qFormat="1"/>
+    <w:lsdException w:name="Closing" w:semiHidden="1" w:unhideWhenUsed="1"/>
+    <w:lsdException w:name="Signature" w:semiHidden="1" w:unhideWhenUsed="1"/>
+    <w:lsdException w:name="Default Paragraph Font" w:semiHidden="1" w:uiPriority="1" w:unhideWhenUsed="1"/>
+    <w:lsdException w:name="Body Text" w:semiHidden="1" w:unhideWhenUsed="1"/>
+    <w:lsdException w:name="Body Text Indent" w:semiHidden="1" w:unhideWhenUsed="1"/>
+    <w:lsdException w:name="List Continue" w:semiHidden="1" w:unhideWhenUsed="1"/>
+    <w:lsdException w:name="List Continue 2" w:semiHidden="1" w:unhideWhenUsed="1"/>
+    <w:lsdException w:name="List Continue 3" w:semiHidden="1" w:unhideWhenUsed="1"/>
+    <w:lsdException w:name="List Continue 4" w:semiHidden="1" w:unhideWhenUsed="1"/>
+    <w:lsdException w:name="List Continue 5" w:semiHidden="1" w:unhideWhenUsed="1"/>
+    <w:lsdException w:name="Message Header" w:semiHidden="1" w:unhideWhenUsed="1"/>
+    <w:lsdException w:name="Subtitle" w:uiPriority="11" w:qFormat="1"/>
+    <w:lsdException w:name="Salutation" w:semiHidden="1" w:unhideWhenUsed="1"/>
+    <w:lsdException w:name="Date" w:semiHidden="1" w:unhideWhenUsed="1"/>
+    <w:lsdException w:name="Body Text First Indent" w:semiHidden="1" w:unhideWhenUsed="1"/>
+    <w:lsdException w:name="Body Text First Indent 2" w:semiHidden="1" w:unhideWhenUsed="1"/>
+    <w:lsdException w:name="Note Heading" w:semiHidden="1" w:unhideWhenUsed="1"/>
+    <w:lsdException w:name="Body Text 2" w:semiHidden="1" w:unhideWhenUsed="1"/>
+    <w:lsdException w:name="Body Text 3" w:semiHidden="1" w:unhideWhenUsed="1"/>
+    <w:lsdException w:name="Body Text Indent 2" w:semiHidden="1" w:unhideWhenUsed="1"/>
+    <w:lsdException w:name="Body Text Indent 3" w:semiHidden="1" w:unhideWhenUsed="1"/>
+    <w:lsdException w:name="Block Text" w:semiHidden="1" w:unhideWhenUsed="1"/>
+    <w:lsdException w:name="Hyperlink" w:semiHidden="1" w:unhideWhenUsed="1"/>
+    <w:lsdException w:name="FollowedHyperlink" w:semiHidden="1" w:unhideWhenUsed="1"/>
+    <w:lsdException w:name="Strong" w:uiPriority="22" w:qFormat="1"/>
+    <w:lsdException w:name="Emphasis" w:uiPriority="20" w:qFormat="1"/>
+    <w:lsdException w:name="Document Map" w:semiHidden="1" w:unhideWhenUsed="1"/>
+    <w:lsdException w:name="Plain Text" w:semiHidden="1" w:unhideWhenUsed="1"/>
+    <w:lsdException w:name="E-mail Signature" w:semiHidden="1" w:unhideWhenUsed="1"/>
+    <w:lsdException w:name="HTML Top of Form" w:semiHidden="1" w:unhideWhenUsed="1"/>
+    <w:lsdException w:name="HTML Bottom of Form" w:semiHidden="1" w:unhideWhenUsed="1"/>
+    <w:lsdException w:name="Normal (Web)" w:semiHidden="1" w:unhideWhenUsed="1"/>
+    <w:lsdException w:name="HTML Acronym" w:semiHidden="1" w:unhideWhenUsed="1"/>
+    <w:lsdException w:name="HTML Address" w:semiHidden="1" w:unhideWhenUsed="1"/>
+    <w:lsdException w:name="HTML Cite" w:semiHidden="1" w:unhideWhenUsed="1"/>
+    <w:lsdException w:name="HTML Code" w:semiHidden="1" w:unhideWhenUsed="1"/>
+    <w:lsdException w:name="HTML Definition" w:semiHidden="1" w:unhideWhenUsed="1"/>
+    <w:lsdException w:name="HTML Keyboard" w:semiHidden="1" w:unhideWhenUsed="1"/>
+    <w:lsdException w:name="HTML Preformatted" w:semiHidden="1" w:unhideWhenUsed="1"/>
+    <w:lsdException w:name="HTML Sample" w:semiHidden="1" w:unhideWhenUsed="1"/>
+    <w:lsdException w:name="HTML Typewriter" w:semiHidden="1" w:unhideWhenUsed="1"/>
+    <w:lsdException w:name="HTML Variable" w:semiHidden="1" w:unhideWhenUsed="1"/>
+    <w:lsdException w:name="Normal Table" w:semiHidden="1" w:unhideWhenUsed="1"/>
+    <w:lsdException w:name="annotation subject" w:semiHidden="1" w:unhideWhenUsed="1"/>
+    <w:lsdException w:name="No List" w:semiHidden="1" w:unhideWhenUsed="1"/>
+    <w:lsdException w:name="Outline List 1" w:semiHidden="1" w:unhideWhenUsed="1"/>
+    <w:lsdException w:name="Outline List 2" w:semiHidden="1" w:unhideWhenUsed="1"/>
+    <w:lsdException w:name="Outline List 3" w:semiHidden="1" w:unhideWhenUsed="1"/>
+    <w:lsdException w:name="Table Simple 1" w:semiHidden="1" w:unhideWhenUsed="1"/>
+    <w:lsdException w:name="Table Simple 2" w:semiHidden="1" w:unhideWhenUsed="1"/>
+    <w:lsdException w:name="Table Simple 3" w:semiHidden="1" w:unhideWhenUsed="1"/>
+    <w:lsdException w:name="Table Classic 1" w:semiHidden="1" w:unhideWhenUsed="1"/>
+    <w:lsdException w:name="Table Classic 2" w:semiHidden="1" w:unhideWhenUsed="1"/>
+    <w:lsdException w:name="Table Classic 3" w:semiHidden="1" w:unhideWhenUsed="1"/>
+    <w:lsdException w:name="Table Classic 4" w:semiHidden="1" w:unhideWhenUsed="1"/>
+    <w:lsdException w:name="Table Colorful 1" w:semiHidden="1" w:unhideWhenUsed="1"/>
+    <w:lsdException w:name="Table Colorful 2" w:semiHidden="1" w:unhideWhenUsed="1"/>
+    <w:lsdException w:name="Table Colorful 3" w:semiHidden="1" w:unhideWhenUsed="1"/>
+    <w:lsdException w:name="Table Columns 1" w:semiHidden="1" w:unhideWhenUsed="1"/>
+    <w:lsdException w:name="Table Columns 2" w:semiHidden="1" w:unhideWhenUsed="1"/>
+    <w:lsdException w:name="Table Columns 3" w:semiHidden="1" w:unhideWhenUsed="1"/>
+    <w:lsdException w:name="Table Columns 4" w:semiHidden="1" w:unhideWhenUsed="1"/>
+    <w:lsdException w:name="Table Columns 5" w:semiHidden="1" w:unhideWhenUsed="1"/>
+    <w:lsdException w:name="Table Grid 1" w:semiHidden="1" w:unhideWhenUsed="1"/>
+    <w:lsdException w:name="Table Grid 2" w:semiHidden="1" w:unhideWhenUsed="1"/>
+    <w:lsdException w:name="Table Grid 3" w:semiHidden="1" w:unhideWhenUsed="1"/>
+    <w:lsdException w:name="Table Grid 4" w:semiHidden="1" w:unhideWhenUsed="1"/>
+    <w:lsdException w:name="Table Grid 5" w:semiHidden="1" w:unhideWhenUsed="1"/>
+    <w:lsdException w:name="Table Grid 6" w:semiHidden="1" w:unhideWhenUsed="1"/>
+    <w:lsdException w:name="Table Grid 7" w:semiHidden="1" w:unhideWhenUsed="1"/>
+    <w:lsdException w:name="Table Grid 8" w:semiHidden="1" w:unhideWhenUsed="1"/>
+    <w:lsdException w:name="Table List 1" w:semiHidden="1" w:unhideWhenUsed="1"/>
+    <w:lsdException w:name="Table List 2" w:semiHidden="1" w:unhideWhenUsed="1"/>
+    <w:lsdException w:name="Table List 3" w:semiHidden="1" w:unhideWhenUsed="1"/>
+    <w:lsdException w:name="Table List 4" w:semiHidden="1" w:unhideWhenUsed="1"/>
+    <w:lsdException w:name="Table List 5" w:semiHidden="1" w:unhideWhenUsed="1"/>
+    <w:lsdException w:name="Table List 6" w:semiHidden="1" w:unhideWhenUsed="1"/>
+    <w:lsdException w:name="Table List 7" w:semiHidden="1" w:unhideWhenUsed="1"/>
+    <w:lsdException w:name="Table List 8" w:semiHidden="1" w:unhideWhenUsed="1"/>
+    <w:lsdException w:name="Table 3D effects 1" w:semiHidden="1" w:unhideWhenUsed="1"/>
+    <w:lsdException w:name="Table 3D effects 2" w:semiHidden="1" w:unhideWhenUsed="1"/>
+    <w:lsdException w:name="Table 3D effects 3" w:semiHidden="1" w:unhideWhenUsed="1"/>
+    <w:lsdException w:name="Table Contemporary" w:semiHidden="1" w:unhideWhenUsed="1"/>
+    <w:lsdException w:name="Table Elegant" w:semiHidden="1" w:unhideWhenUsed="1"/>
+    <w:lsdException w:name="Table Professional" w:semiHidden="1" w:unhideWhenUsed="1"/>
+    <w:lsdException w:name="Table Subtle 1" w:semiHidden="1" w:unhideWhenUsed="1"/>
+    <w:lsdException w:name="Table Subtle 2" w:semiHidden="1" w:unhideWhenUsed="1"/>
+    <w:lsdException w:name="Table Web 1" w:semiHidden="1" w:unhideWhenUsed="1"/>
+    <w:lsdException w:name="Table Web 2" w:semiHidden="1" w:unhideWhenUsed="1"/>
+    <w:lsdException w:name="Table Web 3" w:semiHidden="1" w:unhideWhenUsed="1"/>
+    <w:lsdException w:name="Balloon Text" w:semiHidden="1" w:unhideWhenUsed="1"/>
+    <w:lsdException w:name="Table Grid" w:semiHidden="1" w:uiPriority="39" w:unhideWhenUsed="1"/>
+    <w:lsdException w:name="Table Theme" w:semiHidden="1" w:unhideWhenUsed="1"/>
+    <w:lsdException w:name="Placeholder Text" w:semiHidden="1"/>
+    <w:lsdException w:name="No Spacing" w:uiPriority="1" w:qFormat="1"/>
+    <w:lsdException w:name="Light Shading" w:uiPriority="60"/>
+    <w:lsdException w:name="Light List" w:uiPriority="61"/>
+    <w:lsdException w:name="Light Grid" w:uiPriority="62"/>
+    <w:lsdException w:name="Medium Shading 1" w:uiPriority="63"/>
+    <w:lsdException w:name="Medium Shading 2" w:uiPriority="64"/>
+    <w:lsdException w:name="Medium List 1" w:uiPriority="65"/>
+    <w:lsdException w:name="Medium List 2" w:uiPriority="66"/>
+    <w:lsdException w:name="Medium Grid 1" w:uiPriority="67"/>
+    <w:lsdException w:name="Medium Grid 2" w:uiPriority="68"/>
+    <w:lsdException w:name="Medium Grid 3" w:uiPriority="69"/>
+    <w:lsdException w:name="Dark List" w:uiPriority="70"/>
+    <w:lsdException w:name="Colorful Shading" w:uiPriority="71"/>
+    <w:lsdException w:name="Colorful List" w:uiPriority="72"/>
+    <w:lsdException w:name="Colorful Grid" w:uiPriority="73"/>
+    <w:lsdException w:name="Light Shading Accent 1" w:uiPriority="60"/>
+    <w:lsdException w:name="Light List Accent 1" w:uiPriority="61"/>
+    <w:lsdException w:name="Light Grid Accent 1" w:uiPriority="62"/>
+    <w:lsdException w:name="Medium Shading 1 Accent 1" w:uiPriority="63"/>
+    <w:lsdException w:name="Medium Shading 2 Accent 1" w:uiPriority="64"/>
+    <w:lsdException w:name="Medium List 1 Accent 1" w:uiPriority="65"/>
+    <w:lsdException w:name="Revision" w:semiHidden="1"/>
+    <w:lsdException w:name="List Paragraph" w:uiPriority="34" w:qFormat="1"/>
+    <w:lsdException w:name="Quote" w:uiPriority="29" w:qFormat="1"/>
+    <w:lsdException w:name="Intense Quote" w:uiPriority="30" w:qFormat="1"/>
+    <w:lsdException w:name="Medium List 2 Accent 1" w:uiPriority="66"/>
+    <w:lsdException w:name="Medium Grid 1 Accent 1" w:uiPriority="67"/>
+    <w:lsdException w:name="Medium Grid 2 Accent 1" w:uiPriority="68"/>
+    <w:lsdException w:name="Medium Grid 3 Accent 1" w:uiPriority="69"/>
+    <w:lsdException w:name="Dark List Accent 1" w:uiPriority="70"/>
+    <w:lsdException w:name="Colorful Shading Accent 1" w:uiPriority="71"/>
+    <w:lsdException w:name="Colorful List Accent 1" w:uiPriority="72"/>
+    <w:lsdException w:name="Colorful Grid Accent 1" w:uiPriority="73"/>
+    <w:lsdException w:name="Light Shading Accent 2" w:uiPriority="60"/>
+    <w:lsdException w:name="Light List Accent 2" w:uiPriority="61"/>
+    <w:lsdException w:name="Light Grid Accent 2" w:uiPriority="62"/>
+    <w:lsdException w:name="Medium Shading 1 Accent 2" w:uiPriority="63"/>
+    <w:lsdException w:name="Medium Shading 2 Accent 2" w:uiPriority="64"/>
+    <w:lsdException w:name="Medium List 1 Accent 2" w:uiPriority="65"/>
+    <w:lsdException w:name="Medium List 2 Accent 2" w:uiPriority="66"/>
+    <w:lsdException w:name="Medium Grid 1 Accent 2" w:uiPriority="67"/>
+    <w:lsdException w:name="Medium Grid 2 Accent 2" w:uiPriority="68"/>
+    <w:lsdException w:name="Medium Grid 3 Accent 2" w:uiPriority="69"/>
+    <w:lsdException w:name="Dark List Accent 2" w:uiPriority="70"/>
+    <w:lsdException w:name="Colorful Shading Accent 2" w:uiPriority="71"/>
+    <w:lsdException w:name="Colorful List Accent 2" w:uiPriority="72"/>
+    <w:lsdException w:name="Colorful Grid Accent 2" w:uiPriority="73"/>
+    <w:lsdException w:name="Light Shading Accent 3" w:uiPriority="60"/>
+    <w:lsdException w:name="Light List Accent 3" w:uiPriority="61"/>
+    <w:lsdException w:name="Light Grid Accent 3" w:uiPriority="62"/>
+    <w:lsdException w:name="Medium Shading 1 Accent 3" w:uiPriority="63"/>
+    <w:lsdException w:name="Medium Shading 2 Accent 3" w:uiPriority="64"/>
+    <w:lsdException w:name="Medium List 1 Accent 3" w:uiPriority="65"/>
+    <w:lsdException w:name="Medium List 2 Accent 3" w:uiPriority="66"/>
+    <w:lsdException w:name="Medium Grid 1 Accent 3" w:uiPriority="67"/>
+    <w:lsdException w:name="Medium Grid 2 Accent 3" w:uiPriority="68"/>
+    <w:lsdException w:name="Medium Grid 3 Accent 3" w:uiPriority="69"/>
+    <w:lsdException w:name="Dark List Accent 3" w:uiPriority="70"/>
+    <w:lsdException w:name="Colorful Shading Accent 3" w:uiPriority="71"/>
+    <w:lsdException w:name="Colorful List Accent 3" w:uiPriority="72"/>
+    <w:lsdException w:name="Colorful Grid Accent 3" w:uiPriority="73"/>
+    <w:lsdException w:name="Light Shading Accent 4" w:uiPriority="60"/>
+    <w:lsdException w:name="Light List Accent 4" w:uiPriority="61"/>
+    <w:lsdException w:name="Light Grid Accent 4" w:uiPriority="62"/>
+    <w:lsdException w:name="Medium Shading 1 Accent 4" w:uiPriority="63"/>
+    <w:lsdException w:name="Medium Shading 2 Accent 4" w:uiPriority="64"/>
+    <w:lsdException w:name="Medium List 1 Accent 4" w:uiPriority="65"/>
+    <w:lsdException w:name="Medium List 2 Accent 4" w:uiPriority="66"/>
+    <w:lsdException w:name="Medium Grid 1 Accent 4" w:uiPriority="67"/>
+    <w:lsdException w:name="Medium Grid 2 Accent 4" w:uiPriority="68"/>
+    <w:lsdException w:name="Medium Grid 3 Accent 4" w:uiPriority="69"/>
+    <w:lsdException w:name="Dark List Accent 4" w:uiPriority="70"/>
+    <w:lsdException w:name="Colorful Shading Accent 4" w:uiPriority="71"/>
+    <w:lsdException w:name="Colorful List Accent 4" w:uiPriority="72"/>
+    <w:lsdException w:name="Colorful Grid Accent 4" w:uiPriority="73"/>
+    <w:lsdException w:name="Light Shading Accent 5" w:uiPriority="60"/>
+    <w:lsdException w:name="Light List Accent 5" w:uiPriority="61"/>
+    <w:lsdException w:name="Light Grid Accent 5" w:uiPriority="62"/>
+    <w:lsdException w:name="Medium Shading 1 Accent 5" w:uiPriority="63"/>
+    <w:lsdException w:name="Medium Shading 2 Accent 5" w:uiPriority="64"/>
+    <w:lsdException w:name="Medium List 1 Accent 5" w:uiPriority="65"/>
+    <w:lsdException w:name="Medium List 2 Accent 5" w:uiPriority="66"/>
+    <w:lsdException w:name="Medium Grid 1 Accent 5" w:uiPriority="67"/>
+    <w:lsdException w:name="Medium Grid 2 Accent 5" w:uiPriority="68"/>
+    <w:lsdException w:name="Medium Grid 3 Accent 5" w:uiPriority="69"/>
+    <w:lsdException w:name="Dark List Accent 5" w:uiPriority="70"/>
+    <w:lsdException w:name="Colorful Shading Accent 5" w:uiPriority="71"/>
+    <w:lsdException w:name="Colorful List Accent 5" w:uiPriority="72"/>
+    <w:lsdException w:name="Colorful Grid Accent 5" w:uiPriority="73"/>
+    <w:lsdException w:name="Light Shading Accent 6" w:uiPriority="60"/>
+    <w:lsdException w:name="Light List Accent 6" w:uiPriority="61"/>
+    <w:lsdException w:name="Light Grid Accent 6" w:uiPriority="62"/>
+    <w:lsdException w:name="Medium Shading 1 Accent 6" w:uiPriority="63"/>
+    <w:lsdException w:name="Medium Shading 2 Accent 6" w:uiPriority="64"/>
+    <w:lsdException w:name="Medium List 1 Accent 6" w:uiPriority="65"/>
+    <w:lsdException w:name="Medium List 2 Accent 6" w:uiPriority="66"/>
+    <w:lsdException w:name="Medium Grid 1 Accent 6" w:uiPriority="67"/>
+    <w:lsdException w:name="Medium Grid 2 Accent 6" w:uiPriority="68"/>
+    <w:lsdException w:name="Medium Grid 3 Accent 6" w:uiPriority="69"/>
+    <w:lsdException w:name="Dark List Accent 6" w:uiPriority="70"/>
+    <w:lsdException w:name="Colorful Shading Accent 6" w:uiPriority="71"/>
+    <w:lsdException w:name="Colorful List Accent 6" w:uiPriority="72"/>
+    <w:lsdException w:name="Colorful Grid Accent 6" w:uiPriority="73"/>
+    <w:lsdException w:name="Subtle Emphasis" w:uiPriority="19" w:qFormat="1"/>
+    <w:lsdException w:name="Intense Emphasis" w:uiPriority="21" w:qFormat="1"/>
+    <w:lsdException w:name="Subtle Reference" w:uiPriority="31" w:qFormat="1"/>
+    <w:lsdException w:name="Intense Reference" w:uiPriority="32" w:qFormat="1"/>
+    <w:lsdException w:name="Book Title" w:uiPriority="33" w:qFormat="1"/>
+    <w:lsdException w:name="Bibliography" w:semiHidden="1" w:uiPriority="37" w:unhideWhenUsed="1"/>
+    <w:lsdException w:name="TOC Heading" w:semiHidden="1" w:uiPriority="39" w:unhideWhenUsed="1" w:qFormat="1"/>
+    <w:lsdException w:name="Plain Table 1" w:uiPriority="41"/>
+    <w:lsdException w:name="Plain Table 2" w:uiPriority="42"/>
+    <w:lsdException w:name="Plain Table 3" w:uiPriority="43"/>
+    <w:lsdException w:name="Plain Table 4" w:uiPriority="44"/>
+    <w:lsdException w:name="Plain Table 5" w:uiPriority="45"/>
+    <w:lsdException w:name="Grid Table Light" w:uiPriority="40"/>
+    <w:lsdException w:name="Grid Table 1 Light" w:uiPriority="46"/>
+    <w:lsdException w:name="Grid Table 2" w:uiPriority="47"/>
+    <w:lsdException w:name="Grid Table 3" w:uiPriority="48"/>
+    <w:lsdException w:name="Grid Table 4" w:uiPriority="49"/>
+    <w:lsdException w:name="Grid Table 5 Dark" w:uiPriority="50"/>
+    <w:lsdException w:name="Grid Table 6 Colorful" w:uiPriority="51"/>
+    <w:lsdException w:name="Grid Table 7 Colorful" w:uiPriority="52"/>
+    <w:lsdException w:name="Grid Table 1 Light Accent 1" w:uiPriority="46"/>
+    <w:lsdException w:name="Grid Table 2 Accent 1" w:uiPriority="47"/>
+    <w:lsdException w:name="Grid Table 3 Accent 1" w:uiPriority="48"/>
+    <w:lsdException w:name="Grid Table 4 Accent 1" w:uiPriority="49"/>
+    <w:lsdException w:name="Grid Table 5 Dark Accent 1" w:uiPriority="50"/>
+    <w:lsdException w:name="Grid Table 6 Colorful Accent 1" w:uiPriority="51"/>
+    <w:lsdException w:name="Grid Table 7 Colorful Accent 1" w:uiPriority="52"/>
+    <w:lsdException w:name="Grid Table 1 Light Accent 2" w:uiPriority="46"/>
+    <w:lsdException w:name="Grid Table 2 Accent 2" w:uiPriority="47"/>
+    <w:lsdException w:name="Grid Table 3 Accent 2" w:uiPriority="48"/>
+    <w:lsdException w:name="Grid Table 4 Accent 2" w:uiPriority="49"/>
+    <w:lsdException w:name="Grid Table 5 Dark Accent 2" w:uiPriority="50"/>
+    <w:lsdException w:name="Grid Table 6 Colorful Accent 2" w:uiPriority="51"/>
+    <w:lsdException w:name="Grid Table 7 Colorful Accent 2" w:uiPriority="52"/>
+    <w:lsdException w:name="Grid Table 1 Light Accent 3" w:uiPriority="46"/>
+    <w:lsdException w:name="Grid Table 2 Accent 3" w:uiPriority="47"/>
+    <w:lsdException w:name="Grid Table 3 Accent 3" w:uiPriority="48"/>
+    <w:lsdException w:name="Grid Table 4 Accent 3" w:uiPriority="49"/>
+    <w:lsdException w:name="Grid Table 5 Dark Accent 3" w:uiPriority="50"/>
+    <w:lsdException w:name="Grid Table 6 Colorful Accent 3" w:uiPriority="51"/>
+    <w:lsdException w:name="Grid Table 7 Colorful Accent 3" w:uiPriority="52"/>
+    <w:lsdException w:name="Grid Table 1 Light Accent 4" w:uiPriority="46"/>
+    <w:lsdException w:name="Grid Table 2 Accent 4" w:uiPriority="47"/>
+    <w:lsdException w:name="Grid Table 3 Accent 4" w:uiPriority="48"/>
+    <w:lsdException w:name="Grid Table 4 Accent 4" w:uiPriority="49"/>
+    <w:lsdException w:name="Grid Table 5 Dark Accent 4" w:uiPriority="50"/>
+    <w:lsdException w:name="Grid Table 6 Colorful Accent 4" w:uiPriority="51"/>
+    <w:lsdException w:name="Grid Table 7 Colorful Accent 4" w:uiPriority="52"/>
+    <w:lsdException w:name="Grid Table 1 Light Accent 5" w:uiPriority="46"/>
+    <w:lsdException w:name="Grid Table 2 Accent 5" w:uiPriority="47"/>
+    <w:lsdException w:name="Grid Table 3 Accent 5" w:uiPriority="48"/>
+    <w:lsdException w:name="Grid Table 4 Accent 5" w:uiPriority="49"/>
+    <w:lsdException w:name="Grid Table 5 Dark Accent 5" w:uiPriority="50"/>
+    <w:lsdException w:name="Grid Table 6 Colorful Accent 5" w:uiPriority="51"/>
+    <w:lsdException w:name="Grid Table 7 Colorful Accent 5" w:uiPriority="52"/>
+    <w:lsdException w:name="Grid Table 1 Light Accent 6" w:uiPriority="46"/>
+    <w:lsdException w:name="Grid Table 2 Accent 6" w:uiPriority="47"/>
+    <w:lsdException w:name="Grid Table 3 Accent 6" w:uiPriority="48"/>
+    <w:lsdException w:name="Grid Table 4 Accent 6" w:uiPriority="49"/>
+    <w:lsdException w:name="Grid Table 5 Dark Accent 6" w:uiPriority="50"/>
+    <w:lsdException w:name="Grid Table 6 Colorful Accent 6" w:uiPriority="51"/>
+    <w:lsdException w:name="Grid Table 7 Colorful Accent 6" w:uiPriority="52"/>
+    <w:lsdException w:name="List Table 1 Light" w:uiPriority="46"/>
+    <w:lsdException w:name="List Table 2" w:uiPriority="47"/>
+    <w:lsdException w:name="List Table 3" w:uiPriority="48"/>
+    <w:lsdException w:name="List Table 4" w:uiPriority="49"/>
+    <w:lsdException w:name="List Table 5 Dark" w:uiPriority="50"/>
+    <w:lsdException w:name="List Table 6 Colorful" w:uiPriority="51"/>
+    <w:lsdException w:name="List Table 7 Colorful" w:uiPriority="52"/>
+    <w:lsdException w:name="List Table 1 Light Accent 1" w:uiPriority="46"/>
+    <w:lsdException w:name="List Table 2 Accent 1" w:uiPriority="47"/>
+    <w:lsdException w:name="List Table 3 Accent 1" w:uiPriority="48"/>
+    <w:lsdException w:name="List Table 4 Accent 1" w:uiPriority="49"/>
+    <w:lsdException w:name="List Table 5 Dark Accent 1" w:uiPriority="50"/>
+    <w:lsdException w:name="List Table 6 Colorful Accent 1" w:uiPriority="51"/>
+    <w:lsdException w:name="List Table 7 Colorful Accent 1" w:uiPriority="52"/>
+    <w:lsdException w:name="List Table 1 Light Accent 2" w:uiPriority="46"/>
+    <w:lsdException w:name="List Table 2 Accent 2" w:uiPriority="47"/>
+    <w:lsdException w:name="List Table 3 Accent 2" w:uiPriority="48"/>
+    <w:lsdException w:name="List Table 4 Accent 2" w:uiPriority="49"/>
+    <w:lsdException w:name="List Table 5 Dark Accent 2" w:uiPriority="50"/>
+    <w:lsdException w:name="List Table 6 Colorful Accent 2" w:uiPriority="51"/>
+    <w:lsdException w:name="List Table 7 Colorful Accent 2" w:uiPriority="52"/>
+    <w:lsdException w:name="List Table 1 Light Accent 3" w:uiPriority="46"/>
+    <w:lsdException w:name="List Table 2 Accent 3" w:uiPriority="47"/>
+    <w:lsdException w:name="List Table 3 Accent 3" w:uiPriority="48"/>
+    <w:lsdException w:name="List Table 4 Accent 3" w:uiPriority="49"/>
+    <w:lsdException w:name="List Table 5 Dark Accent 3" w:uiPriority="50"/>
+    <w:lsdException w:name="List Table 6 Colorful Accent 3" w:uiPriority="51"/>
+    <w:lsdException w:name="List Table 7 Colorful Accent 3" w:uiPriority="52"/>
+    <w:lsdException w:name="List Table 1 Light Accent 4" w:uiPriority="46"/>
+    <w:lsdException w:name="List Table 2 Accent 4" w:uiPriority="47"/>
+    <w:lsdException w:name="List Table 3 Accent 4" w:uiPriority="48"/>
+    <w:lsdException w:name="List Table 4 Accent 4" w:uiPriority="49"/>
+    <w:lsdException w:name="List Table 5 Dark Accent 4" w:uiPriority="50"/>
+    <w:lsdException w:name="List Table 6 Colorful Accent 4" w:uiPriority="51"/>
+    <w:lsdException w:name="List Table 7 Colorful Accent 4" w:uiPriority="52"/>
+    <w:lsdException w:name="List Table 1 Light Accent 5" w:uiPriority="46"/>
+    <w:lsdException w:name="List Table 2 Accent 5" w:uiPriority="47"/>
+    <w:lsdException w:name="List Table 3 Accent 5" w:uiPriority="48"/>
+    <w:lsdException w:name="List Table 4 Accent 5" w:uiPriority="49"/>
+    <w:lsdException w:name="List Table 5 Dark Accent 5" w:uiPriority="50"/>
+    <w:lsdException w:name="List Table 6 Colorful Accent 5" w:uiPriority="51"/>
+    <w:lsdException w:name="List Table 7 Colorful Accent 5" w:uiPriority="52"/>
+    <w:lsdException w:name="List Table 1 Light Accent 6" w:uiPriority="46"/>
+    <w:lsdException w:name="List Table 2 Accent 6" w:uiPriority="47"/>
+    <w:lsdException w:name="List Table 3 Accent 6" w:uiPriority="48"/>
+    <w:lsdException w:name="List Table 4 Accent 6" w:uiPriority="49"/>
+    <w:lsdException w:name="List Table 5 Dark Accent 6" w:uiPriority="50"/>
+    <w:lsdException w:name="List Table 6 Colorful Accent 6" w:uiPriority="51"/>
+    <w:lsdException w:name="List Table 7 Colorful Accent 6" w:uiPriority="52"/>
+    <w:lsdException w:name="Mention" w:semiHidden="1" w:unhideWhenUsed="1"/>
+    <w:lsdException w:name="Smart Hyperlink" w:semiHidden="1" w:unhideWhenUsed="1"/>
+    <w:lsdException w:name="Hashtag" w:semiHidden="1" w:unhideWhenUsed="1"/>
   </w:latentStyles>
   <w:style w:type="paragraph" w:default="1" w:styleId="Normal">
     <w:name w:val="Normal"/>
@@ -7332,1010 +8096,6 @@
 </w:styles>
 </file>
 
-<file path=word/stylesWithEffects.xml><?xml version="1.0" encoding="utf-8"?>
-<w:styles xmlns:wpc="http://schemas.microsoft.com/office/word/2010/wordprocessingCanvas" xmlns:mc="http://schemas.openxmlformats.org/markup-compatibility/2006" xmlns:o="urn:schemas-microsoft-com:office:office" xmlns:r="http://schemas.openxmlformats.org/officeDocument/2006/relationships" xmlns:m="http://schemas.openxmlformats.org/officeDocument/2006/math" xmlns:v="urn:schemas-microsoft-com:vml" xmlns:wp14="http://schemas.microsoft.com/office/word/2010/wordprocessingDrawing" xmlns:wp="http://schemas.openxmlformats.org/drawingml/2006/wordprocessingDrawing" xmlns:w10="urn:schemas-microsoft-com:office:word" xmlns:w="http://schemas.openxmlformats.org/wordprocessingml/2006/main" xmlns:w14="http://schemas.microsoft.com/office/word/2010/wordml" xmlns:wpg="http://schemas.microsoft.com/office/word/2010/wordprocessingGroup" xmlns:wpi="http://schemas.microsoft.com/office/word/2010/wordprocessingInk" xmlns:wne="http://schemas.microsoft.com/office/word/2006/wordml" xmlns:wps="http://schemas.microsoft.com/office/word/2010/wordprocessingShape" mc:Ignorable="w14 wp14">
-  <w:docDefaults>
-    <w:rPrDefault>
-      <w:rPr>
-        <w:rFonts w:ascii="Calibri" w:eastAsia="Calibri" w:hAnsi="Calibri" w:cs="Calibri"/>
-        <w:color w:val="000000"/>
-        <w:sz w:val="22"/>
-        <w:szCs w:val="22"/>
-        <w:lang w:val="en-US" w:eastAsia="en-US" w:bidi="ar-SA"/>
-      </w:rPr>
-    </w:rPrDefault>
-    <w:pPrDefault>
-      <w:pPr>
-        <w:widowControl w:val="0"/>
-        <w:spacing w:after="200" w:line="276" w:lineRule="auto"/>
-      </w:pPr>
-    </w:pPrDefault>
-  </w:docDefaults>
-  <w:latentStyles w:defLockedState="0" w:defUIPriority="99" w:defSemiHidden="1" w:defUnhideWhenUsed="1" w:defQFormat="0" w:count="267">
-    <w:lsdException w:name="Normal" w:semiHidden="0" w:uiPriority="0" w:unhideWhenUsed="0" w:qFormat="1"/>
-    <w:lsdException w:name="heading 1" w:semiHidden="0" w:uiPriority="9" w:unhideWhenUsed="0" w:qFormat="1"/>
-    <w:lsdException w:name="heading 2" w:uiPriority="9" w:qFormat="1"/>
-    <w:lsdException w:name="heading 3" w:uiPriority="9" w:qFormat="1"/>
-    <w:lsdException w:name="heading 4" w:uiPriority="9" w:qFormat="1"/>
-    <w:lsdException w:name="heading 5" w:uiPriority="9" w:qFormat="1"/>
-    <w:lsdException w:name="heading 6" w:uiPriority="9" w:qFormat="1"/>
-    <w:lsdException w:name="heading 7" w:uiPriority="9" w:qFormat="1"/>
-    <w:lsdException w:name="heading 8" w:uiPriority="9" w:qFormat="1"/>
-    <w:lsdException w:name="heading 9" w:uiPriority="9" w:qFormat="1"/>
-    <w:lsdException w:name="toc 1" w:uiPriority="39"/>
-    <w:lsdException w:name="toc 2" w:uiPriority="39"/>
-    <w:lsdException w:name="toc 3" w:uiPriority="39"/>
-    <w:lsdException w:name="toc 4" w:uiPriority="39"/>
-    <w:lsdException w:name="toc 5" w:uiPriority="39"/>
-    <w:lsdException w:name="toc 6" w:uiPriority="39"/>
-    <w:lsdException w:name="toc 7" w:uiPriority="39"/>
-    <w:lsdException w:name="toc 8" w:uiPriority="39"/>
-    <w:lsdException w:name="toc 9" w:uiPriority="39"/>
-    <w:lsdException w:name="caption" w:uiPriority="35" w:qFormat="1"/>
-    <w:lsdException w:name="Title" w:semiHidden="0" w:uiPriority="10" w:unhideWhenUsed="0" w:qFormat="1"/>
-    <w:lsdException w:name="Default Paragraph Font" w:uiPriority="1"/>
-    <w:lsdException w:name="Subtitle" w:semiHidden="0" w:uiPriority="11" w:unhideWhenUsed="0" w:qFormat="1"/>
-    <w:lsdException w:name="Strong" w:semiHidden="0" w:uiPriority="22" w:unhideWhenUsed="0" w:qFormat="1"/>
-    <w:lsdException w:name="Emphasis" w:semiHidden="0" w:uiPriority="20" w:unhideWhenUsed="0" w:qFormat="1"/>
-    <w:lsdException w:name="Normal Table" w:semiHidden="0" w:unhideWhenUsed="0"/>
-    <w:lsdException w:name="Table Web 2" w:semiHidden="0" w:unhideWhenUsed="0"/>
-    <w:lsdException w:name="Table Grid" w:semiHidden="0" w:uiPriority="39" w:unhideWhenUsed="0"/>
-    <w:lsdException w:name="Table Theme" w:semiHidden="0" w:unhideWhenUsed="0"/>
-    <w:lsdException w:name="Placeholder Text" w:unhideWhenUsed="0"/>
-    <w:lsdException w:name="No Spacing" w:semiHidden="0" w:uiPriority="1" w:unhideWhenUsed="0" w:qFormat="1"/>
-    <w:lsdException w:name="Light Shading" w:semiHidden="0" w:uiPriority="60" w:unhideWhenUsed="0"/>
-    <w:lsdException w:name="Light List" w:semiHidden="0" w:uiPriority="61" w:unhideWhenUsed="0"/>
-    <w:lsdException w:name="Light Grid" w:semiHidden="0" w:uiPriority="62" w:unhideWhenUsed="0"/>
-    <w:lsdException w:name="Medium Shading 1" w:semiHidden="0" w:uiPriority="63" w:unhideWhenUsed="0"/>
-    <w:lsdException w:name="Medium Shading 2" w:semiHidden="0" w:uiPriority="64" w:unhideWhenUsed="0"/>
-    <w:lsdException w:name="Medium List 1" w:semiHidden="0" w:uiPriority="65" w:unhideWhenUsed="0"/>
-    <w:lsdException w:name="Medium List 2" w:semiHidden="0" w:uiPriority="66" w:unhideWhenUsed="0"/>
-    <w:lsdException w:name="Medium Grid 1" w:semiHidden="0" w:uiPriority="67" w:unhideWhenUsed="0"/>
-    <w:lsdException w:name="Medium Grid 2" w:semiHidden="0" w:uiPriority="68" w:unhideWhenUsed="0"/>
-    <w:lsdException w:name="Medium Grid 3" w:semiHidden="0" w:uiPriority="69" w:unhideWhenUsed="0"/>
-    <w:lsdException w:name="Dark List" w:semiHidden="0" w:uiPriority="70" w:unhideWhenUsed="0"/>
-    <w:lsdException w:name="Colorful Shading" w:semiHidden="0" w:uiPriority="71" w:unhideWhenUsed="0"/>
-    <w:lsdException w:name="Colorful List" w:semiHidden="0" w:uiPriority="72" w:unhideWhenUsed="0"/>
-    <w:lsdException w:name="Colorful Grid" w:semiHidden="0" w:uiPriority="73" w:unhideWhenUsed="0"/>
-    <w:lsdException w:name="Light Shading Accent 1" w:semiHidden="0" w:uiPriority="60" w:unhideWhenUsed="0"/>
-    <w:lsdException w:name="Light List Accent 1" w:semiHidden="0" w:uiPriority="61" w:unhideWhenUsed="0"/>
-    <w:lsdException w:name="Light Grid Accent 1" w:semiHidden="0" w:uiPriority="62" w:unhideWhenUsed="0"/>
-    <w:lsdException w:name="Medium Shading 1 Accent 1" w:semiHidden="0" w:uiPriority="63" w:unhideWhenUsed="0"/>
-    <w:lsdException w:name="Medium Shading 2 Accent 1" w:semiHidden="0" w:uiPriority="64" w:unhideWhenUsed="0"/>
-    <w:lsdException w:name="Medium List 1 Accent 1" w:semiHidden="0" w:uiPriority="65" w:unhideWhenUsed="0"/>
-    <w:lsdException w:name="Revision" w:unhideWhenUsed="0"/>
-    <w:lsdException w:name="List Paragraph" w:semiHidden="0" w:uiPriority="34" w:unhideWhenUsed="0" w:qFormat="1"/>
-    <w:lsdException w:name="Quote" w:semiHidden="0" w:uiPriority="29" w:unhideWhenUsed="0" w:qFormat="1"/>
-    <w:lsdException w:name="Intense Quote" w:semiHidden="0" w:uiPriority="30" w:unhideWhenUsed="0" w:qFormat="1"/>
-    <w:lsdException w:name="Medium List 2 Accent 1" w:semiHidden="0" w:uiPriority="66" w:unhideWhenUsed="0"/>
-    <w:lsdException w:name="Medium Grid 1 Accent 1" w:semiHidden="0" w:uiPriority="67" w:unhideWhenUsed="0"/>
-    <w:lsdException w:name="Medium Grid 2 Accent 1" w:semiHidden="0" w:uiPriority="68" w:unhideWhenUsed="0"/>
-    <w:lsdException w:name="Medium Grid 3 Accent 1" w:semiHidden="0" w:uiPriority="69" w:unhideWhenUsed="0"/>
-    <w:lsdException w:name="Dark List Accent 1" w:semiHidden="0" w:uiPriority="70" w:unhideWhenUsed="0"/>
-    <w:lsdException w:name="Colorful Shading Accent 1" w:semiHidden="0" w:uiPriority="71" w:unhideWhenUsed="0"/>
-    <w:lsdException w:name="Colorful List Accent 1" w:semiHidden="0" w:uiPriority="72" w:unhideWhenUsed="0"/>
-    <w:lsdException w:name="Colorful Grid Accent 1" w:semiHidden="0" w:uiPriority="73" w:unhideWhenUsed="0"/>
-    <w:lsdException w:name="Light Shading Accent 2" w:semiHidden="0" w:uiPriority="60" w:unhideWhenUsed="0"/>
-    <w:lsdException w:name="Light List Accent 2" w:semiHidden="0" w:uiPriority="61" w:unhideWhenUsed="0"/>
-    <w:lsdException w:name="Light Grid Accent 2" w:semiHidden="0" w:uiPriority="62" w:unhideWhenUsed="0"/>
-    <w:lsdException w:name="Medium Shading 1 Accent 2" w:semiHidden="0" w:uiPriority="63" w:unhideWhenUsed="0"/>
-    <w:lsdException w:name="Medium Shading 2 Accent 2" w:semiHidden="0" w:uiPriority="64" w:unhideWhenUsed="0"/>
-    <w:lsdException w:name="Medium List 1 Accent 2" w:semiHidden="0" w:uiPriority="65" w:unhideWhenUsed="0"/>
-    <w:lsdException w:name="Medium List 2 Accent 2" w:semiHidden="0" w:uiPriority="66" w:unhideWhenUsed="0"/>
-    <w:lsdException w:name="Medium Grid 1 Accent 2" w:semiHidden="0" w:uiPriority="67" w:unhideWhenUsed="0"/>
-    <w:lsdException w:name="Medium Grid 2 Accent 2" w:semiHidden="0" w:uiPriority="68" w:unhideWhenUsed="0"/>
-    <w:lsdException w:name="Medium Grid 3 Accent 2" w:semiHidden="0" w:uiPriority="69" w:unhideWhenUsed="0"/>
-    <w:lsdException w:name="Dark List Accent 2" w:semiHidden="0" w:uiPriority="70" w:unhideWhenUsed="0"/>
-    <w:lsdException w:name="Colorful Shading Accent 2" w:semiHidden="0" w:uiPriority="71" w:unhideWhenUsed="0"/>
-    <w:lsdException w:name="Colorful List Accent 2" w:semiHidden="0" w:uiPriority="72" w:unhideWhenUsed="0"/>
-    <w:lsdException w:name="Colorful Grid Accent 2" w:semiHidden="0" w:uiPriority="73" w:unhideWhenUsed="0"/>
-    <w:lsdException w:name="Light Shading Accent 3" w:semiHidden="0" w:uiPriority="60" w:unhideWhenUsed="0"/>
-    <w:lsdException w:name="Light List Accent 3" w:semiHidden="0" w:uiPriority="61" w:unhideWhenUsed="0"/>
-    <w:lsdException w:name="Light Grid Accent 3" w:semiHidden="0" w:uiPriority="62" w:unhideWhenUsed="0"/>
-    <w:lsdException w:name="Medium Shading 1 Accent 3" w:semiHidden="0" w:uiPriority="63" w:unhideWhenUsed="0"/>
-    <w:lsdException w:name="Medium Shading 2 Accent 3" w:semiHidden="0" w:uiPriority="64" w:unhideWhenUsed="0"/>
-    <w:lsdException w:name="Medium List 1 Accent 3" w:semiHidden="0" w:uiPriority="65" w:unhideWhenUsed="0"/>
-    <w:lsdException w:name="Medium List 2 Accent 3" w:semiHidden="0" w:uiPriority="66" w:unhideWhenUsed="0"/>
-    <w:lsdException w:name="Medium Grid 1 Accent 3" w:semiHidden="0" w:uiPriority="67" w:unhideWhenUsed="0"/>
-    <w:lsdException w:name="Medium Grid 2 Accent 3" w:semiHidden="0" w:uiPriority="68" w:unhideWhenUsed="0"/>
-    <w:lsdException w:name="Medium Grid 3 Accent 3" w:semiHidden="0" w:uiPriority="69" w:unhideWhenUsed="0"/>
-    <w:lsdException w:name="Dark List Accent 3" w:semiHidden="0" w:uiPriority="70" w:unhideWhenUsed="0"/>
-    <w:lsdException w:name="Colorful Shading Accent 3" w:semiHidden="0" w:uiPriority="71" w:unhideWhenUsed="0"/>
-    <w:lsdException w:name="Colorful List Accent 3" w:semiHidden="0" w:uiPriority="72" w:unhideWhenUsed="0"/>
-    <w:lsdException w:name="Colorful Grid Accent 3" w:semiHidden="0" w:uiPriority="73" w:unhideWhenUsed="0"/>
-    <w:lsdException w:name="Light Shading Accent 4" w:semiHidden="0" w:uiPriority="60" w:unhideWhenUsed="0"/>
-    <w:lsdException w:name="Light List Accent 4" w:semiHidden="0" w:uiPriority="61" w:unhideWhenUsed="0"/>
-    <w:lsdException w:name="Light Grid Accent 4" w:semiHidden="0" w:uiPriority="62" w:unhideWhenUsed="0"/>
-    <w:lsdException w:name="Medium Shading 1 Accent 4" w:semiHidden="0" w:uiPriority="63" w:unhideWhenUsed="0"/>
-    <w:lsdException w:name="Medium Shading 2 Accent 4" w:semiHidden="0" w:uiPriority="64" w:unhideWhenUsed="0"/>
-    <w:lsdException w:name="Medium List 1 Accent 4" w:semiHidden="0" w:uiPriority="65" w:unhideWhenUsed="0"/>
-    <w:lsdException w:name="Medium List 2 Accent 4" w:semiHidden="0" w:uiPriority="66" w:unhideWhenUsed="0"/>
-    <w:lsdException w:name="Medium Grid 1 Accent 4" w:semiHidden="0" w:uiPriority="67" w:unhideWhenUsed="0"/>
-    <w:lsdException w:name="Medium Grid 2 Accent 4" w:semiHidden="0" w:uiPriority="68" w:unhideWhenUsed="0"/>
-    <w:lsdException w:name="Medium Grid 3 Accent 4" w:semiHidden="0" w:uiPriority="69" w:unhideWhenUsed="0"/>
-    <w:lsdException w:name="Dark List Accent 4" w:semiHidden="0" w:uiPriority="70" w:unhideWhenUsed="0"/>
-    <w:lsdException w:name="Colorful Shading Accent 4" w:semiHidden="0" w:uiPriority="71" w:unhideWhenUsed="0"/>
-    <w:lsdException w:name="Colorful List Accent 4" w:semiHidden="0" w:uiPriority="72" w:unhideWhenUsed="0"/>
-    <w:lsdException w:name="Colorful Grid Accent 4" w:semiHidden="0" w:uiPriority="73" w:unhideWhenUsed="0"/>
-    <w:lsdException w:name="Light Shading Accent 5" w:semiHidden="0" w:uiPriority="60" w:unhideWhenUsed="0"/>
-    <w:lsdException w:name="Light List Accent 5" w:semiHidden="0" w:uiPriority="61" w:unhideWhenUsed="0"/>
-    <w:lsdException w:name="Light Grid Accent 5" w:semiHidden="0" w:uiPriority="62" w:unhideWhenUsed="0"/>
-    <w:lsdException w:name="Medium Shading 1 Accent 5" w:semiHidden="0" w:uiPriority="63" w:unhideWhenUsed="0"/>
-    <w:lsdException w:name="Medium Shading 2 Accent 5" w:semiHidden="0" w:uiPriority="64" w:unhideWhenUsed="0"/>
-    <w:lsdException w:name="Medium List 1 Accent 5" w:semiHidden="0" w:uiPriority="65" w:unhideWhenUsed="0"/>
-    <w:lsdException w:name="Medium List 2 Accent 5" w:semiHidden="0" w:uiPriority="66" w:unhideWhenUsed="0"/>
-    <w:lsdException w:name="Medium Grid 1 Accent 5" w:semiHidden="0" w:uiPriority="67" w:unhideWhenUsed="0"/>
-    <w:lsdException w:name="Medium Grid 2 Accent 5" w:semiHidden="0" w:uiPriority="68" w:unhideWhenUsed="0"/>
-    <w:lsdException w:name="Medium Grid 3 Accent 5" w:semiHidden="0" w:uiPriority="69" w:unhideWhenUsed="0"/>
-    <w:lsdException w:name="Dark List Accent 5" w:semiHidden="0" w:uiPriority="70" w:unhideWhenUsed="0"/>
-    <w:lsdException w:name="Colorful Shading Accent 5" w:semiHidden="0" w:uiPriority="71" w:unhideWhenUsed="0"/>
-    <w:lsdException w:name="Colorful List Accent 5" w:semiHidden="0" w:uiPriority="72" w:unhideWhenUsed="0"/>
-    <w:lsdException w:name="Colorful Grid Accent 5" w:semiHidden="0" w:uiPriority="73" w:unhideWhenUsed="0"/>
-    <w:lsdException w:name="Light Shading Accent 6" w:semiHidden="0" w:uiPriority="60" w:unhideWhenUsed="0"/>
-    <w:lsdException w:name="Light List Accent 6" w:semiHidden="0" w:uiPriority="61" w:unhideWhenUsed="0"/>
-    <w:lsdException w:name="Light Grid Accent 6" w:semiHidden="0" w:uiPriority="62" w:unhideWhenUsed="0"/>
-    <w:lsdException w:name="Medium Shading 1 Accent 6" w:semiHidden="0" w:uiPriority="63" w:unhideWhenUsed="0"/>
-    <w:lsdException w:name="Medium Shading 2 Accent 6" w:semiHidden="0" w:uiPriority="64" w:unhideWhenUsed="0"/>
-    <w:lsdException w:name="Medium List 1 Accent 6" w:semiHidden="0" w:uiPriority="65" w:unhideWhenUsed="0"/>
-    <w:lsdException w:name="Medium List 2 Accent 6" w:semiHidden="0" w:uiPriority="66" w:unhideWhenUsed="0"/>
-    <w:lsdException w:name="Medium Grid 1 Accent 6" w:semiHidden="0" w:uiPriority="67" w:unhideWhenUsed="0"/>
-    <w:lsdException w:name="Medium Grid 2 Accent 6" w:semiHidden="0" w:uiPriority="68" w:unhideWhenUsed="0"/>
-    <w:lsdException w:name="Medium Grid 3 Accent 6" w:semiHidden="0" w:uiPriority="69" w:unhideWhenUsed="0"/>
-    <w:lsdException w:name="Dark List Accent 6" w:semiHidden="0" w:uiPriority="70" w:unhideWhenUsed="0"/>
-    <w:lsdException w:name="Colorful Shading Accent 6" w:semiHidden="0" w:uiPriority="71" w:unhideWhenUsed="0"/>
-    <w:lsdException w:name="Colorful List Accent 6" w:semiHidden="0" w:uiPriority="72" w:unhideWhenUsed="0"/>
-    <w:lsdException w:name="Colorful Grid Accent 6" w:semiHidden="0" w:uiPriority="73" w:unhideWhenUsed="0"/>
-    <w:lsdException w:name="Subtle Emphasis" w:semiHidden="0" w:uiPriority="19" w:unhideWhenUsed="0" w:qFormat="1"/>
-    <w:lsdException w:name="Intense Emphasis" w:semiHidden="0" w:uiPriority="21" w:unhideWhenUsed="0" w:qFormat="1"/>
-    <w:lsdException w:name="Subtle Reference" w:semiHidden="0" w:uiPriority="31" w:unhideWhenUsed="0" w:qFormat="1"/>
-    <w:lsdException w:name="Intense Reference" w:semiHidden="0" w:uiPriority="32" w:unhideWhenUsed="0" w:qFormat="1"/>
-    <w:lsdException w:name="Book Title" w:semiHidden="0" w:uiPriority="33" w:unhideWhenUsed="0" w:qFormat="1"/>
-    <w:lsdException w:name="Bibliography" w:uiPriority="37"/>
-    <w:lsdException w:name="TOC Heading" w:uiPriority="39" w:qFormat="1"/>
-  </w:latentStyles>
-  <w:style w:type="paragraph" w:default="1" w:styleId="Normal">
-    <w:name w:val="Normal"/>
-    <w:rsid w:val="00E71782"/>
-  </w:style>
-  <w:style w:type="paragraph" w:styleId="Heading1">
-    <w:name w:val="heading 1"/>
-    <w:basedOn w:val="Normal"/>
-    <w:next w:val="Normal"/>
-    <w:pPr>
-      <w:keepNext/>
-      <w:keepLines/>
-      <w:spacing w:before="480" w:after="0"/>
-      <w:outlineLvl w:val="0"/>
-    </w:pPr>
-    <w:rPr>
-      <w:rFonts w:ascii="Cambria" w:eastAsia="Cambria" w:hAnsi="Cambria" w:cs="Cambria"/>
-      <w:b/>
-      <w:color w:val="366091"/>
-      <w:sz w:val="28"/>
-      <w:szCs w:val="28"/>
-    </w:rPr>
-  </w:style>
-  <w:style w:type="paragraph" w:styleId="Heading2">
-    <w:name w:val="heading 2"/>
-    <w:basedOn w:val="Normal"/>
-    <w:next w:val="Normal"/>
-    <w:pPr>
-      <w:keepNext/>
-      <w:keepLines/>
-      <w:spacing w:before="360" w:after="80"/>
-      <w:contextualSpacing/>
-      <w:outlineLvl w:val="1"/>
-    </w:pPr>
-    <w:rPr>
-      <w:b/>
-      <w:sz w:val="36"/>
-      <w:szCs w:val="36"/>
-    </w:rPr>
-  </w:style>
-  <w:style w:type="paragraph" w:styleId="Heading3">
-    <w:name w:val="heading 3"/>
-    <w:basedOn w:val="Normal"/>
-    <w:next w:val="Normal"/>
-    <w:pPr>
-      <w:keepNext/>
-      <w:keepLines/>
-      <w:spacing w:before="280" w:after="80"/>
-      <w:contextualSpacing/>
-      <w:outlineLvl w:val="2"/>
-    </w:pPr>
-    <w:rPr>
-      <w:b/>
-      <w:sz w:val="28"/>
-      <w:szCs w:val="28"/>
-    </w:rPr>
-  </w:style>
-  <w:style w:type="paragraph" w:styleId="Heading4">
-    <w:name w:val="heading 4"/>
-    <w:basedOn w:val="Normal"/>
-    <w:next w:val="Normal"/>
-    <w:pPr>
-      <w:keepNext/>
-      <w:keepLines/>
-      <w:spacing w:before="240" w:after="40"/>
-      <w:contextualSpacing/>
-      <w:outlineLvl w:val="3"/>
-    </w:pPr>
-    <w:rPr>
-      <w:b/>
-      <w:sz w:val="24"/>
-      <w:szCs w:val="24"/>
-    </w:rPr>
-  </w:style>
-  <w:style w:type="paragraph" w:styleId="Heading5">
-    <w:name w:val="heading 5"/>
-    <w:basedOn w:val="Normal"/>
-    <w:next w:val="Normal"/>
-    <w:pPr>
-      <w:keepNext/>
-      <w:keepLines/>
-      <w:spacing w:before="220" w:after="40"/>
-      <w:contextualSpacing/>
-      <w:outlineLvl w:val="4"/>
-    </w:pPr>
-    <w:rPr>
-      <w:b/>
-    </w:rPr>
-  </w:style>
-  <w:style w:type="paragraph" w:styleId="Heading6">
-    <w:name w:val="heading 6"/>
-    <w:basedOn w:val="Normal"/>
-    <w:next w:val="Normal"/>
-    <w:pPr>
-      <w:keepNext/>
-      <w:keepLines/>
-      <w:spacing w:before="200" w:after="40"/>
-      <w:contextualSpacing/>
-      <w:outlineLvl w:val="5"/>
-    </w:pPr>
-    <w:rPr>
-      <w:b/>
-      <w:sz w:val="20"/>
-      <w:szCs w:val="20"/>
-    </w:rPr>
-  </w:style>
-  <w:style w:type="paragraph" w:styleId="Heading7">
-    <w:name w:val="heading 7"/>
-    <w:basedOn w:val="Normal"/>
-    <w:next w:val="Normal"/>
-    <w:link w:val="Heading7Char"/>
-    <w:uiPriority w:val="9"/>
-    <w:semiHidden/>
-    <w:unhideWhenUsed/>
-    <w:qFormat/>
-    <w:rsid w:val="00EC25F2"/>
-    <w:pPr>
-      <w:keepNext/>
-      <w:keepLines/>
-      <w:spacing w:before="40" w:after="0"/>
-      <w:outlineLvl w:val="6"/>
-    </w:pPr>
-    <w:rPr>
-      <w:rFonts w:asciiTheme="majorHAnsi" w:eastAsiaTheme="majorEastAsia" w:hAnsiTheme="majorHAnsi" w:cstheme="majorBidi"/>
-      <w:i/>
-      <w:iCs/>
-      <w:color w:val="1F3763" w:themeColor="accent1" w:themeShade="7F"/>
-    </w:rPr>
-  </w:style>
-  <w:style w:type="character" w:default="1" w:styleId="DefaultParagraphFont">
-    <w:name w:val="Default Paragraph Font"/>
-    <w:uiPriority w:val="1"/>
-    <w:semiHidden/>
-    <w:unhideWhenUsed/>
-  </w:style>
-  <w:style w:type="table" w:default="1" w:styleId="TableNormal">
-    <w:name w:val="Normal Table"/>
-    <w:uiPriority w:val="99"/>
-    <w:semiHidden/>
-    <w:unhideWhenUsed/>
-    <w:tblPr>
-      <w:tblInd w:w="0" w:type="dxa"/>
-      <w:tblCellMar>
-        <w:top w:w="0" w:type="dxa"/>
-        <w:left w:w="108" w:type="dxa"/>
-        <w:bottom w:w="0" w:type="dxa"/>
-        <w:right w:w="108" w:type="dxa"/>
-      </w:tblCellMar>
-    </w:tblPr>
-  </w:style>
-  <w:style w:type="numbering" w:default="1" w:styleId="NoList">
-    <w:name w:val="No List"/>
-    <w:uiPriority w:val="99"/>
-    <w:semiHidden/>
-    <w:unhideWhenUsed/>
-  </w:style>
-  <w:style w:type="paragraph" w:styleId="Title">
-    <w:name w:val="Title"/>
-    <w:basedOn w:val="Normal"/>
-    <w:next w:val="Normal"/>
-    <w:pPr>
-      <w:keepNext/>
-      <w:keepLines/>
-      <w:spacing w:before="480" w:after="120"/>
-      <w:contextualSpacing/>
-    </w:pPr>
-    <w:rPr>
-      <w:b/>
-      <w:sz w:val="72"/>
-      <w:szCs w:val="72"/>
-    </w:rPr>
-  </w:style>
-  <w:style w:type="paragraph" w:styleId="Subtitle">
-    <w:name w:val="Subtitle"/>
-    <w:basedOn w:val="Normal"/>
-    <w:next w:val="Normal"/>
-    <w:pPr>
-      <w:keepNext/>
-      <w:keepLines/>
-      <w:spacing w:before="360" w:after="80"/>
-      <w:contextualSpacing/>
-    </w:pPr>
-    <w:rPr>
-      <w:rFonts w:ascii="Georgia" w:eastAsia="Georgia" w:hAnsi="Georgia" w:cs="Georgia"/>
-      <w:i/>
-      <w:color w:val="666666"/>
-      <w:sz w:val="48"/>
-      <w:szCs w:val="48"/>
-    </w:rPr>
-  </w:style>
-  <w:style w:type="paragraph" w:styleId="Header">
-    <w:name w:val="header"/>
-    <w:basedOn w:val="Normal"/>
-    <w:link w:val="HeaderChar"/>
-    <w:uiPriority w:val="99"/>
-    <w:unhideWhenUsed/>
-    <w:rsid w:val="002C4539"/>
-    <w:pPr>
-      <w:tabs>
-        <w:tab w:val="center" w:pos="4680"/>
-        <w:tab w:val="right" w:pos="9360"/>
-      </w:tabs>
-      <w:spacing w:after="0" w:line="240" w:lineRule="auto"/>
-    </w:pPr>
-  </w:style>
-  <w:style w:type="character" w:customStyle="1" w:styleId="HeaderChar">
-    <w:name w:val="Header Char"/>
-    <w:basedOn w:val="DefaultParagraphFont"/>
-    <w:link w:val="Header"/>
-    <w:uiPriority w:val="99"/>
-    <w:rsid w:val="002C4539"/>
-  </w:style>
-  <w:style w:type="paragraph" w:styleId="Footer">
-    <w:name w:val="footer"/>
-    <w:basedOn w:val="Normal"/>
-    <w:link w:val="FooterChar"/>
-    <w:uiPriority w:val="99"/>
-    <w:unhideWhenUsed/>
-    <w:rsid w:val="002C4539"/>
-    <w:pPr>
-      <w:tabs>
-        <w:tab w:val="center" w:pos="4680"/>
-        <w:tab w:val="right" w:pos="9360"/>
-      </w:tabs>
-      <w:spacing w:after="0" w:line="240" w:lineRule="auto"/>
-    </w:pPr>
-  </w:style>
-  <w:style w:type="character" w:customStyle="1" w:styleId="FooterChar">
-    <w:name w:val="Footer Char"/>
-    <w:basedOn w:val="DefaultParagraphFont"/>
-    <w:link w:val="Footer"/>
-    <w:uiPriority w:val="99"/>
-    <w:rsid w:val="002C4539"/>
-  </w:style>
-  <w:style w:type="character" w:customStyle="1" w:styleId="Heading7Char">
-    <w:name w:val="Heading 7 Char"/>
-    <w:basedOn w:val="DefaultParagraphFont"/>
-    <w:link w:val="Heading7"/>
-    <w:uiPriority w:val="9"/>
-    <w:semiHidden/>
-    <w:rsid w:val="00EC25F2"/>
-    <w:rPr>
-      <w:rFonts w:asciiTheme="majorHAnsi" w:eastAsiaTheme="majorEastAsia" w:hAnsiTheme="majorHAnsi" w:cstheme="majorBidi"/>
-      <w:i/>
-      <w:iCs/>
-      <w:color w:val="1F3763" w:themeColor="accent1" w:themeShade="7F"/>
-    </w:rPr>
-  </w:style>
-  <w:style w:type="character" w:styleId="Hyperlink">
-    <w:name w:val="Hyperlink"/>
-    <w:basedOn w:val="DefaultParagraphFont"/>
-    <w:uiPriority w:val="99"/>
-    <w:unhideWhenUsed/>
-    <w:rsid w:val="00770848"/>
-    <w:rPr>
-      <w:color w:val="0000FF"/>
-      <w:u w:val="single"/>
-    </w:rPr>
-  </w:style>
-  <w:style w:type="character" w:styleId="Strong">
-    <w:name w:val="Strong"/>
-    <w:basedOn w:val="DefaultParagraphFont"/>
-    <w:uiPriority w:val="22"/>
-    <w:qFormat/>
-    <w:rsid w:val="00770848"/>
-    <w:rPr>
-      <w:b/>
-      <w:bCs/>
-    </w:rPr>
-  </w:style>
-  <w:style w:type="character" w:styleId="Emphasis">
-    <w:name w:val="Emphasis"/>
-    <w:basedOn w:val="DefaultParagraphFont"/>
-    <w:uiPriority w:val="20"/>
-    <w:qFormat/>
-    <w:rsid w:val="00770848"/>
-    <w:rPr>
-      <w:i/>
-      <w:iCs/>
-    </w:rPr>
-  </w:style>
-  <w:style w:type="paragraph" w:styleId="ListParagraph">
-    <w:name w:val="List Paragraph"/>
-    <w:basedOn w:val="Normal"/>
-    <w:uiPriority w:val="34"/>
-    <w:qFormat/>
-    <w:rsid w:val="00A76E80"/>
-    <w:pPr>
-      <w:ind w:left="720"/>
-      <w:contextualSpacing/>
-    </w:pPr>
-  </w:style>
-  <w:style w:type="paragraph" w:styleId="BalloonText">
-    <w:name w:val="Balloon Text"/>
-    <w:basedOn w:val="Normal"/>
-    <w:link w:val="BalloonTextChar"/>
-    <w:uiPriority w:val="99"/>
-    <w:semiHidden/>
-    <w:unhideWhenUsed/>
-    <w:rsid w:val="00E72D48"/>
-    <w:pPr>
-      <w:spacing w:after="0" w:line="240" w:lineRule="auto"/>
-    </w:pPr>
-    <w:rPr>
-      <w:rFonts w:ascii="Tahoma" w:hAnsi="Tahoma" w:cs="Tahoma"/>
-      <w:sz w:val="16"/>
-      <w:szCs w:val="16"/>
-    </w:rPr>
-  </w:style>
-  <w:style w:type="character" w:customStyle="1" w:styleId="BalloonTextChar">
-    <w:name w:val="Balloon Text Char"/>
-    <w:basedOn w:val="DefaultParagraphFont"/>
-    <w:link w:val="BalloonText"/>
-    <w:uiPriority w:val="99"/>
-    <w:semiHidden/>
-    <w:rsid w:val="00E72D48"/>
-    <w:rPr>
-      <w:rFonts w:ascii="Tahoma" w:hAnsi="Tahoma" w:cs="Tahoma"/>
-      <w:sz w:val="16"/>
-      <w:szCs w:val="16"/>
-    </w:rPr>
-  </w:style>
-</w:styles>
-</file>
-
-<file path=word/glossary/document.xml><?xml version="1.0" encoding="utf-8"?>
-<w:glossaryDocument xmlns:wpc="http://schemas.microsoft.com/office/word/2010/wordprocessingCanvas" xmlns:mc="http://schemas.openxmlformats.org/markup-compatibility/2006" xmlns:o="urn:schemas-microsoft-com:office:office" xmlns:r="http://schemas.openxmlformats.org/officeDocument/2006/relationships" xmlns:m="http://schemas.openxmlformats.org/officeDocument/2006/math" xmlns:v="urn:schemas-microsoft-com:vml" xmlns:wp14="http://schemas.microsoft.com/office/word/2010/wordprocessingDrawing" xmlns:wp="http://schemas.openxmlformats.org/drawingml/2006/wordprocessingDrawing" xmlns:w10="urn:schemas-microsoft-com:office:word" xmlns:w="http://schemas.openxmlformats.org/wordprocessingml/2006/main" xmlns:w14="http://schemas.microsoft.com/office/word/2010/wordml" xmlns:wpg="http://schemas.microsoft.com/office/word/2010/wordprocessingGroup" xmlns:wpi="http://schemas.microsoft.com/office/word/2010/wordprocessingInk" xmlns:wne="http://schemas.microsoft.com/office/word/2006/wordml" xmlns:wps="http://schemas.microsoft.com/office/word/2010/wordprocessingShape" mc:Ignorable="w14 wp14"/>
-</file>
-
-<file path=word/glossary/fontTable.xml><?xml version="1.0" encoding="utf-8"?>
-<w:fonts xmlns:mc="http://schemas.openxmlformats.org/markup-compatibility/2006" xmlns:r="http://schemas.openxmlformats.org/officeDocument/2006/relationships" xmlns:w="http://schemas.openxmlformats.org/wordprocessingml/2006/main" xmlns:w14="http://schemas.microsoft.com/office/word/2010/wordml" mc:Ignorable="w14">
-  <w:font w:name="Arial">
-    <w:panose1 w:val="020B0604020202020204"/>
-    <w:charset w:val="00"/>
-    <w:family w:val="swiss"/>
-    <w:pitch w:val="variable"/>
-    <w:sig w:usb0="E0002AFF" w:usb1="C0007843" w:usb2="00000009" w:usb3="00000000" w:csb0="000001FF" w:csb1="00000000"/>
-  </w:font>
-  <w:font w:name="Symbol">
-    <w:panose1 w:val="05050102010706020507"/>
-    <w:charset w:val="02"/>
-    <w:family w:val="roman"/>
-    <w:pitch w:val="variable"/>
-    <w:sig w:usb0="00000000" w:usb1="10000000" w:usb2="00000000" w:usb3="00000000" w:csb0="80000000" w:csb1="00000000"/>
-  </w:font>
-  <w:font w:name="Times New Roman">
-    <w:panose1 w:val="02020603050405020304"/>
-    <w:charset w:val="00"/>
-    <w:family w:val="roman"/>
-    <w:pitch w:val="variable"/>
-    <w:sig w:usb0="E0002AFF" w:usb1="C0007841" w:usb2="00000009" w:usb3="00000000" w:csb0="000001FF" w:csb1="00000000"/>
-  </w:font>
-  <w:font w:name="Courier New">
-    <w:panose1 w:val="02070309020205020404"/>
-    <w:charset w:val="00"/>
-    <w:family w:val="modern"/>
-    <w:pitch w:val="fixed"/>
-    <w:sig w:usb0="E0002AFF" w:usb1="C0007843" w:usb2="00000009" w:usb3="00000000" w:csb0="000001FF" w:csb1="00000000"/>
-  </w:font>
-  <w:font w:name="Wingdings">
-    <w:panose1 w:val="05000000000000000000"/>
-    <w:charset w:val="02"/>
-    <w:family w:val="auto"/>
-    <w:pitch w:val="variable"/>
-    <w:sig w:usb0="00000000" w:usb1="10000000" w:usb2="00000000" w:usb3="00000000" w:csb0="80000000" w:csb1="00000000"/>
-  </w:font>
-  <w:font w:name="Calibri">
-    <w:panose1 w:val="020F0502020204030204"/>
-    <w:charset w:val="00"/>
-    <w:family w:val="swiss"/>
-    <w:pitch w:val="variable"/>
-    <w:sig w:usb0="E00002FF" w:usb1="4000ACFF" w:usb2="00000001" w:usb3="00000000" w:csb0="0000019F" w:csb1="00000000"/>
-  </w:font>
-  <w:font w:name="Cambria">
-    <w:panose1 w:val="02040503050406030204"/>
-    <w:charset w:val="00"/>
-    <w:family w:val="roman"/>
-    <w:pitch w:val="variable"/>
-    <w:sig w:usb0="E00002FF" w:usb1="400004FF" w:usb2="00000000" w:usb3="00000000" w:csb0="0000019F" w:csb1="00000000"/>
-  </w:font>
-  <w:font w:name="Calibri Light">
-    <w:panose1 w:val="020F0302020204030204"/>
-    <w:charset w:val="00"/>
-    <w:family w:val="swiss"/>
-    <w:pitch w:val="variable"/>
-    <w:sig w:usb0="A00002EF" w:usb1="4000207B" w:usb2="00000000" w:usb3="00000000" w:csb0="0000019F" w:csb1="00000000"/>
-  </w:font>
-  <w:font w:name="Georgia">
-    <w:panose1 w:val="02040502050405020303"/>
-    <w:charset w:val="00"/>
-    <w:family w:val="roman"/>
-    <w:pitch w:val="variable"/>
-    <w:sig w:usb0="00000287" w:usb1="00000000" w:usb2="00000000" w:usb3="00000000" w:csb0="0000009F" w:csb1="00000000"/>
-  </w:font>
-  <w:font w:name="Tahoma">
-    <w:panose1 w:val="020B0604030504040204"/>
-    <w:charset w:val="00"/>
-    <w:family w:val="swiss"/>
-    <w:pitch w:val="variable"/>
-    <w:sig w:usb0="E1002EFF" w:usb1="C000605B" w:usb2="00000029" w:usb3="00000000" w:csb0="000101FF" w:csb1="00000000"/>
-  </w:font>
-  <w:font w:name="SimSun">
-    <w:altName w:val="宋体"/>
-    <w:panose1 w:val="02010600030101010101"/>
-    <w:charset w:val="86"/>
-    <w:family w:val="auto"/>
-    <w:pitch w:val="variable"/>
-    <w:sig w:usb0="00000003" w:usb1="288F0000" w:usb2="00000016" w:usb3="00000000" w:csb0="00040001" w:csb1="00000000"/>
-  </w:font>
-</w:fonts>
-</file>
-
-<file path=word/glossary/settings.xml><?xml version="1.0" encoding="utf-8"?>
-<w:settings xmlns:mc="http://schemas.openxmlformats.org/markup-compatibility/2006" xmlns:o="urn:schemas-microsoft-com:office:office" xmlns:r="http://schemas.openxmlformats.org/officeDocument/2006/relationships" xmlns:m="http://schemas.openxmlformats.org/officeDocument/2006/math" xmlns:v="urn:schemas-microsoft-com:vml" xmlns:w10="urn:schemas-microsoft-com:office:word" xmlns:w="http://schemas.openxmlformats.org/wordprocessingml/2006/main" xmlns:w14="http://schemas.microsoft.com/office/word/2010/wordml" xmlns:sl="http://schemas.openxmlformats.org/schemaLibrary/2006/main" mc:Ignorable="w14">
-  <w:view w:val="normal"/>
-  <w:defaultTabStop w:val="720"/>
-  <w:characterSpacingControl w:val="doNotCompress"/>
-  <w:compat>
-    <w:useFELayout/>
-    <w:compatSetting w:name="compatibilityMode" w:uri="http://schemas.microsoft.com/office/word" w:val="14"/>
-    <w:compatSetting w:name="overrideTableStyleFontSizeAndJustification" w:uri="http://schemas.microsoft.com/office/word" w:val="1"/>
-    <w:compatSetting w:name="enableOpenTypeFeatures" w:uri="http://schemas.microsoft.com/office/word" w:val="1"/>
-    <w:compatSetting w:name="doNotFlipMirrorIndents" w:uri="http://schemas.microsoft.com/office/word" w:val="1"/>
-  </w:compat>
-  <w:rsids>
-    <w:rsidRoot w:val="00817A4F"/>
-    <w:rsid w:val="003A548A"/>
-    <w:rsid w:val="00817A4F"/>
-  </w:rsids>
-  <m:mathPr>
-    <m:mathFont m:val="Cambria Math"/>
-    <m:brkBin m:val="before"/>
-    <m:brkBinSub m:val="--"/>
-    <m:smallFrac m:val="0"/>
-    <m:dispDef/>
-    <m:lMargin m:val="0"/>
-    <m:rMargin m:val="0"/>
-    <m:defJc m:val="centerGroup"/>
-    <m:wrapIndent m:val="1440"/>
-    <m:intLim m:val="subSup"/>
-    <m:naryLim m:val="undOvr"/>
-  </m:mathPr>
-  <w:themeFontLang w:val="en-US"/>
-  <w:clrSchemeMapping w:bg1="light1" w:t1="dark1" w:bg2="light2" w:t2="dark2" w:accent1="accent1" w:accent2="accent2" w:accent3="accent3" w:accent4="accent4" w:accent5="accent5" w:accent6="accent6" w:hyperlink="hyperlink" w:followedHyperlink="followedHyperlink"/>
-  <w:decimalSymbol w:val="."/>
-  <w:listSeparator w:val=","/>
-</w:settings>
-</file>
-
-<file path=word/glossary/styles.xml><?xml version="1.0" encoding="utf-8"?>
-<w:styles xmlns:mc="http://schemas.openxmlformats.org/markup-compatibility/2006" xmlns:r="http://schemas.openxmlformats.org/officeDocument/2006/relationships" xmlns:w="http://schemas.openxmlformats.org/wordprocessingml/2006/main" xmlns:w14="http://schemas.microsoft.com/office/word/2010/wordml" mc:Ignorable="w14">
-  <w:docDefaults>
-    <w:rPrDefault>
-      <w:rPr>
-        <w:rFonts w:asciiTheme="minorHAnsi" w:eastAsiaTheme="minorEastAsia" w:hAnsiTheme="minorHAnsi" w:cstheme="minorBidi"/>
-        <w:sz w:val="22"/>
-        <w:szCs w:val="22"/>
-        <w:lang w:val="en-US" w:eastAsia="en-US" w:bidi="ar-SA"/>
-      </w:rPr>
-    </w:rPrDefault>
-    <w:pPrDefault>
-      <w:pPr>
-        <w:spacing w:after="200" w:line="276" w:lineRule="auto"/>
-      </w:pPr>
-    </w:pPrDefault>
-  </w:docDefaults>
-  <w:latentStyles w:defLockedState="0" w:defUIPriority="99" w:defSemiHidden="1" w:defUnhideWhenUsed="1" w:defQFormat="0" w:count="267">
-    <w:lsdException w:name="Normal" w:semiHidden="0" w:uiPriority="0" w:unhideWhenUsed="0" w:qFormat="1"/>
-    <w:lsdException w:name="heading 1" w:semiHidden="0" w:uiPriority="9" w:unhideWhenUsed="0" w:qFormat="1"/>
-    <w:lsdException w:name="heading 2" w:uiPriority="9" w:qFormat="1"/>
-    <w:lsdException w:name="heading 3" w:uiPriority="9" w:qFormat="1"/>
-    <w:lsdException w:name="heading 4" w:uiPriority="9" w:qFormat="1"/>
-    <w:lsdException w:name="heading 5" w:uiPriority="9" w:qFormat="1"/>
-    <w:lsdException w:name="heading 6" w:uiPriority="9" w:qFormat="1"/>
-    <w:lsdException w:name="heading 7" w:uiPriority="9" w:qFormat="1"/>
-    <w:lsdException w:name="heading 8" w:uiPriority="9" w:qFormat="1"/>
-    <w:lsdException w:name="heading 9" w:uiPriority="9" w:qFormat="1"/>
-    <w:lsdException w:name="toc 1" w:uiPriority="39"/>
-    <w:lsdException w:name="toc 2" w:uiPriority="39"/>
-    <w:lsdException w:name="toc 3" w:uiPriority="39"/>
-    <w:lsdException w:name="toc 4" w:uiPriority="39"/>
-    <w:lsdException w:name="toc 5" w:uiPriority="39"/>
-    <w:lsdException w:name="toc 6" w:uiPriority="39"/>
-    <w:lsdException w:name="toc 7" w:uiPriority="39"/>
-    <w:lsdException w:name="toc 8" w:uiPriority="39"/>
-    <w:lsdException w:name="toc 9" w:uiPriority="39"/>
-    <w:lsdException w:name="caption" w:uiPriority="35" w:qFormat="1"/>
-    <w:lsdException w:name="Title" w:semiHidden="0" w:uiPriority="10" w:unhideWhenUsed="0" w:qFormat="1"/>
-    <w:lsdException w:name="Default Paragraph Font" w:uiPriority="1"/>
-    <w:lsdException w:name="Subtitle" w:semiHidden="0" w:uiPriority="11" w:unhideWhenUsed="0" w:qFormat="1"/>
-    <w:lsdException w:name="Strong" w:semiHidden="0" w:uiPriority="22" w:unhideWhenUsed="0" w:qFormat="1"/>
-    <w:lsdException w:name="Emphasis" w:semiHidden="0" w:uiPriority="20" w:unhideWhenUsed="0" w:qFormat="1"/>
-    <w:lsdException w:name="Table Grid" w:semiHidden="0" w:uiPriority="59" w:unhideWhenUsed="0"/>
-    <w:lsdException w:name="Placeholder Text" w:unhideWhenUsed="0"/>
-    <w:lsdException w:name="No Spacing" w:semiHidden="0" w:uiPriority="1" w:unhideWhenUsed="0" w:qFormat="1"/>
-    <w:lsdException w:name="Light Shading" w:semiHidden="0" w:uiPriority="60" w:unhideWhenUsed="0"/>
-    <w:lsdException w:name="Light List" w:semiHidden="0" w:uiPriority="61" w:unhideWhenUsed="0"/>
-    <w:lsdException w:name="Light Grid" w:semiHidden="0" w:uiPriority="62" w:unhideWhenUsed="0"/>
-    <w:lsdException w:name="Medium Shading 1" w:semiHidden="0" w:uiPriority="63" w:unhideWhenUsed="0"/>
-    <w:lsdException w:name="Medium Shading 2" w:semiHidden="0" w:uiPriority="64" w:unhideWhenUsed="0"/>
-    <w:lsdException w:name="Medium List 1" w:semiHidden="0" w:uiPriority="65" w:unhideWhenUsed="0"/>
-    <w:lsdException w:name="Medium List 2" w:semiHidden="0" w:uiPriority="66" w:unhideWhenUsed="0"/>
-    <w:lsdException w:name="Medium Grid 1" w:semiHidden="0" w:uiPriority="67" w:unhideWhenUsed="0"/>
-    <w:lsdException w:name="Medium Grid 2" w:semiHidden="0" w:uiPriority="68" w:unhideWhenUsed="0"/>
-    <w:lsdException w:name="Medium Grid 3" w:semiHidden="0" w:uiPriority="69" w:unhideWhenUsed="0"/>
-    <w:lsdException w:name="Dark List" w:semiHidden="0" w:uiPriority="70" w:unhideWhenUsed="0"/>
-    <w:lsdException w:name="Colorful Shading" w:semiHidden="0" w:uiPriority="71" w:unhideWhenUsed="0"/>
-    <w:lsdException w:name="Colorful List" w:semiHidden="0" w:uiPriority="72" w:unhideWhenUsed="0"/>
-    <w:lsdException w:name="Colorful Grid" w:semiHidden="0" w:uiPriority="73" w:unhideWhenUsed="0"/>
-    <w:lsdException w:name="Light Shading Accent 1" w:semiHidden="0" w:uiPriority="60" w:unhideWhenUsed="0"/>
-    <w:lsdException w:name="Light List Accent 1" w:semiHidden="0" w:uiPriority="61" w:unhideWhenUsed="0"/>
-    <w:lsdException w:name="Light Grid Accent 1" w:semiHidden="0" w:uiPriority="62" w:unhideWhenUsed="0"/>
-    <w:lsdException w:name="Medium Shading 1 Accent 1" w:semiHidden="0" w:uiPriority="63" w:unhideWhenUsed="0"/>
-    <w:lsdException w:name="Medium Shading 2 Accent 1" w:semiHidden="0" w:uiPriority="64" w:unhideWhenUsed="0"/>
-    <w:lsdException w:name="Medium List 1 Accent 1" w:semiHidden="0" w:uiPriority="65" w:unhideWhenUsed="0"/>
-    <w:lsdException w:name="Revision" w:unhideWhenUsed="0"/>
-    <w:lsdException w:name="List Paragraph" w:semiHidden="0" w:uiPriority="34" w:unhideWhenUsed="0" w:qFormat="1"/>
-    <w:lsdException w:name="Quote" w:semiHidden="0" w:uiPriority="29" w:unhideWhenUsed="0" w:qFormat="1"/>
-    <w:lsdException w:name="Intense Quote" w:semiHidden="0" w:uiPriority="30" w:unhideWhenUsed="0" w:qFormat="1"/>
-    <w:lsdException w:name="Medium List 2 Accent 1" w:semiHidden="0" w:uiPriority="66" w:unhideWhenUsed="0"/>
-    <w:lsdException w:name="Medium Grid 1 Accent 1" w:semiHidden="0" w:uiPriority="67" w:unhideWhenUsed="0"/>
-    <w:lsdException w:name="Medium Grid 2 Accent 1" w:semiHidden="0" w:uiPriority="68" w:unhideWhenUsed="0"/>
-    <w:lsdException w:name="Medium Grid 3 Accent 1" w:semiHidden="0" w:uiPriority="69" w:unhideWhenUsed="0"/>
-    <w:lsdException w:name="Dark List Accent 1" w:semiHidden="0" w:uiPriority="70" w:unhideWhenUsed="0"/>
-    <w:lsdException w:name="Colorful Shading Accent 1" w:semiHidden="0" w:uiPriority="71" w:unhideWhenUsed="0"/>
-    <w:lsdException w:name="Colorful List Accent 1" w:semiHidden="0" w:uiPriority="72" w:unhideWhenUsed="0"/>
-    <w:lsdException w:name="Colorful Grid Accent 1" w:semiHidden="0" w:uiPriority="73" w:unhideWhenUsed="0"/>
-    <w:lsdException w:name="Light Shading Accent 2" w:semiHidden="0" w:uiPriority="60" w:unhideWhenUsed="0"/>
-    <w:lsdException w:name="Light List Accent 2" w:semiHidden="0" w:uiPriority="61" w:unhideWhenUsed="0"/>
-    <w:lsdException w:name="Light Grid Accent 2" w:semiHidden="0" w:uiPriority="62" w:unhideWhenUsed="0"/>
-    <w:lsdException w:name="Medium Shading 1 Accent 2" w:semiHidden="0" w:uiPriority="63" w:unhideWhenUsed="0"/>
-    <w:lsdException w:name="Medium Shading 2 Accent 2" w:semiHidden="0" w:uiPriority="64" w:unhideWhenUsed="0"/>
-    <w:lsdException w:name="Medium List 1 Accent 2" w:semiHidden="0" w:uiPriority="65" w:unhideWhenUsed="0"/>
-    <w:lsdException w:name="Medium List 2 Accent 2" w:semiHidden="0" w:uiPriority="66" w:unhideWhenUsed="0"/>
-    <w:lsdException w:name="Medium Grid 1 Accent 2" w:semiHidden="0" w:uiPriority="67" w:unhideWhenUsed="0"/>
-    <w:lsdException w:name="Medium Grid 2 Accent 2" w:semiHidden="0" w:uiPriority="68" w:unhideWhenUsed="0"/>
-    <w:lsdException w:name="Medium Grid 3 Accent 2" w:semiHidden="0" w:uiPriority="69" w:unhideWhenUsed="0"/>
-    <w:lsdException w:name="Dark List Accent 2" w:semiHidden="0" w:uiPriority="70" w:unhideWhenUsed="0"/>
-    <w:lsdException w:name="Colorful Shading Accent 2" w:semiHidden="0" w:uiPriority="71" w:unhideWhenUsed="0"/>
-    <w:lsdException w:name="Colorful List Accent 2" w:semiHidden="0" w:uiPriority="72" w:unhideWhenUsed="0"/>
-    <w:lsdException w:name="Colorful Grid Accent 2" w:semiHidden="0" w:uiPriority="73" w:unhideWhenUsed="0"/>
-    <w:lsdException w:name="Light Shading Accent 3" w:semiHidden="0" w:uiPriority="60" w:unhideWhenUsed="0"/>
-    <w:lsdException w:name="Light List Accent 3" w:semiHidden="0" w:uiPriority="61" w:unhideWhenUsed="0"/>
-    <w:lsdException w:name="Light Grid Accent 3" w:semiHidden="0" w:uiPriority="62" w:unhideWhenUsed="0"/>
-    <w:lsdException w:name="Medium Shading 1 Accent 3" w:semiHidden="0" w:uiPriority="63" w:unhideWhenUsed="0"/>
-    <w:lsdException w:name="Medium Shading 2 Accent 3" w:semiHidden="0" w:uiPriority="64" w:unhideWhenUsed="0"/>
-    <w:lsdException w:name="Medium List 1 Accent 3" w:semiHidden="0" w:uiPriority="65" w:unhideWhenUsed="0"/>
-    <w:lsdException w:name="Medium List 2 Accent 3" w:semiHidden="0" w:uiPriority="66" w:unhideWhenUsed="0"/>
-    <w:lsdException w:name="Medium Grid 1 Accent 3" w:semiHidden="0" w:uiPriority="67" w:unhideWhenUsed="0"/>
-    <w:lsdException w:name="Medium Grid 2 Accent 3" w:semiHidden="0" w:uiPriority="68" w:unhideWhenUsed="0"/>
-    <w:lsdException w:name="Medium Grid 3 Accent 3" w:semiHidden="0" w:uiPriority="69" w:unhideWhenUsed="0"/>
-    <w:lsdException w:name="Dark List Accent 3" w:semiHidden="0" w:uiPriority="70" w:unhideWhenUsed="0"/>
-    <w:lsdException w:name="Colorful Shading Accent 3" w:semiHidden="0" w:uiPriority="71" w:unhideWhenUsed="0"/>
-    <w:lsdException w:name="Colorful List Accent 3" w:semiHidden="0" w:uiPriority="72" w:unhideWhenUsed="0"/>
-    <w:lsdException w:name="Colorful Grid Accent 3" w:semiHidden="0" w:uiPriority="73" w:unhideWhenUsed="0"/>
-    <w:lsdException w:name="Light Shading Accent 4" w:semiHidden="0" w:uiPriority="60" w:unhideWhenUsed="0"/>
-    <w:lsdException w:name="Light List Accent 4" w:semiHidden="0" w:uiPriority="61" w:unhideWhenUsed="0"/>
-    <w:lsdException w:name="Light Grid Accent 4" w:semiHidden="0" w:uiPriority="62" w:unhideWhenUsed="0"/>
-    <w:lsdException w:name="Medium Shading 1 Accent 4" w:semiHidden="0" w:uiPriority="63" w:unhideWhenUsed="0"/>
-    <w:lsdException w:name="Medium Shading 2 Accent 4" w:semiHidden="0" w:uiPriority="64" w:unhideWhenUsed="0"/>
-    <w:lsdException w:name="Medium List 1 Accent 4" w:semiHidden="0" w:uiPriority="65" w:unhideWhenUsed="0"/>
-    <w:lsdException w:name="Medium List 2 Accent 4" w:semiHidden="0" w:uiPriority="66" w:unhideWhenUsed="0"/>
-    <w:lsdException w:name="Medium Grid 1 Accent 4" w:semiHidden="0" w:uiPriority="67" w:unhideWhenUsed="0"/>
-    <w:lsdException w:name="Medium Grid 2 Accent 4" w:semiHidden="0" w:uiPriority="68" w:unhideWhenUsed="0"/>
-    <w:lsdException w:name="Medium Grid 3 Accent 4" w:semiHidden="0" w:uiPriority="69" w:unhideWhenUsed="0"/>
-    <w:lsdException w:name="Dark List Accent 4" w:semiHidden="0" w:uiPriority="70" w:unhideWhenUsed="0"/>
-    <w:lsdException w:name="Colorful Shading Accent 4" w:semiHidden="0" w:uiPriority="71" w:unhideWhenUsed="0"/>
-    <w:lsdException w:name="Colorful List Accent 4" w:semiHidden="0" w:uiPriority="72" w:unhideWhenUsed="0"/>
-    <w:lsdException w:name="Colorful Grid Accent 4" w:semiHidden="0" w:uiPriority="73" w:unhideWhenUsed="0"/>
-    <w:lsdException w:name="Light Shading Accent 5" w:semiHidden="0" w:uiPriority="60" w:unhideWhenUsed="0"/>
-    <w:lsdException w:name="Light List Accent 5" w:semiHidden="0" w:uiPriority="61" w:unhideWhenUsed="0"/>
-    <w:lsdException w:name="Light Grid Accent 5" w:semiHidden="0" w:uiPriority="62" w:unhideWhenUsed="0"/>
-    <w:lsdException w:name="Medium Shading 1 Accent 5" w:semiHidden="0" w:uiPriority="63" w:unhideWhenUsed="0"/>
-    <w:lsdException w:name="Medium Shading 2 Accent 5" w:semiHidden="0" w:uiPriority="64" w:unhideWhenUsed="0"/>
-    <w:lsdException w:name="Medium List 1 Accent 5" w:semiHidden="0" w:uiPriority="65" w:unhideWhenUsed="0"/>
-    <w:lsdException w:name="Medium List 2 Accent 5" w:semiHidden="0" w:uiPriority="66" w:unhideWhenUsed="0"/>
-    <w:lsdException w:name="Medium Grid 1 Accent 5" w:semiHidden="0" w:uiPriority="67" w:unhideWhenUsed="0"/>
-    <w:lsdException w:name="Medium Grid 2 Accent 5" w:semiHidden="0" w:uiPriority="68" w:unhideWhenUsed="0"/>
-    <w:lsdException w:name="Medium Grid 3 Accent 5" w:semiHidden="0" w:uiPriority="69" w:unhideWhenUsed="0"/>
-    <w:lsdException w:name="Dark List Accent 5" w:semiHidden="0" w:uiPriority="70" w:unhideWhenUsed="0"/>
-    <w:lsdException w:name="Colorful Shading Accent 5" w:semiHidden="0" w:uiPriority="71" w:unhideWhenUsed="0"/>
-    <w:lsdException w:name="Colorful List Accent 5" w:semiHidden="0" w:uiPriority="72" w:unhideWhenUsed="0"/>
-    <w:lsdException w:name="Colorful Grid Accent 5" w:semiHidden="0" w:uiPriority="73" w:unhideWhenUsed="0"/>
-    <w:lsdException w:name="Light Shading Accent 6" w:semiHidden="0" w:uiPriority="60" w:unhideWhenUsed="0"/>
-    <w:lsdException w:name="Light List Accent 6" w:semiHidden="0" w:uiPriority="61" w:unhideWhenUsed="0"/>
-    <w:lsdException w:name="Light Grid Accent 6" w:semiHidden="0" w:uiPriority="62" w:unhideWhenUsed="0"/>
-    <w:lsdException w:name="Medium Shading 1 Accent 6" w:semiHidden="0" w:uiPriority="63" w:unhideWhenUsed="0"/>
-    <w:lsdException w:name="Medium Shading 2 Accent 6" w:semiHidden="0" w:uiPriority="64" w:unhideWhenUsed="0"/>
-    <w:lsdException w:name="Medium List 1 Accent 6" w:semiHidden="0" w:uiPriority="65" w:unhideWhenUsed="0"/>
-    <w:lsdException w:name="Medium List 2 Accent 6" w:semiHidden="0" w:uiPriority="66" w:unhideWhenUsed="0"/>
-    <w:lsdException w:name="Medium Grid 1 Accent 6" w:semiHidden="0" w:uiPriority="67" w:unhideWhenUsed="0"/>
-    <w:lsdException w:name="Medium Grid 2 Accent 6" w:semiHidden="0" w:uiPriority="68" w:unhideWhenUsed="0"/>
-    <w:lsdException w:name="Medium Grid 3 Accent 6" w:semiHidden="0" w:uiPriority="69" w:unhideWhenUsed="0"/>
-    <w:lsdException w:name="Dark List Accent 6" w:semiHidden="0" w:uiPriority="70" w:unhideWhenUsed="0"/>
-    <w:lsdException w:name="Colorful Shading Accent 6" w:semiHidden="0" w:uiPriority="71" w:unhideWhenUsed="0"/>
-    <w:lsdException w:name="Colorful List Accent 6" w:semiHidden="0" w:uiPriority="72" w:unhideWhenUsed="0"/>
-    <w:lsdException w:name="Colorful Grid Accent 6" w:semiHidden="0" w:uiPriority="73" w:unhideWhenUsed="0"/>
-    <w:lsdException w:name="Subtle Emphasis" w:semiHidden="0" w:uiPriority="19" w:unhideWhenUsed="0" w:qFormat="1"/>
-    <w:lsdException w:name="Intense Emphasis" w:semiHidden="0" w:uiPriority="21" w:unhideWhenUsed="0" w:qFormat="1"/>
-    <w:lsdException w:name="Subtle Reference" w:semiHidden="0" w:uiPriority="31" w:unhideWhenUsed="0" w:qFormat="1"/>
-    <w:lsdException w:name="Intense Reference" w:semiHidden="0" w:uiPriority="32" w:unhideWhenUsed="0" w:qFormat="1"/>
-    <w:lsdException w:name="Book Title" w:semiHidden="0" w:uiPriority="33" w:unhideWhenUsed="0" w:qFormat="1"/>
-    <w:lsdException w:name="Bibliography" w:uiPriority="37"/>
-    <w:lsdException w:name="TOC Heading" w:uiPriority="39" w:qFormat="1"/>
-  </w:latentStyles>
-  <w:style w:type="paragraph" w:default="1" w:styleId="Normal">
-    <w:name w:val="Normal"/>
-    <w:qFormat/>
-  </w:style>
-  <w:style w:type="character" w:default="1" w:styleId="DefaultParagraphFont">
-    <w:name w:val="Default Paragraph Font"/>
-    <w:uiPriority w:val="1"/>
-    <w:semiHidden/>
-    <w:unhideWhenUsed/>
-  </w:style>
-  <w:style w:type="table" w:default="1" w:styleId="TableNormal">
-    <w:name w:val="Normal Table"/>
-    <w:uiPriority w:val="99"/>
-    <w:semiHidden/>
-    <w:unhideWhenUsed/>
-    <w:tblPr>
-      <w:tblInd w:w="0" w:type="dxa"/>
-      <w:tblCellMar>
-        <w:top w:w="0" w:type="dxa"/>
-        <w:left w:w="108" w:type="dxa"/>
-        <w:bottom w:w="0" w:type="dxa"/>
-        <w:right w:w="108" w:type="dxa"/>
-      </w:tblCellMar>
-    </w:tblPr>
-  </w:style>
-  <w:style w:type="numbering" w:default="1" w:styleId="NoList">
-    <w:name w:val="No List"/>
-    <w:uiPriority w:val="99"/>
-    <w:semiHidden/>
-    <w:unhideWhenUsed/>
-  </w:style>
-  <w:style w:type="paragraph" w:customStyle="1" w:styleId="F84AC69004A94C23931FF0AC4892ECE9">
-    <w:name w:val="F84AC69004A94C23931FF0AC4892ECE9"/>
-    <w:rsid w:val="00817A4F"/>
-  </w:style>
-</w:styles>
-</file>
-
-<file path=word/glossary/stylesWithEffects.xml><?xml version="1.0" encoding="utf-8"?>
-<w:styles xmlns:wpc="http://schemas.microsoft.com/office/word/2010/wordprocessingCanvas" xmlns:mc="http://schemas.openxmlformats.org/markup-compatibility/2006" xmlns:o="urn:schemas-microsoft-com:office:office" xmlns:r="http://schemas.openxmlformats.org/officeDocument/2006/relationships" xmlns:m="http://schemas.openxmlformats.org/officeDocument/2006/math" xmlns:v="urn:schemas-microsoft-com:vml" xmlns:wp14="http://schemas.microsoft.com/office/word/2010/wordprocessingDrawing" xmlns:wp="http://schemas.openxmlformats.org/drawingml/2006/wordprocessingDrawing" xmlns:w10="urn:schemas-microsoft-com:office:word" xmlns:w="http://schemas.openxmlformats.org/wordprocessingml/2006/main" xmlns:w14="http://schemas.microsoft.com/office/word/2010/wordml" xmlns:wpg="http://schemas.microsoft.com/office/word/2010/wordprocessingGroup" xmlns:wpi="http://schemas.microsoft.com/office/word/2010/wordprocessingInk" xmlns:wne="http://schemas.microsoft.com/office/word/2006/wordml" xmlns:wps="http://schemas.microsoft.com/office/word/2010/wordprocessingShape" mc:Ignorable="w14 wp14">
-  <w:docDefaults>
-    <w:rPrDefault>
-      <w:rPr>
-        <w:rFonts w:asciiTheme="minorHAnsi" w:eastAsiaTheme="minorEastAsia" w:hAnsiTheme="minorHAnsi" w:cstheme="minorBidi"/>
-        <w:sz w:val="22"/>
-        <w:szCs w:val="22"/>
-        <w:lang w:val="en-US" w:eastAsia="en-US" w:bidi="ar-SA"/>
-      </w:rPr>
-    </w:rPrDefault>
-    <w:pPrDefault>
-      <w:pPr>
-        <w:spacing w:after="200" w:line="276" w:lineRule="auto"/>
-      </w:pPr>
-    </w:pPrDefault>
-  </w:docDefaults>
-  <w:latentStyles w:defLockedState="0" w:defUIPriority="99" w:defSemiHidden="1" w:defUnhideWhenUsed="1" w:defQFormat="0" w:count="267">
-    <w:lsdException w:name="Normal" w:semiHidden="0" w:uiPriority="0" w:unhideWhenUsed="0" w:qFormat="1"/>
-    <w:lsdException w:name="heading 1" w:semiHidden="0" w:uiPriority="9" w:unhideWhenUsed="0" w:qFormat="1"/>
-    <w:lsdException w:name="heading 2" w:uiPriority="9" w:qFormat="1"/>
-    <w:lsdException w:name="heading 3" w:uiPriority="9" w:qFormat="1"/>
-    <w:lsdException w:name="heading 4" w:uiPriority="9" w:qFormat="1"/>
-    <w:lsdException w:name="heading 5" w:uiPriority="9" w:qFormat="1"/>
-    <w:lsdException w:name="heading 6" w:uiPriority="9" w:qFormat="1"/>
-    <w:lsdException w:name="heading 7" w:uiPriority="9" w:qFormat="1"/>
-    <w:lsdException w:name="heading 8" w:uiPriority="9" w:qFormat="1"/>
-    <w:lsdException w:name="heading 9" w:uiPriority="9" w:qFormat="1"/>
-    <w:lsdException w:name="toc 1" w:uiPriority="39"/>
-    <w:lsdException w:name="toc 2" w:uiPriority="39"/>
-    <w:lsdException w:name="toc 3" w:uiPriority="39"/>
-    <w:lsdException w:name="toc 4" w:uiPriority="39"/>
-    <w:lsdException w:name="toc 5" w:uiPriority="39"/>
-    <w:lsdException w:name="toc 6" w:uiPriority="39"/>
-    <w:lsdException w:name="toc 7" w:uiPriority="39"/>
-    <w:lsdException w:name="toc 8" w:uiPriority="39"/>
-    <w:lsdException w:name="toc 9" w:uiPriority="39"/>
-    <w:lsdException w:name="caption" w:uiPriority="35" w:qFormat="1"/>
-    <w:lsdException w:name="Title" w:semiHidden="0" w:uiPriority="10" w:unhideWhenUsed="0" w:qFormat="1"/>
-    <w:lsdException w:name="Default Paragraph Font" w:uiPriority="1"/>
-    <w:lsdException w:name="Subtitle" w:semiHidden="0" w:uiPriority="11" w:unhideWhenUsed="0" w:qFormat="1"/>
-    <w:lsdException w:name="Strong" w:semiHidden="0" w:uiPriority="22" w:unhideWhenUsed="0" w:qFormat="1"/>
-    <w:lsdException w:name="Emphasis" w:semiHidden="0" w:uiPriority="20" w:unhideWhenUsed="0" w:qFormat="1"/>
-    <w:lsdException w:name="Table Grid" w:semiHidden="0" w:uiPriority="59" w:unhideWhenUsed="0"/>
-    <w:lsdException w:name="Placeholder Text" w:unhideWhenUsed="0"/>
-    <w:lsdException w:name="No Spacing" w:semiHidden="0" w:uiPriority="1" w:unhideWhenUsed="0" w:qFormat="1"/>
-    <w:lsdException w:name="Light Shading" w:semiHidden="0" w:uiPriority="60" w:unhideWhenUsed="0"/>
-    <w:lsdException w:name="Light List" w:semiHidden="0" w:uiPriority="61" w:unhideWhenUsed="0"/>
-    <w:lsdException w:name="Light Grid" w:semiHidden="0" w:uiPriority="62" w:unhideWhenUsed="0"/>
-    <w:lsdException w:name="Medium Shading 1" w:semiHidden="0" w:uiPriority="63" w:unhideWhenUsed="0"/>
-    <w:lsdException w:name="Medium Shading 2" w:semiHidden="0" w:uiPriority="64" w:unhideWhenUsed="0"/>
-    <w:lsdException w:name="Medium List 1" w:semiHidden="0" w:uiPriority="65" w:unhideWhenUsed="0"/>
-    <w:lsdException w:name="Medium List 2" w:semiHidden="0" w:uiPriority="66" w:unhideWhenUsed="0"/>
-    <w:lsdException w:name="Medium Grid 1" w:semiHidden="0" w:uiPriority="67" w:unhideWhenUsed="0"/>
-    <w:lsdException w:name="Medium Grid 2" w:semiHidden="0" w:uiPriority="68" w:unhideWhenUsed="0"/>
-    <w:lsdException w:name="Medium Grid 3" w:semiHidden="0" w:uiPriority="69" w:unhideWhenUsed="0"/>
-    <w:lsdException w:name="Dark List" w:semiHidden="0" w:uiPriority="70" w:unhideWhenUsed="0"/>
-    <w:lsdException w:name="Colorful Shading" w:semiHidden="0" w:uiPriority="71" w:unhideWhenUsed="0"/>
-    <w:lsdException w:name="Colorful List" w:semiHidden="0" w:uiPriority="72" w:unhideWhenUsed="0"/>
-    <w:lsdException w:name="Colorful Grid" w:semiHidden="0" w:uiPriority="73" w:unhideWhenUsed="0"/>
-    <w:lsdException w:name="Light Shading Accent 1" w:semiHidden="0" w:uiPriority="60" w:unhideWhenUsed="0"/>
-    <w:lsdException w:name="Light List Accent 1" w:semiHidden="0" w:uiPriority="61" w:unhideWhenUsed="0"/>
-    <w:lsdException w:name="Light Grid Accent 1" w:semiHidden="0" w:uiPriority="62" w:unhideWhenUsed="0"/>
-    <w:lsdException w:name="Medium Shading 1 Accent 1" w:semiHidden="0" w:uiPriority="63" w:unhideWhenUsed="0"/>
-    <w:lsdException w:name="Medium Shading 2 Accent 1" w:semiHidden="0" w:uiPriority="64" w:unhideWhenUsed="0"/>
-    <w:lsdException w:name="Medium List 1 Accent 1" w:semiHidden="0" w:uiPriority="65" w:unhideWhenUsed="0"/>
-    <w:lsdException w:name="Revision" w:unhideWhenUsed="0"/>
-    <w:lsdException w:name="List Paragraph" w:semiHidden="0" w:uiPriority="34" w:unhideWhenUsed="0" w:qFormat="1"/>
-    <w:lsdException w:name="Quote" w:semiHidden="0" w:uiPriority="29" w:unhideWhenUsed="0" w:qFormat="1"/>
-    <w:lsdException w:name="Intense Quote" w:semiHidden="0" w:uiPriority="30" w:unhideWhenUsed="0" w:qFormat="1"/>
-    <w:lsdException w:name="Medium List 2 Accent 1" w:semiHidden="0" w:uiPriority="66" w:unhideWhenUsed="0"/>
-    <w:lsdException w:name="Medium Grid 1 Accent 1" w:semiHidden="0" w:uiPriority="67" w:unhideWhenUsed="0"/>
-    <w:lsdException w:name="Medium Grid 2 Accent 1" w:semiHidden="0" w:uiPriority="68" w:unhideWhenUsed="0"/>
-    <w:lsdException w:name="Medium Grid 3 Accent 1" w:semiHidden="0" w:uiPriority="69" w:unhideWhenUsed="0"/>
-    <w:lsdException w:name="Dark List Accent 1" w:semiHidden="0" w:uiPriority="70" w:unhideWhenUsed="0"/>
-    <w:lsdException w:name="Colorful Shading Accent 1" w:semiHidden="0" w:uiPriority="71" w:unhideWhenUsed="0"/>
-    <w:lsdException w:name="Colorful List Accent 1" w:semiHidden="0" w:uiPriority="72" w:unhideWhenUsed="0"/>
-    <w:lsdException w:name="Colorful Grid Accent 1" w:semiHidden="0" w:uiPriority="73" w:unhideWhenUsed="0"/>
-    <w:lsdException w:name="Light Shading Accent 2" w:semiHidden="0" w:uiPriority="60" w:unhideWhenUsed="0"/>
-    <w:lsdException w:name="Light List Accent 2" w:semiHidden="0" w:uiPriority="61" w:unhideWhenUsed="0"/>
-    <w:lsdException w:name="Light Grid Accent 2" w:semiHidden="0" w:uiPriority="62" w:unhideWhenUsed="0"/>
-    <w:lsdException w:name="Medium Shading 1 Accent 2" w:semiHidden="0" w:uiPriority="63" w:unhideWhenUsed="0"/>
-    <w:lsdException w:name="Medium Shading 2 Accent 2" w:semiHidden="0" w:uiPriority="64" w:unhideWhenUsed="0"/>
-    <w:lsdException w:name="Medium List 1 Accent 2" w:semiHidden="0" w:uiPriority="65" w:unhideWhenUsed="0"/>
-    <w:lsdException w:name="Medium List 2 Accent 2" w:semiHidden="0" w:uiPriority="66" w:unhideWhenUsed="0"/>
-    <w:lsdException w:name="Medium Grid 1 Accent 2" w:semiHidden="0" w:uiPriority="67" w:unhideWhenUsed="0"/>
-    <w:lsdException w:name="Medium Grid 2 Accent 2" w:semiHidden="0" w:uiPriority="68" w:unhideWhenUsed="0"/>
-    <w:lsdException w:name="Medium Grid 3 Accent 2" w:semiHidden="0" w:uiPriority="69" w:unhideWhenUsed="0"/>
-    <w:lsdException w:name="Dark List Accent 2" w:semiHidden="0" w:uiPriority="70" w:unhideWhenUsed="0"/>
-    <w:lsdException w:name="Colorful Shading Accent 2" w:semiHidden="0" w:uiPriority="71" w:unhideWhenUsed="0"/>
-    <w:lsdException w:name="Colorful List Accent 2" w:semiHidden="0" w:uiPriority="72" w:unhideWhenUsed="0"/>
-    <w:lsdException w:name="Colorful Grid Accent 2" w:semiHidden="0" w:uiPriority="73" w:unhideWhenUsed="0"/>
-    <w:lsdException w:name="Light Shading Accent 3" w:semiHidden="0" w:uiPriority="60" w:unhideWhenUsed="0"/>
-    <w:lsdException w:name="Light List Accent 3" w:semiHidden="0" w:uiPriority="61" w:unhideWhenUsed="0"/>
-    <w:lsdException w:name="Light Grid Accent 3" w:semiHidden="0" w:uiPriority="62" w:unhideWhenUsed="0"/>
-    <w:lsdException w:name="Medium Shading 1 Accent 3" w:semiHidden="0" w:uiPriority="63" w:unhideWhenUsed="0"/>
-    <w:lsdException w:name="Medium Shading 2 Accent 3" w:semiHidden="0" w:uiPriority="64" w:unhideWhenUsed="0"/>
-    <w:lsdException w:name="Medium List 1 Accent 3" w:semiHidden="0" w:uiPriority="65" w:unhideWhenUsed="0"/>
-    <w:lsdException w:name="Medium List 2 Accent 3" w:semiHidden="0" w:uiPriority="66" w:unhideWhenUsed="0"/>
-    <w:lsdException w:name="Medium Grid 1 Accent 3" w:semiHidden="0" w:uiPriority="67" w:unhideWhenUsed="0"/>
-    <w:lsdException w:name="Medium Grid 2 Accent 3" w:semiHidden="0" w:uiPriority="68" w:unhideWhenUsed="0"/>
-    <w:lsdException w:name="Medium Grid 3 Accent 3" w:semiHidden="0" w:uiPriority="69" w:unhideWhenUsed="0"/>
-    <w:lsdException w:name="Dark List Accent 3" w:semiHidden="0" w:uiPriority="70" w:unhideWhenUsed="0"/>
-    <w:lsdException w:name="Colorful Shading Accent 3" w:semiHidden="0" w:uiPriority="71" w:unhideWhenUsed="0"/>
-    <w:lsdException w:name="Colorful List Accent 3" w:semiHidden="0" w:uiPriority="72" w:unhideWhenUsed="0"/>
-    <w:lsdException w:name="Colorful Grid Accent 3" w:semiHidden="0" w:uiPriority="73" w:unhideWhenUsed="0"/>
-    <w:lsdException w:name="Light Shading Accent 4" w:semiHidden="0" w:uiPriority="60" w:unhideWhenUsed="0"/>
-    <w:lsdException w:name="Light List Accent 4" w:semiHidden="0" w:uiPriority="61" w:unhideWhenUsed="0"/>
-    <w:lsdException w:name="Light Grid Accent 4" w:semiHidden="0" w:uiPriority="62" w:unhideWhenUsed="0"/>
-    <w:lsdException w:name="Medium Shading 1 Accent 4" w:semiHidden="0" w:uiPriority="63" w:unhideWhenUsed="0"/>
-    <w:lsdException w:name="Medium Shading 2 Accent 4" w:semiHidden="0" w:uiPriority="64" w:unhideWhenUsed="0"/>
-    <w:lsdException w:name="Medium List 1 Accent 4" w:semiHidden="0" w:uiPriority="65" w:unhideWhenUsed="0"/>
-    <w:lsdException w:name="Medium List 2 Accent 4" w:semiHidden="0" w:uiPriority="66" w:unhideWhenUsed="0"/>
-    <w:lsdException w:name="Medium Grid 1 Accent 4" w:semiHidden="0" w:uiPriority="67" w:unhideWhenUsed="0"/>
-    <w:lsdException w:name="Medium Grid 2 Accent 4" w:semiHidden="0" w:uiPriority="68" w:unhideWhenUsed="0"/>
-    <w:lsdException w:name="Medium Grid 3 Accent 4" w:semiHidden="0" w:uiPriority="69" w:unhideWhenUsed="0"/>
-    <w:lsdException w:name="Dark List Accent 4" w:semiHidden="0" w:uiPriority="70" w:unhideWhenUsed="0"/>
-    <w:lsdException w:name="Colorful Shading Accent 4" w:semiHidden="0" w:uiPriority="71" w:unhideWhenUsed="0"/>
-    <w:lsdException w:name="Colorful List Accent 4" w:semiHidden="0" w:uiPriority="72" w:unhideWhenUsed="0"/>
-    <w:lsdException w:name="Colorful Grid Accent 4" w:semiHidden="0" w:uiPriority="73" w:unhideWhenUsed="0"/>
-    <w:lsdException w:name="Light Shading Accent 5" w:semiHidden="0" w:uiPriority="60" w:unhideWhenUsed="0"/>
-    <w:lsdException w:name="Light List Accent 5" w:semiHidden="0" w:uiPriority="61" w:unhideWhenUsed="0"/>
-    <w:lsdException w:name="Light Grid Accent 5" w:semiHidden="0" w:uiPriority="62" w:unhideWhenUsed="0"/>
-    <w:lsdException w:name="Medium Shading 1 Accent 5" w:semiHidden="0" w:uiPriority="63" w:unhideWhenUsed="0"/>
-    <w:lsdException w:name="Medium Shading 2 Accent 5" w:semiHidden="0" w:uiPriority="64" w:unhideWhenUsed="0"/>
-    <w:lsdException w:name="Medium List 1 Accent 5" w:semiHidden="0" w:uiPriority="65" w:unhideWhenUsed="0"/>
-    <w:lsdException w:name="Medium List 2 Accent 5" w:semiHidden="0" w:uiPriority="66" w:unhideWhenUsed="0"/>
-    <w:lsdException w:name="Medium Grid 1 Accent 5" w:semiHidden="0" w:uiPriority="67" w:unhideWhenUsed="0"/>
-    <w:lsdException w:name="Medium Grid 2 Accent 5" w:semiHidden="0" w:uiPriority="68" w:unhideWhenUsed="0"/>
-    <w:lsdException w:name="Medium Grid 3 Accent 5" w:semiHidden="0" w:uiPriority="69" w:unhideWhenUsed="0"/>
-    <w:lsdException w:name="Dark List Accent 5" w:semiHidden="0" w:uiPriority="70" w:unhideWhenUsed="0"/>
-    <w:lsdException w:name="Colorful Shading Accent 5" w:semiHidden="0" w:uiPriority="71" w:unhideWhenUsed="0"/>
-    <w:lsdException w:name="Colorful List Accent 5" w:semiHidden="0" w:uiPriority="72" w:unhideWhenUsed="0"/>
-    <w:lsdException w:name="Colorful Grid Accent 5" w:semiHidden="0" w:uiPriority="73" w:unhideWhenUsed="0"/>
-    <w:lsdException w:name="Light Shading Accent 6" w:semiHidden="0" w:uiPriority="60" w:unhideWhenUsed="0"/>
-    <w:lsdException w:name="Light List Accent 6" w:semiHidden="0" w:uiPriority="61" w:unhideWhenUsed="0"/>
-    <w:lsdException w:name="Light Grid Accent 6" w:semiHidden="0" w:uiPriority="62" w:unhideWhenUsed="0"/>
-    <w:lsdException w:name="Medium Shading 1 Accent 6" w:semiHidden="0" w:uiPriority="63" w:unhideWhenUsed="0"/>
-    <w:lsdException w:name="Medium Shading 2 Accent 6" w:semiHidden="0" w:uiPriority="64" w:unhideWhenUsed="0"/>
-    <w:lsdException w:name="Medium List 1 Accent 6" w:semiHidden="0" w:uiPriority="65" w:unhideWhenUsed="0"/>
-    <w:lsdException w:name="Medium List 2 Accent 6" w:semiHidden="0" w:uiPriority="66" w:unhideWhenUsed="0"/>
-    <w:lsdException w:name="Medium Grid 1 Accent 6" w:semiHidden="0" w:uiPriority="67" w:unhideWhenUsed="0"/>
-    <w:lsdException w:name="Medium Grid 2 Accent 6" w:semiHidden="0" w:uiPriority="68" w:unhideWhenUsed="0"/>
-    <w:lsdException w:name="Medium Grid 3 Accent 6" w:semiHidden="0" w:uiPriority="69" w:unhideWhenUsed="0"/>
-    <w:lsdException w:name="Dark List Accent 6" w:semiHidden="0" w:uiPriority="70" w:unhideWhenUsed="0"/>
-    <w:lsdException w:name="Colorful Shading Accent 6" w:semiHidden="0" w:uiPriority="71" w:unhideWhenUsed="0"/>
-    <w:lsdException w:name="Colorful List Accent 6" w:semiHidden="0" w:uiPriority="72" w:unhideWhenUsed="0"/>
-    <w:lsdException w:name="Colorful Grid Accent 6" w:semiHidden="0" w:uiPriority="73" w:unhideWhenUsed="0"/>
-    <w:lsdException w:name="Subtle Emphasis" w:semiHidden="0" w:uiPriority="19" w:unhideWhenUsed="0" w:qFormat="1"/>
-    <w:lsdException w:name="Intense Emphasis" w:semiHidden="0" w:uiPriority="21" w:unhideWhenUsed="0" w:qFormat="1"/>
-    <w:lsdException w:name="Subtle Reference" w:semiHidden="0" w:uiPriority="31" w:unhideWhenUsed="0" w:qFormat="1"/>
-    <w:lsdException w:name="Intense Reference" w:semiHidden="0" w:uiPriority="32" w:unhideWhenUsed="0" w:qFormat="1"/>
-    <w:lsdException w:name="Book Title" w:semiHidden="0" w:uiPriority="33" w:unhideWhenUsed="0" w:qFormat="1"/>
-    <w:lsdException w:name="Bibliography" w:uiPriority="37"/>
-    <w:lsdException w:name="TOC Heading" w:uiPriority="39" w:qFormat="1"/>
-  </w:latentStyles>
-  <w:style w:type="paragraph" w:default="1" w:styleId="Normal">
-    <w:name w:val="Normal"/>
-    <w:qFormat/>
-  </w:style>
-  <w:style w:type="character" w:default="1" w:styleId="DefaultParagraphFont">
-    <w:name w:val="Default Paragraph Font"/>
-    <w:uiPriority w:val="1"/>
-    <w:semiHidden/>
-    <w:unhideWhenUsed/>
-  </w:style>
-  <w:style w:type="table" w:default="1" w:styleId="TableNormal">
-    <w:name w:val="Normal Table"/>
-    <w:uiPriority w:val="99"/>
-    <w:semiHidden/>
-    <w:unhideWhenUsed/>
-    <w:tblPr>
-      <w:tblInd w:w="0" w:type="dxa"/>
-      <w:tblCellMar>
-        <w:top w:w="0" w:type="dxa"/>
-        <w:left w:w="108" w:type="dxa"/>
-        <w:bottom w:w="0" w:type="dxa"/>
-        <w:right w:w="108" w:type="dxa"/>
-      </w:tblCellMar>
-    </w:tblPr>
-  </w:style>
-  <w:style w:type="numbering" w:default="1" w:styleId="NoList">
-    <w:name w:val="No List"/>
-    <w:uiPriority w:val="99"/>
-    <w:semiHidden/>
-    <w:unhideWhenUsed/>
-  </w:style>
-  <w:style w:type="paragraph" w:customStyle="1" w:styleId="F84AC69004A94C23931FF0AC4892ECE9">
-    <w:name w:val="F84AC69004A94C23931FF0AC4892ECE9"/>
-    <w:rsid w:val="00817A4F"/>
-  </w:style>
-</w:styles>
-</file>
-
-<file path=word/glossary/webSettings.xml><?xml version="1.0" encoding="utf-8"?>
-<w:webSettings xmlns:mc="http://schemas.openxmlformats.org/markup-compatibility/2006" xmlns:r="http://schemas.openxmlformats.org/officeDocument/2006/relationships" xmlns:w="http://schemas.openxmlformats.org/wordprocessingml/2006/main" xmlns:w14="http://schemas.microsoft.com/office/word/2010/wordml" mc:Ignorable="w14">
-  <w:optimizeForBrowser/>
-  <w:allowPNG/>
-</w:webSettings>
-</file>
-
 <file path=word/theme/theme1.xml><?xml version="1.0" encoding="utf-8"?>
 <a:theme xmlns:a="http://schemas.openxmlformats.org/drawingml/2006/main" name="Office Theme">
   <a:themeElements>
@@ -8625,7 +8385,7 @@
   <a:extraClrSchemeLst/>
   <a:extLst>
     <a:ext uri="{05A4C25C-085E-4340-85A3-A5531E510DB2}">
-      <thm15:themeFamily xmlns:thm15="http://schemas.microsoft.com/office/thememl/2012/main" xmlns="" name="Office Theme" id="{62F939B6-93AF-4DB8-9C6B-D6C7DFDC589F}" vid="{4A3C46E8-61CC-4603-A589-7422A47A8E4A}"/>
+      <thm15:themeFamily xmlns:thm15="http://schemas.microsoft.com/office/thememl/2012/main" name="Office Theme" id="{62F939B6-93AF-4DB8-9C6B-D6C7DFDC589F}" vid="{4A3C46E8-61CC-4603-A589-7422A47A8E4A}"/>
     </a:ext>
   </a:extLst>
 </a:theme>
@@ -8636,7 +8396,7 @@
 </file>
 
 <file path=customXml/itemProps1.xml><?xml version="1.0" encoding="utf-8"?>
-<ds:datastoreItem xmlns:ds="http://schemas.openxmlformats.org/officeDocument/2006/customXml" ds:itemID="{318B2C62-5B75-4120-9F66-F2BF569A5AF4}">
+<ds:datastoreItem xmlns:ds="http://schemas.openxmlformats.org/officeDocument/2006/customXml" ds:itemID="{9FF23C1C-86ED-4143-A44B-DB2A967646F8}">
   <ds:schemaRefs>
     <ds:schemaRef ds:uri="http://schemas.openxmlformats.org/officeDocument/2006/bibliography"/>
   </ds:schemaRefs>

</xml_diff>